<commit_message>
Gjort färdigt test- och kravdokument
</commit_message>
<xml_diff>
--- a/Testdokument.docx
+++ b/Testdokument.docx
@@ -32,7 +32,7 @@
         <w:rPr>
           <w:sz w:val="28"/>
         </w:rPr>
-        <w:t>Version 1.0</w:t>
+        <w:t>Version 1.1</w:t>
       </w:r>
     </w:p>
     <w:p>
@@ -261,19 +261,9 @@
             <w:pPr>
               <w:pStyle w:val="Tabletext"/>
             </w:pPr>
-            <w:proofErr w:type="spellStart"/>
             <w:r>
-              <w:t>Finslipat</w:t>
+              <w:t>Finslipat dokument</w:t>
             </w:r>
-            <w:proofErr w:type="spellEnd"/>
-            <w:r>
-              <w:t xml:space="preserve"> </w:t>
-            </w:r>
-            <w:proofErr w:type="spellStart"/>
-            <w:r>
-              <w:t>dokument</w:t>
-            </w:r>
-            <w:proofErr w:type="spellEnd"/>
           </w:p>
         </w:tc>
         <w:tc>
@@ -287,8 +277,6 @@
             <w:r>
               <w:t>Simon N</w:t>
             </w:r>
-            <w:bookmarkStart w:id="0" w:name="_GoBack"/>
-            <w:bookmarkEnd w:id="0"/>
           </w:p>
         </w:tc>
       </w:tr>
@@ -414,9 +402,9 @@
           <w:szCs w:val="32"/>
         </w:rPr>
       </w:pPr>
-      <w:bookmarkStart w:id="1" w:name="_Toc456598586"/>
-      <w:bookmarkStart w:id="2" w:name="_Toc456600917"/>
-      <w:bookmarkStart w:id="3" w:name="_Toc273075784"/>
+      <w:bookmarkStart w:id="0" w:name="_Toc456598586"/>
+      <w:bookmarkStart w:id="1" w:name="_Toc456600917"/>
+      <w:bookmarkStart w:id="2" w:name="_Toc273075784"/>
       <w:r>
         <w:rPr>
           <w:rFonts w:cs="Arial"/>
@@ -433,9 +421,9 @@
         </w:rPr>
         <w:t>tion</w:t>
       </w:r>
+      <w:bookmarkEnd w:id="0"/>
       <w:bookmarkEnd w:id="1"/>
       <w:bookmarkEnd w:id="2"/>
-      <w:bookmarkEnd w:id="3"/>
     </w:p>
     <w:p>
       <w:pPr>
@@ -510,9 +498,9 @@
           <w:rFonts w:cs="Arial"/>
         </w:rPr>
       </w:pPr>
-      <w:bookmarkStart w:id="4" w:name="_Toc456598589"/>
-      <w:bookmarkStart w:id="5" w:name="_Toc456600920"/>
-      <w:bookmarkStart w:id="6" w:name="_Toc273075787"/>
+      <w:bookmarkStart w:id="3" w:name="_Toc456598589"/>
+      <w:bookmarkStart w:id="4" w:name="_Toc456600920"/>
+      <w:bookmarkStart w:id="5" w:name="_Toc273075787"/>
       <w:r>
         <w:rPr>
           <w:rFonts w:cs="Arial"/>
@@ -525,390 +513,374 @@
         </w:rPr>
         <w:t xml:space="preserve">, </w:t>
       </w:r>
+      <w:bookmarkEnd w:id="3"/>
       <w:bookmarkEnd w:id="4"/>
       <w:bookmarkEnd w:id="5"/>
+      <w:r>
+        <w:rPr>
+          <w:rFonts w:cs="Arial"/>
+        </w:rPr>
+        <w:t>och Förkortningar</w:t>
+      </w:r>
+    </w:p>
+    <w:p>
+      <w:pPr>
+        <w:ind w:firstLine="720"/>
+        <w:rPr>
+          <w:rFonts w:ascii="Arial" w:hAnsi="Arial" w:cs="Arial"/>
+          <w:u w:val="single"/>
+        </w:rPr>
+      </w:pPr>
+      <w:r>
+        <w:rPr>
+          <w:rFonts w:ascii="Arial" w:hAnsi="Arial" w:cs="Arial"/>
+          <w:u w:val="single"/>
+        </w:rPr>
+        <w:t>Posta:</w:t>
+      </w:r>
+    </w:p>
+    <w:p>
+      <w:pPr>
+        <w:ind w:left="720"/>
+        <w:rPr>
+          <w:rFonts w:ascii="Arial" w:hAnsi="Arial" w:cs="Arial"/>
+          <w:lang w:val="sv-SE"/>
+        </w:rPr>
+      </w:pPr>
+      <w:r>
+        <w:rPr>
+          <w:rFonts w:ascii="Arial" w:hAnsi="Arial" w:cs="Arial"/>
+          <w:lang w:val="sv-SE"/>
+        </w:rPr>
+        <w:t>Lägga in, skriva, lägga upp. Göra innehåll synligt för andra genom att antingen lägga upp bild/gif/text.</w:t>
+      </w:r>
+    </w:p>
+    <w:p>
+      <w:pPr>
+        <w:rPr>
+          <w:rFonts w:ascii="Arial" w:hAnsi="Arial" w:cs="Arial"/>
+          <w:lang w:val="sv-SE"/>
+        </w:rPr>
+      </w:pPr>
+    </w:p>
+    <w:p>
+      <w:pPr>
+        <w:ind w:left="720"/>
+        <w:rPr>
+          <w:rFonts w:ascii="Arial" w:hAnsi="Arial" w:cs="Arial"/>
+          <w:u w:val="single"/>
+          <w:lang w:val="sv-SE"/>
+        </w:rPr>
+      </w:pPr>
+      <w:r>
+        <w:rPr>
+          <w:rFonts w:ascii="Arial" w:hAnsi="Arial" w:cs="Arial"/>
+          <w:u w:val="single"/>
+          <w:lang w:val="sv-SE"/>
+        </w:rPr>
+        <w:t>Svar-på-svar:</w:t>
+      </w:r>
+    </w:p>
+    <w:p>
+      <w:pPr>
+        <w:ind w:firstLine="720"/>
+        <w:rPr>
+          <w:rFonts w:ascii="Arial" w:hAnsi="Arial" w:cs="Arial"/>
+          <w:lang w:val="sv-SE"/>
+        </w:rPr>
+      </w:pPr>
+      <w:r>
+        <w:rPr>
+          <w:rFonts w:ascii="Arial" w:hAnsi="Arial" w:cs="Arial"/>
+          <w:lang w:val="sv-SE"/>
+        </w:rPr>
+        <w:t>Ett svar på ett svar som är ett svar på en tråd. Början på en sidetrack(se nedan).</w:t>
+      </w:r>
+    </w:p>
+    <w:p>
+      <w:pPr>
+        <w:rPr>
+          <w:rFonts w:ascii="Arial" w:hAnsi="Arial" w:cs="Arial"/>
+          <w:lang w:val="sv-SE"/>
+        </w:rPr>
+      </w:pPr>
+    </w:p>
+    <w:p>
+      <w:pPr>
+        <w:ind w:firstLine="720"/>
+        <w:rPr>
+          <w:rFonts w:ascii="Arial" w:hAnsi="Arial" w:cs="Arial"/>
+          <w:u w:val="single"/>
+          <w:lang w:val="sv-SE"/>
+        </w:rPr>
+      </w:pPr>
+      <w:r>
+        <w:rPr>
+          <w:rFonts w:ascii="Arial" w:hAnsi="Arial" w:cs="Arial"/>
+          <w:u w:val="single"/>
+          <w:lang w:val="sv-SE"/>
+        </w:rPr>
+        <w:t>Sidetrack/sidetracka:</w:t>
+      </w:r>
+    </w:p>
+    <w:p>
+      <w:pPr>
+        <w:ind w:firstLine="720"/>
+        <w:rPr>
+          <w:rFonts w:ascii="Arial" w:hAnsi="Arial" w:cs="Arial"/>
+          <w:lang w:val="sv-SE"/>
+        </w:rPr>
+      </w:pPr>
+      <w:r>
+        <w:rPr>
+          <w:rFonts w:ascii="Arial" w:hAnsi="Arial" w:cs="Arial"/>
+          <w:lang w:val="sv-SE"/>
+        </w:rPr>
+        <w:t>Start</w:t>
+      </w:r>
+      <w:r>
+        <w:rPr>
+          <w:rFonts w:ascii="Arial" w:hAnsi="Arial" w:cs="Arial"/>
+          <w:lang w:val="sv-SE"/>
+        </w:rPr>
+        <w:t>a en relaterad/orelaterad diskuss</w:t>
+      </w:r>
+      <w:r>
+        <w:rPr>
+          <w:rFonts w:ascii="Arial" w:hAnsi="Arial" w:cs="Arial"/>
+          <w:lang w:val="sv-SE"/>
+        </w:rPr>
+        <w:t>ion i en tråd.</w:t>
+      </w:r>
+    </w:p>
+    <w:p>
+      <w:pPr>
+        <w:rPr>
+          <w:rFonts w:ascii="Arial" w:hAnsi="Arial" w:cs="Arial"/>
+          <w:lang w:val="sv-SE"/>
+        </w:rPr>
+      </w:pPr>
+    </w:p>
+    <w:p>
+      <w:pPr>
+        <w:ind w:firstLine="720"/>
+        <w:rPr>
+          <w:rFonts w:ascii="Arial" w:hAnsi="Arial" w:cs="Arial"/>
+          <w:u w:val="single"/>
+          <w:lang w:val="sv-SE"/>
+        </w:rPr>
+      </w:pPr>
+      <w:r>
+        <w:rPr>
+          <w:rFonts w:ascii="Arial" w:hAnsi="Arial" w:cs="Arial"/>
+          <w:u w:val="single"/>
+          <w:lang w:val="sv-SE"/>
+        </w:rPr>
+        <w:t>TS:</w:t>
+      </w:r>
+    </w:p>
+    <w:p>
+      <w:pPr>
+        <w:ind w:firstLine="720"/>
+        <w:rPr>
+          <w:rFonts w:ascii="Arial" w:hAnsi="Arial" w:cs="Arial"/>
+          <w:lang w:val="sv-SE"/>
+        </w:rPr>
+      </w:pPr>
+      <w:r>
+        <w:rPr>
+          <w:rFonts w:ascii="Arial" w:hAnsi="Arial" w:cs="Arial"/>
+          <w:lang w:val="sv-SE"/>
+        </w:rPr>
+        <w:t>Trådstartaren.</w:t>
+      </w:r>
+    </w:p>
+    <w:p>
+      <w:pPr>
+        <w:rPr>
+          <w:rFonts w:ascii="Arial" w:hAnsi="Arial" w:cs="Arial"/>
+          <w:lang w:val="sv-SE"/>
+        </w:rPr>
+      </w:pPr>
+      <w:r>
+        <w:rPr>
+          <w:rFonts w:ascii="Arial" w:hAnsi="Arial" w:cs="Arial"/>
+          <w:lang w:val="sv-SE"/>
+        </w:rPr>
+        <w:tab/>
+      </w:r>
+      <w:r>
+        <w:rPr>
+          <w:rFonts w:ascii="Arial" w:hAnsi="Arial" w:cs="Arial"/>
+          <w:lang w:val="sv-SE"/>
+        </w:rPr>
+        <w:tab/>
+      </w:r>
+    </w:p>
+    <w:p>
+      <w:pPr>
+        <w:ind w:firstLine="720"/>
+        <w:rPr>
+          <w:rFonts w:ascii="Arial" w:hAnsi="Arial" w:cs="Arial"/>
+          <w:u w:val="single"/>
+          <w:lang w:val="sv-SE"/>
+        </w:rPr>
+      </w:pPr>
+      <w:r>
+        <w:rPr>
+          <w:rFonts w:ascii="Arial" w:hAnsi="Arial" w:cs="Arial"/>
+          <w:u w:val="single"/>
+          <w:lang w:val="sv-SE"/>
+        </w:rPr>
+        <w:t>Upvote:</w:t>
+      </w:r>
+    </w:p>
+    <w:p>
+      <w:pPr>
+        <w:ind w:firstLine="720"/>
+        <w:rPr>
+          <w:rFonts w:ascii="Arial" w:hAnsi="Arial" w:cs="Arial"/>
+          <w:lang w:val="sv-SE"/>
+        </w:rPr>
+      </w:pPr>
+      <w:r>
+        <w:rPr>
+          <w:rFonts w:ascii="Arial" w:hAnsi="Arial" w:cs="Arial"/>
+          <w:lang w:val="sv-SE"/>
+        </w:rPr>
+        <w:t>Ett pluspoäng till en tråd/ett svar eller ett svar-på-svar.</w:t>
+      </w:r>
+    </w:p>
+    <w:p>
+      <w:pPr>
+        <w:rPr>
+          <w:rFonts w:ascii="Arial" w:hAnsi="Arial" w:cs="Arial"/>
+          <w:lang w:val="sv-SE"/>
+        </w:rPr>
+      </w:pPr>
+    </w:p>
+    <w:p>
+      <w:pPr>
+        <w:ind w:firstLine="720"/>
+        <w:rPr>
+          <w:rFonts w:ascii="Arial" w:hAnsi="Arial" w:cs="Arial"/>
+          <w:u w:val="single"/>
+          <w:lang w:val="sv-SE"/>
+        </w:rPr>
+      </w:pPr>
+      <w:r>
+        <w:rPr>
+          <w:rFonts w:ascii="Arial" w:hAnsi="Arial" w:cs="Arial"/>
+          <w:u w:val="single"/>
+          <w:lang w:val="sv-SE"/>
+        </w:rPr>
+        <w:t>Downvote:</w:t>
+      </w:r>
+    </w:p>
+    <w:p>
+      <w:pPr>
+        <w:ind w:firstLine="720"/>
+        <w:rPr>
+          <w:rFonts w:ascii="Arial" w:hAnsi="Arial" w:cs="Arial"/>
+          <w:lang w:val="sv-SE"/>
+        </w:rPr>
+      </w:pPr>
+      <w:r>
+        <w:rPr>
+          <w:rFonts w:ascii="Arial" w:hAnsi="Arial" w:cs="Arial"/>
+          <w:lang w:val="sv-SE"/>
+        </w:rPr>
+        <w:t>Ett minuspoäng till en tråd/ett svar eller ett svar-på-svar.</w:t>
+      </w:r>
+    </w:p>
+    <w:p>
+      <w:pPr>
+        <w:rPr>
+          <w:rFonts w:ascii="Arial" w:hAnsi="Arial" w:cs="Arial"/>
+          <w:lang w:val="sv-SE"/>
+        </w:rPr>
+      </w:pPr>
+    </w:p>
+    <w:p>
+      <w:pPr>
+        <w:ind w:firstLine="720"/>
+        <w:rPr>
+          <w:rFonts w:ascii="Arial" w:hAnsi="Arial" w:cs="Arial"/>
+          <w:u w:val="single"/>
+        </w:rPr>
+      </w:pPr>
+      <w:r>
+        <w:rPr>
+          <w:rFonts w:ascii="Arial" w:hAnsi="Arial" w:cs="Arial"/>
+          <w:u w:val="single"/>
+        </w:rPr>
+        <w:t>NSFW:</w:t>
+      </w:r>
+    </w:p>
+    <w:p>
+      <w:pPr>
+        <w:ind w:left="720"/>
+        <w:rPr>
+          <w:rFonts w:ascii="Arial" w:hAnsi="Arial" w:cs="Arial"/>
+          <w:lang w:val="sv-SE"/>
+        </w:rPr>
+      </w:pPr>
+      <w:r>
+        <w:rPr>
+          <w:rFonts w:ascii="Arial" w:hAnsi="Arial" w:cs="Arial"/>
+        </w:rPr>
+        <w:t xml:space="preserve">(Not safe for work). </w:t>
+      </w:r>
+      <w:r>
+        <w:rPr>
+          <w:rFonts w:ascii="Arial" w:hAnsi="Arial" w:cs="Arial"/>
+          <w:lang w:val="sv-SE"/>
+        </w:rPr>
+        <w:t>Innehåll som inte är så pas</w:t>
+      </w:r>
+      <w:r>
+        <w:rPr>
+          <w:rFonts w:ascii="Arial" w:hAnsi="Arial" w:cs="Arial"/>
+          <w:lang w:val="sv-SE"/>
+        </w:rPr>
+        <w:t>s lämpligt att det skulle kunna</w:t>
+      </w:r>
+      <w:r>
+        <w:rPr>
+          <w:rFonts w:ascii="Arial" w:hAnsi="Arial" w:cs="Arial"/>
+          <w:lang w:val="sv-SE"/>
+        </w:rPr>
+        <w:t xml:space="preserve"> visas på en generisk och professionell arbetsplats.</w:t>
+      </w:r>
+    </w:p>
+    <w:p>
+      <w:pPr>
+        <w:ind w:left="720"/>
+        <w:rPr>
+          <w:rFonts w:ascii="Arial" w:hAnsi="Arial" w:cs="Arial"/>
+          <w:lang w:val="sv-SE"/>
+        </w:rPr>
+      </w:pPr>
+    </w:p>
+    <w:p>
+      <w:pPr>
+        <w:pStyle w:val="Rubrik2"/>
+        <w:rPr>
+          <w:rFonts w:cs="Arial"/>
+        </w:rPr>
+      </w:pPr>
+      <w:bookmarkStart w:id="6" w:name="_Toc456598590"/>
+      <w:bookmarkStart w:id="7" w:name="_Toc456600921"/>
+      <w:bookmarkStart w:id="8" w:name="_Toc273075788"/>
+      <w:r>
+        <w:rPr>
+          <w:rFonts w:cs="Arial"/>
+        </w:rPr>
+        <w:t>Refere</w:t>
+      </w:r>
       <w:bookmarkEnd w:id="6"/>
-      <w:r>
-        <w:rPr>
-          <w:rFonts w:cs="Arial"/>
-        </w:rPr>
-        <w:t>och Förkortningar</w:t>
-      </w:r>
-    </w:p>
-    <w:p>
-      <w:pPr>
-        <w:ind w:firstLine="720"/>
-        <w:rPr>
-          <w:rFonts w:ascii="Arial" w:hAnsi="Arial" w:cs="Arial"/>
-          <w:u w:val="single"/>
-        </w:rPr>
-      </w:pPr>
-      <w:r>
-        <w:rPr>
-          <w:rFonts w:ascii="Arial" w:hAnsi="Arial" w:cs="Arial"/>
-          <w:u w:val="single"/>
-        </w:rPr>
-        <w:t>Posta:</w:t>
-      </w:r>
-    </w:p>
-    <w:p>
-      <w:pPr>
-        <w:ind w:left="720"/>
-        <w:rPr>
-          <w:rFonts w:ascii="Arial" w:hAnsi="Arial" w:cs="Arial"/>
-          <w:lang w:val="sv-SE"/>
-        </w:rPr>
-      </w:pPr>
-      <w:r>
-        <w:rPr>
-          <w:rFonts w:ascii="Arial" w:hAnsi="Arial" w:cs="Arial"/>
-          <w:lang w:val="sv-SE"/>
-        </w:rPr>
-        <w:t>Lägga in, skriva, lägga upp. Göra innehåll synligt för andra genom att antingen lägga upp bild/</w:t>
-      </w:r>
-      <w:proofErr w:type="spellStart"/>
-      <w:r>
-        <w:rPr>
-          <w:rFonts w:ascii="Arial" w:hAnsi="Arial" w:cs="Arial"/>
-          <w:lang w:val="sv-SE"/>
-        </w:rPr>
-        <w:t>gif</w:t>
-      </w:r>
-      <w:proofErr w:type="spellEnd"/>
-      <w:r>
-        <w:rPr>
-          <w:rFonts w:ascii="Arial" w:hAnsi="Arial" w:cs="Arial"/>
-          <w:lang w:val="sv-SE"/>
-        </w:rPr>
-        <w:t>/text.</w:t>
-      </w:r>
-    </w:p>
-    <w:p>
-      <w:pPr>
-        <w:rPr>
-          <w:rFonts w:ascii="Arial" w:hAnsi="Arial" w:cs="Arial"/>
-          <w:lang w:val="sv-SE"/>
-        </w:rPr>
-      </w:pPr>
-    </w:p>
-    <w:p>
-      <w:pPr>
-        <w:ind w:left="720"/>
-        <w:rPr>
-          <w:rFonts w:ascii="Arial" w:hAnsi="Arial" w:cs="Arial"/>
-          <w:u w:val="single"/>
-          <w:lang w:val="sv-SE"/>
-        </w:rPr>
-      </w:pPr>
-      <w:r>
-        <w:rPr>
-          <w:rFonts w:ascii="Arial" w:hAnsi="Arial" w:cs="Arial"/>
-          <w:u w:val="single"/>
-          <w:lang w:val="sv-SE"/>
-        </w:rPr>
-        <w:t>Svar-på-svar:</w:t>
-      </w:r>
-    </w:p>
-    <w:p>
-      <w:pPr>
-        <w:ind w:firstLine="720"/>
-        <w:rPr>
-          <w:rFonts w:ascii="Arial" w:hAnsi="Arial" w:cs="Arial"/>
-          <w:lang w:val="sv-SE"/>
-        </w:rPr>
-      </w:pPr>
-      <w:r>
-        <w:rPr>
-          <w:rFonts w:ascii="Arial" w:hAnsi="Arial" w:cs="Arial"/>
-          <w:lang w:val="sv-SE"/>
-        </w:rPr>
-        <w:t>Ett svar på ett svar som är ett svar på en tråd. Början på en sidetrack(se nedan).</w:t>
-      </w:r>
-    </w:p>
-    <w:p>
-      <w:pPr>
-        <w:rPr>
-          <w:rFonts w:ascii="Arial" w:hAnsi="Arial" w:cs="Arial"/>
-          <w:lang w:val="sv-SE"/>
-        </w:rPr>
-      </w:pPr>
-    </w:p>
-    <w:p>
-      <w:pPr>
-        <w:ind w:firstLine="720"/>
-        <w:rPr>
-          <w:rFonts w:ascii="Arial" w:hAnsi="Arial" w:cs="Arial"/>
-          <w:u w:val="single"/>
-          <w:lang w:val="sv-SE"/>
-        </w:rPr>
-      </w:pPr>
-      <w:r>
-        <w:rPr>
-          <w:rFonts w:ascii="Arial" w:hAnsi="Arial" w:cs="Arial"/>
-          <w:u w:val="single"/>
-          <w:lang w:val="sv-SE"/>
-        </w:rPr>
-        <w:t>Sidetrack/sidetracka:</w:t>
-      </w:r>
-    </w:p>
-    <w:p>
-      <w:pPr>
-        <w:ind w:firstLine="720"/>
-        <w:rPr>
-          <w:rFonts w:ascii="Arial" w:hAnsi="Arial" w:cs="Arial"/>
-          <w:lang w:val="sv-SE"/>
-        </w:rPr>
-      </w:pPr>
-      <w:r>
-        <w:rPr>
-          <w:rFonts w:ascii="Arial" w:hAnsi="Arial" w:cs="Arial"/>
-          <w:lang w:val="sv-SE"/>
-        </w:rPr>
-        <w:t>Start</w:t>
-      </w:r>
-      <w:r>
-        <w:rPr>
-          <w:rFonts w:ascii="Arial" w:hAnsi="Arial" w:cs="Arial"/>
-          <w:lang w:val="sv-SE"/>
-        </w:rPr>
-        <w:t>a en relaterad/orelaterad diskuss</w:t>
-      </w:r>
-      <w:r>
-        <w:rPr>
-          <w:rFonts w:ascii="Arial" w:hAnsi="Arial" w:cs="Arial"/>
-          <w:lang w:val="sv-SE"/>
-        </w:rPr>
-        <w:t>ion i en tråd.</w:t>
-      </w:r>
-    </w:p>
-    <w:p>
-      <w:pPr>
-        <w:rPr>
-          <w:rFonts w:ascii="Arial" w:hAnsi="Arial" w:cs="Arial"/>
-          <w:lang w:val="sv-SE"/>
-        </w:rPr>
-      </w:pPr>
-    </w:p>
-    <w:p>
-      <w:pPr>
-        <w:ind w:firstLine="720"/>
-        <w:rPr>
-          <w:rFonts w:ascii="Arial" w:hAnsi="Arial" w:cs="Arial"/>
-          <w:u w:val="single"/>
-          <w:lang w:val="sv-SE"/>
-        </w:rPr>
-      </w:pPr>
-      <w:r>
-        <w:rPr>
-          <w:rFonts w:ascii="Arial" w:hAnsi="Arial" w:cs="Arial"/>
-          <w:u w:val="single"/>
-          <w:lang w:val="sv-SE"/>
-        </w:rPr>
-        <w:t>TS:</w:t>
-      </w:r>
-    </w:p>
-    <w:p>
-      <w:pPr>
-        <w:ind w:firstLine="720"/>
-        <w:rPr>
-          <w:rFonts w:ascii="Arial" w:hAnsi="Arial" w:cs="Arial"/>
-          <w:lang w:val="sv-SE"/>
-        </w:rPr>
-      </w:pPr>
-      <w:r>
-        <w:rPr>
-          <w:rFonts w:ascii="Arial" w:hAnsi="Arial" w:cs="Arial"/>
-          <w:lang w:val="sv-SE"/>
-        </w:rPr>
-        <w:t>Trådstartaren.</w:t>
-      </w:r>
-    </w:p>
-    <w:p>
-      <w:pPr>
-        <w:rPr>
-          <w:rFonts w:ascii="Arial" w:hAnsi="Arial" w:cs="Arial"/>
-          <w:lang w:val="sv-SE"/>
-        </w:rPr>
-      </w:pPr>
-      <w:r>
-        <w:rPr>
-          <w:rFonts w:ascii="Arial" w:hAnsi="Arial" w:cs="Arial"/>
-          <w:lang w:val="sv-SE"/>
-        </w:rPr>
-        <w:tab/>
-      </w:r>
-      <w:r>
-        <w:rPr>
-          <w:rFonts w:ascii="Arial" w:hAnsi="Arial" w:cs="Arial"/>
-          <w:lang w:val="sv-SE"/>
-        </w:rPr>
-        <w:tab/>
-      </w:r>
-    </w:p>
-    <w:p>
-      <w:pPr>
-        <w:ind w:firstLine="720"/>
-        <w:rPr>
-          <w:rFonts w:ascii="Arial" w:hAnsi="Arial" w:cs="Arial"/>
-          <w:u w:val="single"/>
-          <w:lang w:val="sv-SE"/>
-        </w:rPr>
-      </w:pPr>
-      <w:r>
-        <w:rPr>
-          <w:rFonts w:ascii="Arial" w:hAnsi="Arial" w:cs="Arial"/>
-          <w:u w:val="single"/>
-          <w:lang w:val="sv-SE"/>
-        </w:rPr>
-        <w:t>Upvote:</w:t>
-      </w:r>
-    </w:p>
-    <w:p>
-      <w:pPr>
-        <w:ind w:firstLine="720"/>
-        <w:rPr>
-          <w:rFonts w:ascii="Arial" w:hAnsi="Arial" w:cs="Arial"/>
-          <w:lang w:val="sv-SE"/>
-        </w:rPr>
-      </w:pPr>
-      <w:r>
-        <w:rPr>
-          <w:rFonts w:ascii="Arial" w:hAnsi="Arial" w:cs="Arial"/>
-          <w:lang w:val="sv-SE"/>
-        </w:rPr>
-        <w:t>Ett pluspoäng till en tråd/ett svar eller ett svar-på-svar.</w:t>
-      </w:r>
-    </w:p>
-    <w:p>
-      <w:pPr>
-        <w:rPr>
-          <w:rFonts w:ascii="Arial" w:hAnsi="Arial" w:cs="Arial"/>
-          <w:lang w:val="sv-SE"/>
-        </w:rPr>
-      </w:pPr>
-    </w:p>
-    <w:p>
-      <w:pPr>
-        <w:ind w:firstLine="720"/>
-        <w:rPr>
-          <w:rFonts w:ascii="Arial" w:hAnsi="Arial" w:cs="Arial"/>
-          <w:u w:val="single"/>
-          <w:lang w:val="sv-SE"/>
-        </w:rPr>
-      </w:pPr>
-      <w:r>
-        <w:rPr>
-          <w:rFonts w:ascii="Arial" w:hAnsi="Arial" w:cs="Arial"/>
-          <w:u w:val="single"/>
-          <w:lang w:val="sv-SE"/>
-        </w:rPr>
-        <w:t>Downvote:</w:t>
-      </w:r>
-    </w:p>
-    <w:p>
-      <w:pPr>
-        <w:ind w:firstLine="720"/>
-        <w:rPr>
-          <w:rFonts w:ascii="Arial" w:hAnsi="Arial" w:cs="Arial"/>
-          <w:lang w:val="sv-SE"/>
-        </w:rPr>
-      </w:pPr>
-      <w:r>
-        <w:rPr>
-          <w:rFonts w:ascii="Arial" w:hAnsi="Arial" w:cs="Arial"/>
-          <w:lang w:val="sv-SE"/>
-        </w:rPr>
-        <w:t>Ett minuspoäng till en tråd/ett svar eller ett svar-på-svar.</w:t>
-      </w:r>
-    </w:p>
-    <w:p>
-      <w:pPr>
-        <w:rPr>
-          <w:rFonts w:ascii="Arial" w:hAnsi="Arial" w:cs="Arial"/>
-          <w:lang w:val="sv-SE"/>
-        </w:rPr>
-      </w:pPr>
-    </w:p>
-    <w:p>
-      <w:pPr>
-        <w:ind w:firstLine="720"/>
-        <w:rPr>
-          <w:rFonts w:ascii="Arial" w:hAnsi="Arial" w:cs="Arial"/>
-          <w:u w:val="single"/>
-        </w:rPr>
-      </w:pPr>
-      <w:r>
-        <w:rPr>
-          <w:rFonts w:ascii="Arial" w:hAnsi="Arial" w:cs="Arial"/>
-          <w:u w:val="single"/>
-        </w:rPr>
-        <w:t>NSFW:</w:t>
-      </w:r>
-    </w:p>
-    <w:p>
-      <w:pPr>
-        <w:ind w:left="720"/>
-        <w:rPr>
-          <w:rFonts w:ascii="Arial" w:hAnsi="Arial" w:cs="Arial"/>
-          <w:lang w:val="sv-SE"/>
-        </w:rPr>
-      </w:pPr>
-      <w:r>
-        <w:rPr>
-          <w:rFonts w:ascii="Arial" w:hAnsi="Arial" w:cs="Arial"/>
-        </w:rPr>
-        <w:t xml:space="preserve">(Not safe for work). </w:t>
-      </w:r>
-      <w:r>
-        <w:rPr>
-          <w:rFonts w:ascii="Arial" w:hAnsi="Arial" w:cs="Arial"/>
-          <w:lang w:val="sv-SE"/>
-        </w:rPr>
-        <w:t>Innehåll som inte är så pas</w:t>
-      </w:r>
-      <w:r>
-        <w:rPr>
-          <w:rFonts w:ascii="Arial" w:hAnsi="Arial" w:cs="Arial"/>
-          <w:lang w:val="sv-SE"/>
-        </w:rPr>
-        <w:t>s lämpligt att det skulle kunna</w:t>
-      </w:r>
-      <w:r>
-        <w:rPr>
-          <w:rFonts w:ascii="Arial" w:hAnsi="Arial" w:cs="Arial"/>
-          <w:lang w:val="sv-SE"/>
-        </w:rPr>
-        <w:t xml:space="preserve"> visas på en generisk och professionell arbetsplats.</w:t>
-      </w:r>
-    </w:p>
-    <w:p>
-      <w:pPr>
-        <w:ind w:left="720"/>
-        <w:rPr>
-          <w:rFonts w:ascii="Arial" w:hAnsi="Arial" w:cs="Arial"/>
-          <w:lang w:val="sv-SE"/>
-        </w:rPr>
-      </w:pPr>
-    </w:p>
-    <w:p>
-      <w:pPr>
-        <w:pStyle w:val="Rubrik2"/>
-        <w:rPr>
-          <w:rFonts w:cs="Arial"/>
-        </w:rPr>
-      </w:pPr>
-      <w:bookmarkStart w:id="7" w:name="_Toc456598590"/>
-      <w:bookmarkStart w:id="8" w:name="_Toc456600921"/>
-      <w:bookmarkStart w:id="9" w:name="_Toc273075788"/>
-      <w:r>
-        <w:rPr>
-          <w:rFonts w:cs="Arial"/>
-        </w:rPr>
-        <w:t>Refere</w:t>
-      </w:r>
       <w:bookmarkEnd w:id="7"/>
       <w:bookmarkEnd w:id="8"/>
-      <w:bookmarkEnd w:id="9"/>
       <w:r>
         <w:rPr>
           <w:rFonts w:cs="Arial"/>
@@ -1120,7 +1092,7 @@
           <w:szCs w:val="32"/>
         </w:rPr>
       </w:pPr>
-      <w:bookmarkStart w:id="10" w:name="_Toc273075801"/>
+      <w:bookmarkStart w:id="9" w:name="_Toc273075801"/>
       <w:r>
         <w:rPr>
           <w:rFonts w:cs="Arial"/>
@@ -1129,7 +1101,7 @@
         </w:rPr>
         <w:t>Test</w:t>
       </w:r>
-      <w:bookmarkEnd w:id="10"/>
+      <w:bookmarkEnd w:id="9"/>
       <w:r>
         <w:rPr>
           <w:rFonts w:cs="Arial"/>
@@ -1150,8 +1122,8 @@
           <w:u w:val="single"/>
         </w:rPr>
       </w:pPr>
-      <w:bookmarkStart w:id="11" w:name="_Toc492960758"/>
-      <w:bookmarkStart w:id="12" w:name="_Toc273075802"/>
+      <w:bookmarkStart w:id="10" w:name="_Toc492960758"/>
+      <w:bookmarkStart w:id="11" w:name="_Toc273075802"/>
       <w:r>
         <w:rPr>
           <w:rFonts w:cs="Arial"/>
@@ -1172,9 +1144,8 @@
         </w:rPr>
         <w:t xml:space="preserve"> </w:t>
       </w:r>
+      <w:bookmarkEnd w:id="10"/>
       <w:bookmarkEnd w:id="11"/>
-      <w:bookmarkEnd w:id="12"/>
-      <w:proofErr w:type="spellStart"/>
       <w:r>
         <w:rPr>
           <w:rFonts w:cs="Arial"/>
@@ -1183,10 +1154,189 @@
           <w:highlight w:val="green"/>
           <w:u w:val="single"/>
         </w:rPr>
-        <w:t>Navigering</w:t>
-      </w:r>
-      <w:proofErr w:type="spellEnd"/>
-      <w:r>
+        <w:t>Navigering och länkar</w:t>
+      </w:r>
+    </w:p>
+    <w:p>
+      <w:pPr>
+        <w:pStyle w:val="Rubrik3"/>
+        <w:rPr>
+          <w:rFonts w:cs="Arial"/>
+          <w:b/>
+        </w:rPr>
+      </w:pPr>
+      <w:r>
+        <w:rPr>
+          <w:rFonts w:cs="Arial"/>
+          <w:b/>
+        </w:rPr>
+        <w:t>Krav som testas</w:t>
+      </w:r>
+    </w:p>
+    <w:p>
+      <w:pPr>
+        <w:ind w:left="720"/>
+        <w:rPr>
+          <w:rFonts w:ascii="Arial" w:hAnsi="Arial" w:cs="Arial"/>
+        </w:rPr>
+      </w:pPr>
+    </w:p>
+    <w:p>
+      <w:pPr>
+        <w:ind w:left="720"/>
+        <w:rPr>
+          <w:rFonts w:ascii="Arial" w:hAnsi="Arial" w:cs="Arial"/>
+          <w:b/>
+        </w:rPr>
+      </w:pPr>
+      <w:r>
+        <w:rPr>
+          <w:rFonts w:ascii="Arial" w:hAnsi="Arial" w:cs="Arial"/>
+          <w:b/>
+          <w:highlight w:val="yellow"/>
+        </w:rPr>
+        <w:t>F1b</w:t>
+      </w:r>
+      <w:r>
+        <w:rPr>
+          <w:rFonts w:ascii="Arial" w:hAnsi="Arial" w:cs="Arial"/>
+          <w:b/>
+          <w:highlight w:val="yellow"/>
+        </w:rPr>
+        <w:t>, F4c, G1, K0, K2a, K2r, K3m, K3n, K3o, K3p, K3q</w:t>
+      </w:r>
+    </w:p>
+    <w:p>
+      <w:pPr>
+        <w:ind w:left="720"/>
+        <w:rPr>
+          <w:rFonts w:ascii="Arial" w:hAnsi="Arial" w:cs="Arial"/>
+          <w:b/>
+        </w:rPr>
+      </w:pPr>
+    </w:p>
+    <w:p>
+      <w:pPr>
+        <w:pStyle w:val="Rubrik3"/>
+        <w:rPr>
+          <w:rFonts w:cs="Arial"/>
+          <w:b/>
+        </w:rPr>
+      </w:pPr>
+      <w:r>
+        <w:rPr>
+          <w:rFonts w:cs="Arial"/>
+          <w:b/>
+        </w:rPr>
+        <w:t xml:space="preserve">Steg i </w:t>
+      </w:r>
+      <w:r>
+        <w:rPr>
+          <w:rFonts w:cs="Arial"/>
+          <w:b/>
+        </w:rPr>
+        <w:t>testning</w:t>
+      </w:r>
+    </w:p>
+    <w:p>
+      <w:pPr>
+        <w:ind w:left="720"/>
+        <w:rPr>
+          <w:rFonts w:ascii="Arial" w:hAnsi="Arial" w:cs="Arial"/>
+        </w:rPr>
+      </w:pPr>
+    </w:p>
+    <w:p>
+      <w:pPr>
+        <w:ind w:left="720"/>
+        <w:rPr>
+          <w:rFonts w:ascii="Arial" w:hAnsi="Arial" w:cs="Arial"/>
+          <w:lang w:val="sv-SE"/>
+        </w:rPr>
+      </w:pPr>
+      <w:r>
+        <w:rPr>
+          <w:rFonts w:ascii="Arial" w:hAnsi="Arial" w:cs="Arial"/>
+          <w:lang w:val="sv-SE"/>
+        </w:rPr>
+        <w:t xml:space="preserve">Alla länkar och knappar klickas på för att se så de leder till korrekt sida. </w:t>
+      </w:r>
+      <w:r>
+        <w:rPr>
+          <w:rFonts w:ascii="Arial" w:hAnsi="Arial" w:cs="Arial"/>
+          <w:lang w:val="sv-SE"/>
+        </w:rPr>
+        <w:t>På varje sida kontrolleras att den information och den grafik s</w:t>
+      </w:r>
+      <w:r>
+        <w:rPr>
+          <w:rFonts w:ascii="Arial" w:hAnsi="Arial" w:cs="Arial"/>
+          <w:lang w:val="sv-SE"/>
+        </w:rPr>
+        <w:t>om ska följa med finns på sidan och att korrekt information medföljer/skickas.</w:t>
+      </w:r>
+    </w:p>
+    <w:p>
+      <w:pPr>
+        <w:ind w:left="720"/>
+        <w:rPr>
+          <w:rFonts w:ascii="Arial" w:hAnsi="Arial" w:cs="Arial"/>
+          <w:lang w:val="sv-SE"/>
+        </w:rPr>
+      </w:pPr>
+    </w:p>
+    <w:p>
+      <w:pPr>
+        <w:pStyle w:val="Rubrik3"/>
+        <w:rPr>
+          <w:rFonts w:cs="Arial"/>
+          <w:b/>
+        </w:rPr>
+      </w:pPr>
+      <w:r>
+        <w:rPr>
+          <w:rFonts w:cs="Arial"/>
+          <w:b/>
+        </w:rPr>
+        <w:t>Förväntat resultat</w:t>
+      </w:r>
+    </w:p>
+    <w:p>
+      <w:pPr>
+        <w:ind w:left="720"/>
+        <w:rPr>
+          <w:rFonts w:ascii="Arial" w:hAnsi="Arial" w:cs="Arial"/>
+        </w:rPr>
+      </w:pPr>
+    </w:p>
+    <w:p>
+      <w:pPr>
+        <w:ind w:left="720"/>
+        <w:rPr>
+          <w:rFonts w:ascii="Arial" w:hAnsi="Arial" w:cs="Arial"/>
+          <w:lang w:val="sv-SE"/>
+        </w:rPr>
+      </w:pPr>
+      <w:r>
+        <w:rPr>
+          <w:rFonts w:ascii="Arial" w:hAnsi="Arial" w:cs="Arial"/>
+          <w:lang w:val="sv-SE"/>
+        </w:rPr>
+        <w:t>Alla länkar leder till rätt sida och information samt grafik följer med.</w:t>
+      </w:r>
+    </w:p>
+    <w:p>
+      <w:pPr>
+        <w:ind w:left="720"/>
+        <w:rPr>
+          <w:rFonts w:ascii="Arial" w:hAnsi="Arial" w:cs="Arial"/>
+          <w:lang w:val="sv-SE"/>
+        </w:rPr>
+      </w:pPr>
+    </w:p>
+    <w:p>
+      <w:pPr>
+        <w:pStyle w:val="Rubrik2"/>
         <w:rPr>
           <w:rFonts w:cs="Arial"/>
           <w:sz w:val="28"/>
@@ -1194,9 +1344,7 @@
           <w:highlight w:val="green"/>
           <w:u w:val="single"/>
         </w:rPr>
-        <w:t xml:space="preserve"> </w:t>
-      </w:r>
-      <w:proofErr w:type="spellStart"/>
+      </w:pPr>
       <w:r>
         <w:rPr>
           <w:rFonts w:cs="Arial"/>
@@ -1205,9 +1353,8 @@
           <w:highlight w:val="green"/>
           <w:u w:val="single"/>
         </w:rPr>
-        <w:t>och</w:t>
-      </w:r>
-      <w:proofErr w:type="spellEnd"/>
+        <w:t xml:space="preserve">T2 </w:t>
+      </w:r>
       <w:r>
         <w:rPr>
           <w:rFonts w:cs="Arial"/>
@@ -1216,10 +1363,195 @@
           <w:highlight w:val="green"/>
           <w:u w:val="single"/>
         </w:rPr>
-        <w:t xml:space="preserve"> </w:t>
-      </w:r>
-      <w:proofErr w:type="spellStart"/>
-      <w:r>
+        <w:t>Kod och validering</w:t>
+      </w:r>
+    </w:p>
+    <w:p>
+      <w:pPr>
+        <w:rPr>
+          <w:rFonts w:ascii="Arial" w:hAnsi="Arial" w:cs="Arial"/>
+        </w:rPr>
+      </w:pPr>
+    </w:p>
+    <w:p>
+      <w:pPr>
+        <w:pStyle w:val="Rubrik3"/>
+        <w:rPr>
+          <w:rFonts w:cs="Arial"/>
+          <w:b/>
+        </w:rPr>
+      </w:pPr>
+      <w:r>
+        <w:rPr>
+          <w:rFonts w:cs="Arial"/>
+          <w:b/>
+        </w:rPr>
+        <w:t>Krav som testas</w:t>
+      </w:r>
+    </w:p>
+    <w:p>
+      <w:pPr>
+        <w:rPr>
+          <w:rFonts w:ascii="Arial" w:hAnsi="Arial" w:cs="Arial"/>
+        </w:rPr>
+      </w:pPr>
+    </w:p>
+    <w:p>
+      <w:pPr>
+        <w:ind w:left="720"/>
+        <w:rPr>
+          <w:rFonts w:ascii="Arial" w:hAnsi="Arial" w:cs="Arial"/>
+          <w:b/>
+          <w:lang w:val="sv-SE"/>
+        </w:rPr>
+      </w:pPr>
+      <w:r>
+        <w:rPr>
+          <w:rFonts w:ascii="Arial" w:hAnsi="Arial" w:cs="Arial"/>
+          <w:b/>
+          <w:highlight w:val="yellow"/>
+          <w:lang w:val="sv-SE"/>
+        </w:rPr>
+        <w:t>K7b, K7c, K7d, K7e</w:t>
+      </w:r>
+      <w:r>
+        <w:rPr>
+          <w:rFonts w:ascii="Arial" w:hAnsi="Arial" w:cs="Arial"/>
+          <w:b/>
+          <w:highlight w:val="yellow"/>
+          <w:lang w:val="sv-SE"/>
+        </w:rPr>
+        <w:t>, K7f, K7g, K7h, K7i, K7j</w:t>
+      </w:r>
+    </w:p>
+    <w:p>
+      <w:pPr>
+        <w:rPr>
+          <w:rFonts w:ascii="Arial" w:hAnsi="Arial" w:cs="Arial"/>
+          <w:b/>
+          <w:lang w:val="sv-SE"/>
+        </w:rPr>
+      </w:pPr>
+    </w:p>
+    <w:p>
+      <w:pPr>
+        <w:pStyle w:val="Rubrik3"/>
+        <w:rPr>
+          <w:rFonts w:cs="Arial"/>
+          <w:b/>
+        </w:rPr>
+      </w:pPr>
+      <w:r>
+        <w:rPr>
+          <w:rFonts w:cs="Arial"/>
+          <w:b/>
+        </w:rPr>
+        <w:t xml:space="preserve">Steg i </w:t>
+      </w:r>
+      <w:r>
+        <w:rPr>
+          <w:rFonts w:cs="Arial"/>
+          <w:b/>
+        </w:rPr>
+        <w:t>testning</w:t>
+      </w:r>
+    </w:p>
+    <w:p>
+      <w:pPr>
+        <w:ind w:left="720"/>
+        <w:rPr>
+          <w:rFonts w:ascii="Arial" w:hAnsi="Arial" w:cs="Arial"/>
+        </w:rPr>
+      </w:pPr>
+    </w:p>
+    <w:p>
+      <w:pPr>
+        <w:ind w:left="720"/>
+        <w:rPr>
+          <w:rFonts w:ascii="Arial" w:hAnsi="Arial" w:cs="Arial"/>
+          <w:lang w:val="sv-SE"/>
+        </w:rPr>
+      </w:pPr>
+      <w:r>
+        <w:rPr>
+          <w:rFonts w:ascii="Arial" w:hAnsi="Arial" w:cs="Arial"/>
+          <w:lang w:val="sv-SE"/>
+        </w:rPr>
+        <w:t>Alla dokument innehållandes kod kommer att ses över och se till så att de uppfyller de k</w:t>
+      </w:r>
+      <w:r>
+        <w:rPr>
+          <w:rFonts w:ascii="Arial" w:hAnsi="Arial" w:cs="Arial"/>
+          <w:lang w:val="sv-SE"/>
+        </w:rPr>
+        <w:t>rav som testas och att den typ</w:t>
+      </w:r>
+      <w:r>
+        <w:rPr>
+          <w:rFonts w:ascii="Arial" w:hAnsi="Arial" w:cs="Arial"/>
+          <w:lang w:val="sv-SE"/>
+        </w:rPr>
+        <w:t xml:space="preserve"> av kod som specificerats använts.</w:t>
+      </w:r>
+    </w:p>
+    <w:p>
+      <w:pPr>
+        <w:rPr>
+          <w:rFonts w:ascii="Arial" w:hAnsi="Arial" w:cs="Arial"/>
+          <w:lang w:val="sv-SE"/>
+        </w:rPr>
+      </w:pPr>
+    </w:p>
+    <w:p>
+      <w:pPr>
+        <w:pStyle w:val="Rubrik3"/>
+        <w:rPr>
+          <w:rFonts w:cs="Arial"/>
+          <w:b/>
+        </w:rPr>
+      </w:pPr>
+      <w:r>
+        <w:rPr>
+          <w:rFonts w:cs="Arial"/>
+          <w:b/>
+        </w:rPr>
+        <w:t>Förväntat resultat</w:t>
+      </w:r>
+    </w:p>
+    <w:p>
+      <w:pPr>
+        <w:rPr>
+          <w:rFonts w:ascii="Arial" w:hAnsi="Arial" w:cs="Arial"/>
+        </w:rPr>
+      </w:pPr>
+    </w:p>
+    <w:p>
+      <w:pPr>
+        <w:ind w:left="720"/>
+        <w:rPr>
+          <w:rFonts w:ascii="Arial" w:hAnsi="Arial" w:cs="Arial"/>
+          <w:lang w:val="sv-SE"/>
+        </w:rPr>
+      </w:pPr>
+      <w:r>
+        <w:rPr>
+          <w:rFonts w:ascii="Arial" w:hAnsi="Arial" w:cs="Arial"/>
+          <w:lang w:val="sv-SE"/>
+        </w:rPr>
+        <w:t>All kod validerar enligt kraven och har använts som specificerats.</w:t>
+      </w:r>
+    </w:p>
+    <w:p>
+      <w:pPr>
+        <w:rPr>
+          <w:rFonts w:ascii="Arial" w:hAnsi="Arial" w:cs="Arial"/>
+          <w:lang w:val="sv-SE"/>
+        </w:rPr>
+      </w:pPr>
+    </w:p>
+    <w:p>
+      <w:pPr>
+        <w:pStyle w:val="Rubrik2"/>
         <w:rPr>
           <w:rFonts w:cs="Arial"/>
           <w:sz w:val="28"/>
@@ -1227,182 +1559,8 @@
           <w:highlight w:val="green"/>
           <w:u w:val="single"/>
         </w:rPr>
-        <w:t>länkar</w:t>
-      </w:r>
-      <w:proofErr w:type="spellEnd"/>
-    </w:p>
-    <w:p>
-      <w:pPr>
-        <w:pStyle w:val="Rubrik3"/>
-        <w:rPr>
-          <w:rFonts w:cs="Arial"/>
-          <w:b/>
-        </w:rPr>
-      </w:pPr>
-      <w:r>
-        <w:rPr>
-          <w:rFonts w:cs="Arial"/>
-          <w:b/>
-        </w:rPr>
-        <w:t>Krav som testas</w:t>
-      </w:r>
-    </w:p>
-    <w:p>
-      <w:pPr>
-        <w:ind w:left="720"/>
-        <w:rPr>
-          <w:rFonts w:ascii="Arial" w:hAnsi="Arial" w:cs="Arial"/>
-        </w:rPr>
-      </w:pPr>
-    </w:p>
-    <w:p>
-      <w:pPr>
-        <w:ind w:left="720"/>
-        <w:rPr>
-          <w:rFonts w:ascii="Arial" w:hAnsi="Arial" w:cs="Arial"/>
-          <w:b/>
-        </w:rPr>
-      </w:pPr>
-      <w:r>
-        <w:rPr>
-          <w:rFonts w:ascii="Arial" w:hAnsi="Arial" w:cs="Arial"/>
-          <w:b/>
-          <w:highlight w:val="yellow"/>
-        </w:rPr>
-        <w:t>F1h, F4c, G1, K0, K2a, K2r, K3m, K3n, K3o, K3p, K3q</w:t>
-      </w:r>
-    </w:p>
-    <w:p>
-      <w:pPr>
-        <w:ind w:left="720"/>
-        <w:rPr>
-          <w:rFonts w:ascii="Arial" w:hAnsi="Arial" w:cs="Arial"/>
-          <w:b/>
-        </w:rPr>
-      </w:pPr>
-    </w:p>
-    <w:p>
-      <w:pPr>
-        <w:pStyle w:val="Rubrik3"/>
-        <w:rPr>
-          <w:rFonts w:cs="Arial"/>
-          <w:b/>
-        </w:rPr>
-      </w:pPr>
-      <w:r>
-        <w:rPr>
-          <w:rFonts w:cs="Arial"/>
-          <w:b/>
-        </w:rPr>
-        <w:t xml:space="preserve">Steg i </w:t>
-      </w:r>
-      <w:r>
-        <w:rPr>
-          <w:rFonts w:cs="Arial"/>
-          <w:b/>
-        </w:rPr>
-        <w:t>testning</w:t>
-      </w:r>
-    </w:p>
-    <w:p>
-      <w:pPr>
-        <w:ind w:left="720"/>
-        <w:rPr>
-          <w:rFonts w:ascii="Arial" w:hAnsi="Arial" w:cs="Arial"/>
-        </w:rPr>
-      </w:pPr>
-    </w:p>
-    <w:p>
-      <w:pPr>
-        <w:ind w:left="720"/>
-        <w:rPr>
-          <w:rFonts w:ascii="Arial" w:hAnsi="Arial" w:cs="Arial"/>
-          <w:lang w:val="sv-SE"/>
-        </w:rPr>
-      </w:pPr>
-      <w:r>
-        <w:rPr>
-          <w:rFonts w:ascii="Arial" w:hAnsi="Arial" w:cs="Arial"/>
-          <w:lang w:val="sv-SE"/>
-        </w:rPr>
-        <w:t xml:space="preserve">Alla länkar och knappar klickas på för att se så de leder till korrekt sida. </w:t>
-      </w:r>
-      <w:r>
-        <w:rPr>
-          <w:rFonts w:ascii="Arial" w:hAnsi="Arial" w:cs="Arial"/>
-          <w:lang w:val="sv-SE"/>
-        </w:rPr>
-        <w:t>På varje sida kontrolleras att den information och den grafik s</w:t>
-      </w:r>
-      <w:r>
-        <w:rPr>
-          <w:rFonts w:ascii="Arial" w:hAnsi="Arial" w:cs="Arial"/>
-          <w:lang w:val="sv-SE"/>
-        </w:rPr>
-        <w:t>om ska följa med finns på sidan och att korrekt information medföljer/skickas.</w:t>
-      </w:r>
-    </w:p>
-    <w:p>
-      <w:pPr>
-        <w:ind w:left="720"/>
-        <w:rPr>
-          <w:rFonts w:ascii="Arial" w:hAnsi="Arial" w:cs="Arial"/>
-          <w:lang w:val="sv-SE"/>
-        </w:rPr>
-      </w:pPr>
-    </w:p>
-    <w:p>
-      <w:pPr>
-        <w:pStyle w:val="Rubrik3"/>
-        <w:rPr>
-          <w:rFonts w:cs="Arial"/>
-          <w:b/>
-        </w:rPr>
-      </w:pPr>
-      <w:r>
-        <w:rPr>
-          <w:rFonts w:cs="Arial"/>
-          <w:b/>
-        </w:rPr>
-        <w:t>Förväntat resultat</w:t>
-      </w:r>
-    </w:p>
-    <w:p>
-      <w:pPr>
-        <w:ind w:left="720"/>
-        <w:rPr>
-          <w:rFonts w:ascii="Arial" w:hAnsi="Arial" w:cs="Arial"/>
-        </w:rPr>
-      </w:pPr>
-    </w:p>
-    <w:p>
-      <w:pPr>
-        <w:ind w:left="720"/>
-        <w:rPr>
-          <w:rFonts w:ascii="Arial" w:hAnsi="Arial" w:cs="Arial"/>
-          <w:lang w:val="sv-SE"/>
-        </w:rPr>
-      </w:pPr>
-      <w:r>
-        <w:rPr>
-          <w:rFonts w:ascii="Arial" w:hAnsi="Arial" w:cs="Arial"/>
-          <w:lang w:val="sv-SE"/>
-        </w:rPr>
-        <w:t>Alla länkar leder till rätt sida och information samt grafik följer med.</w:t>
-      </w:r>
-    </w:p>
-    <w:p>
-      <w:pPr>
-        <w:ind w:left="720"/>
-        <w:rPr>
-          <w:rFonts w:ascii="Arial" w:hAnsi="Arial" w:cs="Arial"/>
-          <w:lang w:val="sv-SE"/>
-        </w:rPr>
-      </w:pPr>
-    </w:p>
-    <w:p>
-      <w:pPr>
-        <w:pStyle w:val="Rubrik2"/>
+      </w:pPr>
+      <w:r>
         <w:rPr>
           <w:rFonts w:cs="Arial"/>
           <w:sz w:val="28"/>
@@ -1410,73 +1568,8 @@
           <w:highlight w:val="green"/>
           <w:u w:val="single"/>
         </w:rPr>
-      </w:pPr>
-      <w:r>
-        <w:rPr>
-          <w:rFonts w:cs="Arial"/>
-          <w:sz w:val="28"/>
-          <w:szCs w:val="28"/>
-          <w:highlight w:val="green"/>
-          <w:u w:val="single"/>
-        </w:rPr>
-        <w:t xml:space="preserve">T2 </w:t>
-      </w:r>
-      <w:proofErr w:type="spellStart"/>
-      <w:r>
-        <w:rPr>
-          <w:rFonts w:cs="Arial"/>
-          <w:sz w:val="28"/>
-          <w:szCs w:val="28"/>
-          <w:highlight w:val="green"/>
-          <w:u w:val="single"/>
-        </w:rPr>
-        <w:t>Kod</w:t>
-      </w:r>
-      <w:proofErr w:type="spellEnd"/>
-      <w:r>
-        <w:rPr>
-          <w:rFonts w:cs="Arial"/>
-          <w:sz w:val="28"/>
-          <w:szCs w:val="28"/>
-          <w:highlight w:val="green"/>
-          <w:u w:val="single"/>
-        </w:rPr>
-        <w:t xml:space="preserve"> </w:t>
-      </w:r>
-      <w:proofErr w:type="spellStart"/>
-      <w:r>
-        <w:rPr>
-          <w:rFonts w:cs="Arial"/>
-          <w:sz w:val="28"/>
-          <w:szCs w:val="28"/>
-          <w:highlight w:val="green"/>
-          <w:u w:val="single"/>
-        </w:rPr>
-        <w:t>och</w:t>
-      </w:r>
-      <w:proofErr w:type="spellEnd"/>
-      <w:r>
-        <w:rPr>
-          <w:rFonts w:cs="Arial"/>
-          <w:sz w:val="28"/>
-          <w:szCs w:val="28"/>
-          <w:highlight w:val="green"/>
-          <w:u w:val="single"/>
-        </w:rPr>
-        <w:t xml:space="preserve"> </w:t>
-      </w:r>
-      <w:proofErr w:type="spellStart"/>
-      <w:r>
-        <w:rPr>
-          <w:rFonts w:cs="Arial"/>
-          <w:sz w:val="28"/>
-          <w:szCs w:val="28"/>
-          <w:highlight w:val="green"/>
-          <w:u w:val="single"/>
-        </w:rPr>
-        <w:t>validering</w:t>
-      </w:r>
-      <w:proofErr w:type="spellEnd"/>
+        <w:t>T3 Posta en tråd</w:t>
+      </w:r>
     </w:p>
     <w:p>
       <w:pPr>
@@ -1522,232 +1615,38 @@
           <w:b/>
           <w:highlight w:val="yellow"/>
         </w:rPr>
-        <w:t>K7b, K7c, K7d, K7e</w:t>
-      </w:r>
-    </w:p>
-    <w:p>
-      <w:pPr>
-        <w:rPr>
-          <w:rFonts w:ascii="Arial" w:hAnsi="Arial" w:cs="Arial"/>
-          <w:b/>
-        </w:rPr>
-      </w:pPr>
-    </w:p>
-    <w:p>
-      <w:pPr>
-        <w:pStyle w:val="Rubrik3"/>
-        <w:rPr>
-          <w:rFonts w:cs="Arial"/>
-          <w:b/>
-        </w:rPr>
-      </w:pPr>
-      <w:r>
-        <w:rPr>
-          <w:rFonts w:cs="Arial"/>
-          <w:b/>
-        </w:rPr>
-        <w:t xml:space="preserve">Steg i </w:t>
-      </w:r>
-      <w:r>
-        <w:rPr>
-          <w:rFonts w:cs="Arial"/>
-          <w:b/>
-        </w:rPr>
-        <w:t>testning</w:t>
-      </w:r>
-    </w:p>
-    <w:p>
-      <w:pPr>
-        <w:ind w:left="720"/>
-        <w:rPr>
-          <w:rFonts w:ascii="Arial" w:hAnsi="Arial" w:cs="Arial"/>
-        </w:rPr>
-      </w:pPr>
-    </w:p>
-    <w:p>
-      <w:pPr>
-        <w:ind w:left="720"/>
-        <w:rPr>
-          <w:rFonts w:ascii="Arial" w:hAnsi="Arial" w:cs="Arial"/>
-          <w:lang w:val="sv-SE"/>
-        </w:rPr>
-      </w:pPr>
-      <w:r>
-        <w:rPr>
-          <w:rFonts w:ascii="Arial" w:hAnsi="Arial" w:cs="Arial"/>
-          <w:lang w:val="sv-SE"/>
-        </w:rPr>
-        <w:t>Alla dokument innehållandes kod kommer att ses över och se till så att de uppfyller de k</w:t>
-      </w:r>
-      <w:r>
-        <w:rPr>
-          <w:rFonts w:ascii="Arial" w:hAnsi="Arial" w:cs="Arial"/>
-          <w:lang w:val="sv-SE"/>
-        </w:rPr>
-        <w:t>rav som testas och att den typ</w:t>
-      </w:r>
-      <w:r>
-        <w:rPr>
-          <w:rFonts w:ascii="Arial" w:hAnsi="Arial" w:cs="Arial"/>
-          <w:lang w:val="sv-SE"/>
-        </w:rPr>
-        <w:t xml:space="preserve"> av kod som specificerats använts.</w:t>
-      </w:r>
-    </w:p>
-    <w:p>
-      <w:pPr>
-        <w:rPr>
-          <w:rFonts w:ascii="Arial" w:hAnsi="Arial" w:cs="Arial"/>
-          <w:lang w:val="sv-SE"/>
-        </w:rPr>
-      </w:pPr>
-    </w:p>
-    <w:p>
-      <w:pPr>
-        <w:pStyle w:val="Rubrik3"/>
-        <w:rPr>
-          <w:rFonts w:cs="Arial"/>
-          <w:b/>
-        </w:rPr>
-      </w:pPr>
-      <w:r>
-        <w:rPr>
-          <w:rFonts w:cs="Arial"/>
-          <w:b/>
-        </w:rPr>
-        <w:t>Förväntat resultat</w:t>
-      </w:r>
-    </w:p>
-    <w:p>
-      <w:pPr>
-        <w:rPr>
-          <w:rFonts w:ascii="Arial" w:hAnsi="Arial" w:cs="Arial"/>
-        </w:rPr>
-      </w:pPr>
-    </w:p>
-    <w:p>
-      <w:pPr>
-        <w:ind w:left="720"/>
-        <w:rPr>
-          <w:rFonts w:ascii="Arial" w:hAnsi="Arial" w:cs="Arial"/>
-          <w:lang w:val="sv-SE"/>
-        </w:rPr>
-      </w:pPr>
-      <w:r>
-        <w:rPr>
-          <w:rFonts w:ascii="Arial" w:hAnsi="Arial" w:cs="Arial"/>
-          <w:lang w:val="sv-SE"/>
-        </w:rPr>
-        <w:t>All kod validerar enligt kraven och har använts som specificerats.</w:t>
-      </w:r>
-    </w:p>
-    <w:p>
-      <w:pPr>
-        <w:rPr>
-          <w:rFonts w:ascii="Arial" w:hAnsi="Arial" w:cs="Arial"/>
-          <w:lang w:val="sv-SE"/>
-        </w:rPr>
-      </w:pPr>
-    </w:p>
-    <w:p>
-      <w:pPr>
-        <w:pStyle w:val="Rubrik2"/>
-        <w:rPr>
-          <w:rFonts w:cs="Arial"/>
-          <w:sz w:val="28"/>
-          <w:szCs w:val="28"/>
-          <w:highlight w:val="green"/>
-          <w:u w:val="single"/>
-        </w:rPr>
-      </w:pPr>
-      <w:r>
-        <w:rPr>
-          <w:rFonts w:cs="Arial"/>
-          <w:sz w:val="28"/>
-          <w:szCs w:val="28"/>
-          <w:highlight w:val="green"/>
-          <w:u w:val="single"/>
-        </w:rPr>
-        <w:t>T3 Posta en tråd</w:t>
-      </w:r>
-    </w:p>
-    <w:p>
-      <w:pPr>
-        <w:rPr>
-          <w:rFonts w:ascii="Arial" w:hAnsi="Arial" w:cs="Arial"/>
-        </w:rPr>
-      </w:pPr>
-    </w:p>
-    <w:p>
-      <w:pPr>
-        <w:pStyle w:val="Rubrik3"/>
-        <w:rPr>
-          <w:rFonts w:cs="Arial"/>
-          <w:b/>
-        </w:rPr>
-      </w:pPr>
-      <w:r>
-        <w:rPr>
-          <w:rFonts w:cs="Arial"/>
-          <w:b/>
-        </w:rPr>
-        <w:t>Krav som testas</w:t>
-      </w:r>
-    </w:p>
-    <w:p>
-      <w:pPr>
-        <w:rPr>
-          <w:rFonts w:ascii="Arial" w:hAnsi="Arial" w:cs="Arial"/>
-        </w:rPr>
-      </w:pPr>
-    </w:p>
-    <w:p>
-      <w:pPr>
-        <w:ind w:left="720"/>
-        <w:rPr>
-          <w:rFonts w:ascii="Arial" w:hAnsi="Arial" w:cs="Arial"/>
-          <w:b/>
-        </w:rPr>
-      </w:pPr>
+        <w:t xml:space="preserve">F2a, </w:t>
+      </w:r>
       <w:r>
         <w:rPr>
           <w:rFonts w:ascii="Arial" w:hAnsi="Arial" w:cs="Arial"/>
           <w:b/>
           <w:highlight w:val="yellow"/>
         </w:rPr>
-        <w:t xml:space="preserve">F2a, </w:t>
-      </w:r>
-      <w:r>
+        <w:t>F2b, F2c, F2d</w:t>
+      </w:r>
+    </w:p>
+    <w:p>
+      <w:pPr>
         <w:rPr>
           <w:rFonts w:ascii="Arial" w:hAnsi="Arial" w:cs="Arial"/>
           <w:b/>
-          <w:highlight w:val="yellow"/>
-        </w:rPr>
-        <w:t>F2b, F2c, F2d</w:t>
-      </w:r>
-    </w:p>
-    <w:p>
-      <w:pPr>
-        <w:rPr>
-          <w:rFonts w:ascii="Arial" w:hAnsi="Arial" w:cs="Arial"/>
+        </w:rPr>
+      </w:pPr>
+    </w:p>
+    <w:p>
+      <w:pPr>
+        <w:pStyle w:val="Rubrik3"/>
+        <w:rPr>
+          <w:rFonts w:cs="Arial"/>
           <w:b/>
         </w:rPr>
       </w:pPr>
-    </w:p>
-    <w:p>
-      <w:pPr>
-        <w:pStyle w:val="Rubrik3"/>
+      <w:r>
         <w:rPr>
           <w:rFonts w:cs="Arial"/>
           <w:b/>
         </w:rPr>
-      </w:pPr>
-      <w:r>
-        <w:rPr>
-          <w:rFonts w:cs="Arial"/>
-          <w:b/>
-        </w:rPr>
-        <w:lastRenderedPageBreak/>
         <w:t>Steg i testning</w:t>
       </w:r>
     </w:p>
@@ -2012,6 +1911,183 @@
         </w:rPr>
         <w:t>Tråden visas korrekt med tillhörande kommentarer och svar-på-svar.</w:t>
       </w:r>
+    </w:p>
+    <w:p>
+      <w:pPr>
+        <w:ind w:left="720"/>
+        <w:rPr>
+          <w:rFonts w:ascii="Arial" w:hAnsi="Arial" w:cs="Arial"/>
+          <w:lang w:val="sv-SE"/>
+        </w:rPr>
+      </w:pPr>
+    </w:p>
+    <w:p>
+      <w:pPr>
+        <w:pStyle w:val="Rubrik2"/>
+        <w:rPr>
+          <w:sz w:val="28"/>
+          <w:szCs w:val="28"/>
+          <w:highlight w:val="green"/>
+          <w:u w:val="single"/>
+          <w:lang w:val="sv-SE"/>
+        </w:rPr>
+      </w:pPr>
+      <w:r>
+        <w:rPr>
+          <w:sz w:val="28"/>
+          <w:szCs w:val="28"/>
+          <w:highlight w:val="green"/>
+          <w:u w:val="single"/>
+          <w:lang w:val="sv-SE"/>
+        </w:rPr>
+        <w:t>T5 Up-/Downvotes</w:t>
+      </w:r>
+    </w:p>
+    <w:p>
+      <w:pPr>
+        <w:rPr>
+          <w:highlight w:val="green"/>
+          <w:lang w:val="sv-SE"/>
+        </w:rPr>
+      </w:pPr>
+    </w:p>
+    <w:p>
+      <w:pPr>
+        <w:pStyle w:val="Rubrik3"/>
+        <w:rPr>
+          <w:rFonts w:cs="Arial"/>
+          <w:b/>
+        </w:rPr>
+      </w:pPr>
+      <w:r>
+        <w:rPr>
+          <w:rFonts w:cs="Arial"/>
+          <w:b/>
+        </w:rPr>
+        <w:t>Krav som testas</w:t>
+      </w:r>
+    </w:p>
+    <w:p>
+      <w:pPr>
+        <w:ind w:left="720"/>
+        <w:rPr>
+          <w:rFonts w:ascii="Arial" w:hAnsi="Arial" w:cs="Arial"/>
+        </w:rPr>
+      </w:pPr>
+    </w:p>
+    <w:p>
+      <w:pPr>
+        <w:ind w:left="720"/>
+        <w:rPr>
+          <w:rFonts w:ascii="Arial" w:hAnsi="Arial" w:cs="Arial"/>
+          <w:b/>
+        </w:rPr>
+      </w:pPr>
+      <w:r>
+        <w:rPr>
+          <w:rFonts w:ascii="Arial" w:hAnsi="Arial" w:cs="Arial"/>
+          <w:b/>
+          <w:highlight w:val="yellow"/>
+        </w:rPr>
+        <w:t>H1, H2, H3, H4, H5, H6</w:t>
+      </w:r>
+    </w:p>
+    <w:p>
+      <w:pPr>
+        <w:ind w:left="720"/>
+        <w:rPr>
+          <w:rFonts w:ascii="Arial" w:hAnsi="Arial" w:cs="Arial"/>
+          <w:b/>
+        </w:rPr>
+      </w:pPr>
+    </w:p>
+    <w:p>
+      <w:pPr>
+        <w:pStyle w:val="Rubrik3"/>
+        <w:rPr>
+          <w:rFonts w:cs="Arial"/>
+        </w:rPr>
+      </w:pPr>
+      <w:r>
+        <w:rPr>
+          <w:rFonts w:cs="Arial"/>
+          <w:b/>
+        </w:rPr>
+        <w:t>Steg i testning</w:t>
+      </w:r>
+    </w:p>
+    <w:p>
+      <w:pPr>
+        <w:ind w:left="720"/>
+        <w:rPr>
+          <w:rFonts w:ascii="Arial" w:hAnsi="Arial" w:cs="Arial"/>
+          <w:lang w:val="sv-SE"/>
+        </w:rPr>
+      </w:pPr>
+    </w:p>
+    <w:p>
+      <w:pPr>
+        <w:ind w:left="720"/>
+        <w:rPr>
+          <w:rFonts w:ascii="Arial" w:hAnsi="Arial" w:cs="Arial"/>
+          <w:lang w:val="sv-SE"/>
+        </w:rPr>
+      </w:pPr>
+      <w:r>
+        <w:rPr>
+          <w:rFonts w:ascii="Arial" w:hAnsi="Arial" w:cs="Arial"/>
+          <w:lang w:val="sv-SE"/>
+        </w:rPr>
+        <w:t>Efter att ha skapat en tråd testas att ge en tråd upvotes och downvotes för att se så det sparas och betygsätter tråden.</w:t>
+      </w:r>
+    </w:p>
+    <w:p>
+      <w:pPr>
+        <w:pStyle w:val="Rubrik3"/>
+        <w:rPr>
+          <w:rFonts w:cs="Arial"/>
+          <w:b/>
+        </w:rPr>
+      </w:pPr>
+      <w:r>
+        <w:rPr>
+          <w:rFonts w:cs="Arial"/>
+          <w:b/>
+        </w:rPr>
+        <w:t>Förväntat resultat</w:t>
+      </w:r>
+    </w:p>
+    <w:p>
+      <w:pPr>
+        <w:rPr>
+          <w:rFonts w:ascii="Arial" w:hAnsi="Arial" w:cs="Arial"/>
+        </w:rPr>
+      </w:pPr>
+    </w:p>
+    <w:p>
+      <w:pPr>
+        <w:ind w:left="720"/>
+        <w:rPr>
+          <w:rFonts w:ascii="Arial" w:hAnsi="Arial" w:cs="Arial"/>
+          <w:lang w:val="sv-SE"/>
+        </w:rPr>
+      </w:pPr>
+      <w:r>
+        <w:rPr>
+          <w:rFonts w:ascii="Arial" w:hAnsi="Arial" w:cs="Arial"/>
+          <w:lang w:val="sv-SE"/>
+        </w:rPr>
+        <w:t>Tråde</w:t>
+      </w:r>
+      <w:r>
+        <w:rPr>
+          <w:rFonts w:ascii="Arial" w:hAnsi="Arial" w:cs="Arial"/>
+          <w:lang w:val="sv-SE"/>
+        </w:rPr>
+        <w:t>n visas korrekt med tillhörande up- och downvotes.</w:t>
+      </w:r>
+      <w:bookmarkStart w:id="12" w:name="_GoBack"/>
+      <w:bookmarkEnd w:id="12"/>
     </w:p>
     <w:p>
       <w:pPr>
@@ -2248,7 +2324,7 @@
               <w:rStyle w:val="Sidnummer"/>
               <w:noProof/>
             </w:rPr>
-            <w:t>4</w:t>
+            <w:t>5</w:t>
           </w:r>
           <w:r>
             <w:rPr>
@@ -2365,7 +2441,7 @@
   <w:abstractNum w:abstractNumId="0" w15:restartNumberingAfterBreak="0">
     <w:nsid w:val="FFFFFFFB"/>
     <w:multiLevelType w:val="multilevel"/>
-    <w:tmpl w:val="1ADCEC58"/>
+    <w:tmpl w:val="66100D18"/>
     <w:lvl w:ilvl="0">
       <w:start w:val="1"/>
       <w:numFmt w:val="decimal"/>
@@ -2381,6 +2457,12 @@
       <w:lvlText w:val="%1.%2"/>
       <w:legacy w:legacy="1" w:legacySpace="144" w:legacyIndent="0"/>
       <w:lvlJc w:val="left"/>
+      <w:rPr>
+        <w:b w:val="0"/>
+        <w:sz w:val="28"/>
+        <w:szCs w:val="28"/>
+        <w:u w:val="single"/>
+      </w:rPr>
     </w:lvl>
     <w:lvl w:ilvl="2">
       <w:start w:val="1"/>

</xml_diff>

<commit_message>
Fixat testdokument, slagit ihop med testmatris
</commit_message>
<xml_diff>
--- a/Testdokument.docx
+++ b/Testdokument.docx
@@ -7,18 +7,22 @@
         <w:pStyle w:val="Rubrik"/>
         <w:jc w:val="right"/>
       </w:pPr>
+      <w:proofErr w:type="spellStart"/>
       <w:r>
         <w:t>sidetracK</w:t>
       </w:r>
+      <w:proofErr w:type="spellEnd"/>
     </w:p>
     <w:p>
       <w:pPr>
         <w:pStyle w:val="Rubrik"/>
         <w:jc w:val="right"/>
       </w:pPr>
+      <w:proofErr w:type="spellStart"/>
       <w:r>
         <w:t>Testdokument</w:t>
       </w:r>
+      <w:proofErr w:type="spellEnd"/>
     </w:p>
     <w:p>
       <w:pPr>
@@ -32,7 +36,7 @@
         <w:rPr>
           <w:sz w:val="28"/>
         </w:rPr>
-        <w:t>Version 1.1</w:t>
+        <w:t>Version 1.2</w:t>
       </w:r>
     </w:p>
     <w:p>
@@ -261,9 +265,19 @@
             <w:pPr>
               <w:pStyle w:val="Tabletext"/>
             </w:pPr>
+            <w:proofErr w:type="spellStart"/>
             <w:r>
-              <w:t>Finslipat dokument</w:t>
+              <w:t>Finslipat</w:t>
             </w:r>
+            <w:proofErr w:type="spellEnd"/>
+            <w:r>
+              <w:t xml:space="preserve"> </w:t>
+            </w:r>
+            <w:proofErr w:type="spellStart"/>
+            <w:r>
+              <w:t>dokument</w:t>
+            </w:r>
+            <w:proofErr w:type="spellEnd"/>
           </w:p>
         </w:tc>
         <w:tc>
@@ -289,6 +303,9 @@
             <w:pPr>
               <w:pStyle w:val="Tabletext"/>
             </w:pPr>
+            <w:r>
+              <w:t>04/21/16</w:t>
+            </w:r>
           </w:p>
         </w:tc>
         <w:tc>
@@ -299,6 +316,9 @@
             <w:pPr>
               <w:pStyle w:val="Tabletext"/>
             </w:pPr>
+            <w:r>
+              <w:t>1.2</w:t>
+            </w:r>
           </w:p>
         </w:tc>
         <w:tc>
@@ -308,7 +328,16 @@
           <w:p>
             <w:pPr>
               <w:pStyle w:val="Tabletext"/>
+              <w:rPr>
+                <w:lang w:val="sv-SE"/>
+              </w:rPr>
             </w:pPr>
+            <w:r>
+              <w:rPr>
+                <w:lang w:val="sv-SE"/>
+              </w:rPr>
+              <w:t>Delat upp och lagt till tester</w:t>
+            </w:r>
           </w:p>
         </w:tc>
         <w:tc>
@@ -318,7 +347,16 @@
           <w:p>
             <w:pPr>
               <w:pStyle w:val="Tabletext"/>
+              <w:rPr>
+                <w:lang w:val="sv-SE"/>
+              </w:rPr>
             </w:pPr>
+            <w:r>
+              <w:rPr>
+                <w:lang w:val="sv-SE"/>
+              </w:rPr>
+              <w:t>Simon N</w:t>
+            </w:r>
           </w:p>
         </w:tc>
       </w:tr>
@@ -330,6 +368,9 @@
           <w:p>
             <w:pPr>
               <w:pStyle w:val="Tabletext"/>
+              <w:rPr>
+                <w:lang w:val="sv-SE"/>
+              </w:rPr>
             </w:pPr>
           </w:p>
         </w:tc>
@@ -340,6 +381,9 @@
           <w:p>
             <w:pPr>
               <w:pStyle w:val="Tabletext"/>
+              <w:rPr>
+                <w:lang w:val="sv-SE"/>
+              </w:rPr>
             </w:pPr>
           </w:p>
         </w:tc>
@@ -350,6 +394,9 @@
           <w:p>
             <w:pPr>
               <w:pStyle w:val="Tabletext"/>
+              <w:rPr>
+                <w:lang w:val="sv-SE"/>
+              </w:rPr>
             </w:pPr>
           </w:p>
         </w:tc>
@@ -360,18 +407,33 @@
           <w:p>
             <w:pPr>
               <w:pStyle w:val="Tabletext"/>
+              <w:rPr>
+                <w:lang w:val="sv-SE"/>
+              </w:rPr>
             </w:pPr>
           </w:p>
         </w:tc>
       </w:tr>
     </w:tbl>
-    <w:p/>
+    <w:p>
+      <w:pPr>
+        <w:rPr>
+          <w:lang w:val="sv-SE"/>
+        </w:rPr>
+      </w:pPr>
+    </w:p>
     <w:p>
       <w:pPr>
         <w:pStyle w:val="Rubrik"/>
         <w:jc w:val="left"/>
-      </w:pPr>
-      <w:r>
+        <w:rPr>
+          <w:lang w:val="sv-SE"/>
+        </w:rPr>
+      </w:pPr>
+      <w:r>
+        <w:rPr>
+          <w:lang w:val="sv-SE"/>
+        </w:rPr>
         <w:t xml:space="preserve"> </w:t>
       </w:r>
     </w:p>
@@ -383,15 +445,76 @@
         </w:rPr>
       </w:pPr>
       <w:r>
+        <w:rPr>
+          <w:lang w:val="sv-SE"/>
+        </w:rPr>
         <w:br w:type="page"/>
       </w:r>
+      <w:proofErr w:type="spellStart"/>
       <w:r>
         <w:rPr>
           <w:rFonts w:cs="Arial"/>
         </w:rPr>
         <w:lastRenderedPageBreak/>
-        <w:t>Riktlinjer för testning och testfall</w:t>
-      </w:r>
+        <w:t>Riktlinjer</w:t>
+      </w:r>
+      <w:proofErr w:type="spellEnd"/>
+      <w:r>
+        <w:rPr>
+          <w:rFonts w:cs="Arial"/>
+        </w:rPr>
+        <w:t xml:space="preserve"> </w:t>
+      </w:r>
+      <w:proofErr w:type="spellStart"/>
+      <w:r>
+        <w:rPr>
+          <w:rFonts w:cs="Arial"/>
+        </w:rPr>
+        <w:t>för</w:t>
+      </w:r>
+      <w:proofErr w:type="spellEnd"/>
+      <w:r>
+        <w:rPr>
+          <w:rFonts w:cs="Arial"/>
+        </w:rPr>
+        <w:t xml:space="preserve"> </w:t>
+      </w:r>
+      <w:proofErr w:type="spellStart"/>
+      <w:r>
+        <w:rPr>
+          <w:rFonts w:cs="Arial"/>
+        </w:rPr>
+        <w:t>testning</w:t>
+      </w:r>
+      <w:proofErr w:type="spellEnd"/>
+      <w:r>
+        <w:rPr>
+          <w:rFonts w:cs="Arial"/>
+        </w:rPr>
+        <w:t xml:space="preserve"> </w:t>
+      </w:r>
+      <w:proofErr w:type="spellStart"/>
+      <w:r>
+        <w:rPr>
+          <w:rFonts w:cs="Arial"/>
+        </w:rPr>
+        <w:t>och</w:t>
+      </w:r>
+      <w:proofErr w:type="spellEnd"/>
+      <w:r>
+        <w:rPr>
+          <w:rFonts w:cs="Arial"/>
+        </w:rPr>
+        <w:t xml:space="preserve"> </w:t>
+      </w:r>
+      <w:proofErr w:type="spellStart"/>
+      <w:r>
+        <w:rPr>
+          <w:rFonts w:cs="Arial"/>
+        </w:rPr>
+        <w:t>testfall</w:t>
+      </w:r>
+      <w:proofErr w:type="spellEnd"/>
     </w:p>
     <w:p>
       <w:pPr>
@@ -405,6 +528,7 @@
       <w:bookmarkStart w:id="0" w:name="_Toc456598586"/>
       <w:bookmarkStart w:id="1" w:name="_Toc456600917"/>
       <w:bookmarkStart w:id="2" w:name="_Toc273075784"/>
+      <w:proofErr w:type="spellStart"/>
       <w:r>
         <w:rPr>
           <w:rFonts w:cs="Arial"/>
@@ -424,6 +548,7 @@
       <w:bookmarkEnd w:id="0"/>
       <w:bookmarkEnd w:id="1"/>
       <w:bookmarkEnd w:id="2"/>
+      <w:proofErr w:type="spellEnd"/>
     </w:p>
     <w:p>
       <w:pPr>
@@ -432,12 +557,14 @@
           <w:rFonts w:cs="Arial"/>
         </w:rPr>
       </w:pPr>
+      <w:proofErr w:type="spellStart"/>
       <w:r>
         <w:rPr>
           <w:rFonts w:cs="Arial"/>
         </w:rPr>
         <w:t>Syfte</w:t>
       </w:r>
+      <w:proofErr w:type="spellEnd"/>
     </w:p>
     <w:p>
       <w:pPr>
@@ -467,12 +594,14 @@
           <w:rFonts w:cs="Arial"/>
         </w:rPr>
       </w:pPr>
+      <w:proofErr w:type="spellStart"/>
       <w:r>
         <w:rPr>
           <w:rFonts w:cs="Arial"/>
         </w:rPr>
         <w:t>Omfattning</w:t>
       </w:r>
+      <w:proofErr w:type="spellEnd"/>
     </w:p>
     <w:p>
       <w:pPr>
@@ -483,12 +612,21 @@
           <w:lang w:val="sv-SE"/>
         </w:rPr>
       </w:pPr>
-      <w:r>
-        <w:rPr>
-          <w:rFonts w:ascii="Arial" w:hAnsi="Arial" w:cs="Arial"/>
-          <w:lang w:val="sv-SE"/>
-        </w:rPr>
-        <w:t>Testdokumentet kommer vara en direkt förlängning av kravdokumentet då vi testar de krav som finns i kravdokumentet utefter deras prioritet.</w:t>
+      <w:proofErr w:type="spellStart"/>
+      <w:r>
+        <w:rPr>
+          <w:rFonts w:ascii="Arial" w:hAnsi="Arial" w:cs="Arial"/>
+          <w:lang w:val="sv-SE"/>
+        </w:rPr>
+        <w:t>Testdokumentet</w:t>
+      </w:r>
+      <w:proofErr w:type="spellEnd"/>
+      <w:r>
+        <w:rPr>
+          <w:rFonts w:ascii="Arial" w:hAnsi="Arial" w:cs="Arial"/>
+          <w:lang w:val="sv-SE"/>
+        </w:rPr>
+        <w:t xml:space="preserve"> kommer vara en direkt förlängning av kravdokumentet då vi testar de krav som finns i kravdokumentet utefter deras prioritet.</w:t>
       </w:r>
     </w:p>
     <w:p>
@@ -501,12 +639,28 @@
       <w:bookmarkStart w:id="3" w:name="_Toc456598589"/>
       <w:bookmarkStart w:id="4" w:name="_Toc456600920"/>
       <w:bookmarkStart w:id="5" w:name="_Toc273075787"/>
-      <w:r>
-        <w:rPr>
-          <w:rFonts w:cs="Arial"/>
-        </w:rPr>
-        <w:t>Definitioner, Akronymer</w:t>
-      </w:r>
+      <w:proofErr w:type="spellStart"/>
+      <w:r>
+        <w:rPr>
+          <w:rFonts w:cs="Arial"/>
+        </w:rPr>
+        <w:t>Definitioner</w:t>
+      </w:r>
+      <w:proofErr w:type="spellEnd"/>
+      <w:r>
+        <w:rPr>
+          <w:rFonts w:cs="Arial"/>
+        </w:rPr>
+        <w:t xml:space="preserve">, </w:t>
+      </w:r>
+      <w:proofErr w:type="spellStart"/>
+      <w:r>
+        <w:rPr>
+          <w:rFonts w:cs="Arial"/>
+        </w:rPr>
+        <w:t>Akronymer</w:t>
+      </w:r>
+      <w:proofErr w:type="spellEnd"/>
       <w:r>
         <w:rPr>
           <w:rFonts w:cs="Arial"/>
@@ -516,12 +670,28 @@
       <w:bookmarkEnd w:id="3"/>
       <w:bookmarkEnd w:id="4"/>
       <w:bookmarkEnd w:id="5"/>
-      <w:r>
-        <w:rPr>
-          <w:rFonts w:cs="Arial"/>
-        </w:rPr>
-        <w:t>och Förkortningar</w:t>
-      </w:r>
+      <w:proofErr w:type="spellStart"/>
+      <w:r>
+        <w:rPr>
+          <w:rFonts w:cs="Arial"/>
+        </w:rPr>
+        <w:t>och</w:t>
+      </w:r>
+      <w:proofErr w:type="spellEnd"/>
+      <w:r>
+        <w:rPr>
+          <w:rFonts w:cs="Arial"/>
+        </w:rPr>
+        <w:t xml:space="preserve"> </w:t>
+      </w:r>
+      <w:proofErr w:type="spellStart"/>
+      <w:r>
+        <w:rPr>
+          <w:rFonts w:cs="Arial"/>
+        </w:rPr>
+        <w:t>Förkortningar</w:t>
+      </w:r>
+      <w:proofErr w:type="spellEnd"/>
     </w:p>
     <w:p>
       <w:pPr>
@@ -552,7 +722,23 @@
           <w:rFonts w:ascii="Arial" w:hAnsi="Arial" w:cs="Arial"/>
           <w:lang w:val="sv-SE"/>
         </w:rPr>
-        <w:t>Lägga in, skriva, lägga upp. Göra innehåll synligt för andra genom att antingen lägga upp bild/gif/text.</w:t>
+        <w:t>Lägga in, skriva, lägga upp. Göra innehåll synligt för andra genom att antingen lägga upp bild/</w:t>
+      </w:r>
+      <w:proofErr w:type="spellStart"/>
+      <w:r>
+        <w:rPr>
+          <w:rFonts w:ascii="Arial" w:hAnsi="Arial" w:cs="Arial"/>
+          <w:lang w:val="sv-SE"/>
+        </w:rPr>
+        <w:t>gif</w:t>
+      </w:r>
+      <w:proofErr w:type="spellEnd"/>
+      <w:r>
+        <w:rPr>
+          <w:rFonts w:ascii="Arial" w:hAnsi="Arial" w:cs="Arial"/>
+          <w:lang w:val="sv-SE"/>
+        </w:rPr>
+        <w:t>/text.</w:t>
       </w:r>
     </w:p>
     <w:p>
@@ -594,7 +780,23 @@
           <w:rFonts w:ascii="Arial" w:hAnsi="Arial" w:cs="Arial"/>
           <w:lang w:val="sv-SE"/>
         </w:rPr>
-        <w:t>Ett svar på ett svar som är ett svar på en tråd. Början på en sidetrack(se nedan).</w:t>
+        <w:t xml:space="preserve">Ett svar på ett svar som är ett svar på en tråd. Början på en </w:t>
+      </w:r>
+      <w:proofErr w:type="spellStart"/>
+      <w:r>
+        <w:rPr>
+          <w:rFonts w:ascii="Arial" w:hAnsi="Arial" w:cs="Arial"/>
+          <w:lang w:val="sv-SE"/>
+        </w:rPr>
+        <w:t>sidetrack</w:t>
+      </w:r>
+      <w:proofErr w:type="spellEnd"/>
+      <w:r>
+        <w:rPr>
+          <w:rFonts w:ascii="Arial" w:hAnsi="Arial" w:cs="Arial"/>
+          <w:lang w:val="sv-SE"/>
+        </w:rPr>
+        <w:t>(se nedan).</w:t>
       </w:r>
     </w:p>
     <w:p>
@@ -614,13 +816,41 @@
           <w:lang w:val="sv-SE"/>
         </w:rPr>
       </w:pPr>
+      <w:proofErr w:type="spellStart"/>
       <w:r>
         <w:rPr>
           <w:rFonts w:ascii="Arial" w:hAnsi="Arial" w:cs="Arial"/>
           <w:u w:val="single"/>
           <w:lang w:val="sv-SE"/>
         </w:rPr>
-        <w:t>Sidetrack/sidetracka:</w:t>
+        <w:t>Sidetrack</w:t>
+      </w:r>
+      <w:proofErr w:type="spellEnd"/>
+      <w:r>
+        <w:rPr>
+          <w:rFonts w:ascii="Arial" w:hAnsi="Arial" w:cs="Arial"/>
+          <w:u w:val="single"/>
+          <w:lang w:val="sv-SE"/>
+        </w:rPr>
+        <w:t>/</w:t>
+      </w:r>
+      <w:proofErr w:type="spellStart"/>
+      <w:r>
+        <w:rPr>
+          <w:rFonts w:ascii="Arial" w:hAnsi="Arial" w:cs="Arial"/>
+          <w:u w:val="single"/>
+          <w:lang w:val="sv-SE"/>
+        </w:rPr>
+        <w:t>sidetracka</w:t>
+      </w:r>
+      <w:proofErr w:type="spellEnd"/>
+      <w:r>
+        <w:rPr>
+          <w:rFonts w:ascii="Arial" w:hAnsi="Arial" w:cs="Arial"/>
+          <w:u w:val="single"/>
+          <w:lang w:val="sv-SE"/>
+        </w:rPr>
+        <w:t>:</w:t>
       </w:r>
     </w:p>
     <w:p>
@@ -726,13 +956,23 @@
           <w:lang w:val="sv-SE"/>
         </w:rPr>
       </w:pPr>
+      <w:proofErr w:type="spellStart"/>
       <w:r>
         <w:rPr>
           <w:rFonts w:ascii="Arial" w:hAnsi="Arial" w:cs="Arial"/>
           <w:u w:val="single"/>
           <w:lang w:val="sv-SE"/>
         </w:rPr>
-        <w:t>Upvote:</w:t>
+        <w:t>Upvote</w:t>
+      </w:r>
+      <w:proofErr w:type="spellEnd"/>
+      <w:r>
+        <w:rPr>
+          <w:rFonts w:ascii="Arial" w:hAnsi="Arial" w:cs="Arial"/>
+          <w:u w:val="single"/>
+          <w:lang w:val="sv-SE"/>
+        </w:rPr>
+        <w:t>:</w:t>
       </w:r>
     </w:p>
     <w:p>
@@ -768,13 +1008,23 @@
           <w:lang w:val="sv-SE"/>
         </w:rPr>
       </w:pPr>
+      <w:proofErr w:type="spellStart"/>
       <w:r>
         <w:rPr>
           <w:rFonts w:ascii="Arial" w:hAnsi="Arial" w:cs="Arial"/>
           <w:u w:val="single"/>
           <w:lang w:val="sv-SE"/>
         </w:rPr>
-        <w:t>Downvote:</w:t>
+        <w:t>Downvote</w:t>
+      </w:r>
+      <w:proofErr w:type="spellEnd"/>
+      <w:r>
+        <w:rPr>
+          <w:rFonts w:ascii="Arial" w:hAnsi="Arial" w:cs="Arial"/>
+          <w:u w:val="single"/>
+          <w:lang w:val="sv-SE"/>
+        </w:rPr>
+        <w:t>:</w:t>
       </w:r>
     </w:p>
     <w:p>
@@ -872,6 +1122,7 @@
       <w:bookmarkStart w:id="6" w:name="_Toc456598590"/>
       <w:bookmarkStart w:id="7" w:name="_Toc456600921"/>
       <w:bookmarkStart w:id="8" w:name="_Toc273075788"/>
+      <w:proofErr w:type="spellStart"/>
       <w:r>
         <w:rPr>
           <w:rFonts w:cs="Arial"/>
@@ -887,6 +1138,7 @@
         </w:rPr>
         <w:t>nser</w:t>
       </w:r>
+      <w:proofErr w:type="spellEnd"/>
     </w:p>
     <w:p>
       <w:pPr>
@@ -915,12 +1167,14 @@
           <w:rFonts w:cs="Arial"/>
         </w:rPr>
       </w:pPr>
+      <w:proofErr w:type="spellStart"/>
       <w:r>
         <w:rPr>
           <w:rFonts w:cs="Arial"/>
         </w:rPr>
         <w:t>Översikt</w:t>
       </w:r>
+      <w:proofErr w:type="spellEnd"/>
     </w:p>
     <w:p>
       <w:pPr>
@@ -978,14 +1232,34 @@
           <w:szCs w:val="32"/>
         </w:rPr>
       </w:pPr>
+      <w:proofErr w:type="spellStart"/>
       <w:r>
         <w:rPr>
           <w:rFonts w:cs="Arial"/>
           <w:sz w:val="32"/>
           <w:szCs w:val="32"/>
         </w:rPr>
-        <w:t>Mål med testning</w:t>
-      </w:r>
+        <w:t>Mål</w:t>
+      </w:r>
+      <w:proofErr w:type="spellEnd"/>
+      <w:r>
+        <w:rPr>
+          <w:rFonts w:cs="Arial"/>
+          <w:sz w:val="32"/>
+          <w:szCs w:val="32"/>
+        </w:rPr>
+        <w:t xml:space="preserve"> med </w:t>
+      </w:r>
+      <w:proofErr w:type="spellStart"/>
+      <w:r>
+        <w:rPr>
+          <w:rFonts w:cs="Arial"/>
+          <w:sz w:val="32"/>
+          <w:szCs w:val="32"/>
+        </w:rPr>
+        <w:t>testning</w:t>
+      </w:r>
+      <w:proofErr w:type="spellEnd"/>
     </w:p>
     <w:p>
       <w:pPr>
@@ -1025,6 +1299,7 @@
           <w:szCs w:val="32"/>
         </w:rPr>
       </w:pPr>
+      <w:proofErr w:type="spellStart"/>
       <w:r>
         <w:rPr>
           <w:rFonts w:cs="Arial"/>
@@ -1034,14 +1309,43 @@
         <w:lastRenderedPageBreak/>
         <w:t>Metoder</w:t>
       </w:r>
+      <w:proofErr w:type="spellEnd"/>
       <w:r>
         <w:rPr>
           <w:rFonts w:cs="Arial"/>
           <w:sz w:val="32"/>
           <w:szCs w:val="32"/>
         </w:rPr>
-        <w:t xml:space="preserve"> för testning</w:t>
-      </w:r>
+        <w:t xml:space="preserve"> </w:t>
+      </w:r>
+      <w:proofErr w:type="spellStart"/>
+      <w:r>
+        <w:rPr>
+          <w:rFonts w:cs="Arial"/>
+          <w:sz w:val="32"/>
+          <w:szCs w:val="32"/>
+        </w:rPr>
+        <w:t>för</w:t>
+      </w:r>
+      <w:proofErr w:type="spellEnd"/>
+      <w:r>
+        <w:rPr>
+          <w:rFonts w:cs="Arial"/>
+          <w:sz w:val="32"/>
+          <w:szCs w:val="32"/>
+        </w:rPr>
+        <w:t xml:space="preserve"> </w:t>
+      </w:r>
+      <w:proofErr w:type="spellStart"/>
+      <w:r>
+        <w:rPr>
+          <w:rFonts w:cs="Arial"/>
+          <w:sz w:val="32"/>
+          <w:szCs w:val="32"/>
+        </w:rPr>
+        <w:t>testning</w:t>
+      </w:r>
+      <w:proofErr w:type="spellEnd"/>
     </w:p>
     <w:p>
       <w:pPr>
@@ -1093,6 +1397,7 @@
         </w:rPr>
       </w:pPr>
       <w:bookmarkStart w:id="9" w:name="_Toc273075801"/>
+      <w:proofErr w:type="spellStart"/>
       <w:r>
         <w:rPr>
           <w:rFonts w:cs="Arial"/>
@@ -1110,6 +1415,7 @@
         </w:rPr>
         <w:t>fall</w:t>
       </w:r>
+      <w:proofErr w:type="spellEnd"/>
     </w:p>
     <w:p>
       <w:pPr>
@@ -1146,6 +1452,7 @@
       </w:r>
       <w:bookmarkEnd w:id="10"/>
       <w:bookmarkEnd w:id="11"/>
+      <w:proofErr w:type="spellStart"/>
       <w:r>
         <w:rPr>
           <w:rFonts w:cs="Arial"/>
@@ -1154,189 +1461,9 @@
           <w:highlight w:val="green"/>
           <w:u w:val="single"/>
         </w:rPr>
-        <w:t>Navigering och länkar</w:t>
-      </w:r>
-    </w:p>
-    <w:p>
-      <w:pPr>
-        <w:pStyle w:val="Rubrik3"/>
-        <w:rPr>
-          <w:rFonts w:cs="Arial"/>
-          <w:b/>
-        </w:rPr>
-      </w:pPr>
-      <w:r>
-        <w:rPr>
-          <w:rFonts w:cs="Arial"/>
-          <w:b/>
-        </w:rPr>
-        <w:t>Krav som testas</w:t>
-      </w:r>
-    </w:p>
-    <w:p>
-      <w:pPr>
-        <w:ind w:left="720"/>
-        <w:rPr>
-          <w:rFonts w:ascii="Arial" w:hAnsi="Arial" w:cs="Arial"/>
-        </w:rPr>
-      </w:pPr>
-    </w:p>
-    <w:p>
-      <w:pPr>
-        <w:ind w:left="720"/>
-        <w:rPr>
-          <w:rFonts w:ascii="Arial" w:hAnsi="Arial" w:cs="Arial"/>
-          <w:b/>
-        </w:rPr>
-      </w:pPr>
-      <w:r>
-        <w:rPr>
-          <w:rFonts w:ascii="Arial" w:hAnsi="Arial" w:cs="Arial"/>
-          <w:b/>
-          <w:highlight w:val="yellow"/>
-        </w:rPr>
-        <w:t>F1b</w:t>
-      </w:r>
-      <w:r>
-        <w:rPr>
-          <w:rFonts w:ascii="Arial" w:hAnsi="Arial" w:cs="Arial"/>
-          <w:b/>
-          <w:highlight w:val="yellow"/>
-        </w:rPr>
-        <w:t>, F4c, G1, K0, K2a, K2r, K3m, K3n, K3o, K3p, K3q</w:t>
-      </w:r>
-    </w:p>
-    <w:p>
-      <w:pPr>
-        <w:ind w:left="720"/>
-        <w:rPr>
-          <w:rFonts w:ascii="Arial" w:hAnsi="Arial" w:cs="Arial"/>
-          <w:b/>
-        </w:rPr>
-      </w:pPr>
-    </w:p>
-    <w:p>
-      <w:pPr>
-        <w:pStyle w:val="Rubrik3"/>
-        <w:rPr>
-          <w:rFonts w:cs="Arial"/>
-          <w:b/>
-        </w:rPr>
-      </w:pPr>
-      <w:r>
-        <w:rPr>
-          <w:rFonts w:cs="Arial"/>
-          <w:b/>
-        </w:rPr>
-        <w:t xml:space="preserve">Steg i </w:t>
-      </w:r>
-      <w:r>
-        <w:rPr>
-          <w:rFonts w:cs="Arial"/>
-          <w:b/>
-        </w:rPr>
-        <w:t>testning</w:t>
-      </w:r>
-    </w:p>
-    <w:p>
-      <w:pPr>
-        <w:ind w:left="720"/>
-        <w:rPr>
-          <w:rFonts w:ascii="Arial" w:hAnsi="Arial" w:cs="Arial"/>
-        </w:rPr>
-      </w:pPr>
-    </w:p>
-    <w:p>
-      <w:pPr>
-        <w:ind w:left="720"/>
-        <w:rPr>
-          <w:rFonts w:ascii="Arial" w:hAnsi="Arial" w:cs="Arial"/>
-          <w:lang w:val="sv-SE"/>
-        </w:rPr>
-      </w:pPr>
-      <w:r>
-        <w:rPr>
-          <w:rFonts w:ascii="Arial" w:hAnsi="Arial" w:cs="Arial"/>
-          <w:lang w:val="sv-SE"/>
-        </w:rPr>
-        <w:t xml:space="preserve">Alla länkar och knappar klickas på för att se så de leder till korrekt sida. </w:t>
-      </w:r>
-      <w:r>
-        <w:rPr>
-          <w:rFonts w:ascii="Arial" w:hAnsi="Arial" w:cs="Arial"/>
-          <w:lang w:val="sv-SE"/>
-        </w:rPr>
-        <w:t>På varje sida kontrolleras att den information och den grafik s</w:t>
-      </w:r>
-      <w:r>
-        <w:rPr>
-          <w:rFonts w:ascii="Arial" w:hAnsi="Arial" w:cs="Arial"/>
-          <w:lang w:val="sv-SE"/>
-        </w:rPr>
-        <w:t>om ska följa med finns på sidan och att korrekt information medföljer/skickas.</w:t>
-      </w:r>
-    </w:p>
-    <w:p>
-      <w:pPr>
-        <w:ind w:left="720"/>
-        <w:rPr>
-          <w:rFonts w:ascii="Arial" w:hAnsi="Arial" w:cs="Arial"/>
-          <w:lang w:val="sv-SE"/>
-        </w:rPr>
-      </w:pPr>
-    </w:p>
-    <w:p>
-      <w:pPr>
-        <w:pStyle w:val="Rubrik3"/>
-        <w:rPr>
-          <w:rFonts w:cs="Arial"/>
-          <w:b/>
-        </w:rPr>
-      </w:pPr>
-      <w:r>
-        <w:rPr>
-          <w:rFonts w:cs="Arial"/>
-          <w:b/>
-        </w:rPr>
-        <w:t>Förväntat resultat</w:t>
-      </w:r>
-    </w:p>
-    <w:p>
-      <w:pPr>
-        <w:ind w:left="720"/>
-        <w:rPr>
-          <w:rFonts w:ascii="Arial" w:hAnsi="Arial" w:cs="Arial"/>
-        </w:rPr>
-      </w:pPr>
-    </w:p>
-    <w:p>
-      <w:pPr>
-        <w:ind w:left="720"/>
-        <w:rPr>
-          <w:rFonts w:ascii="Arial" w:hAnsi="Arial" w:cs="Arial"/>
-          <w:lang w:val="sv-SE"/>
-        </w:rPr>
-      </w:pPr>
-      <w:r>
-        <w:rPr>
-          <w:rFonts w:ascii="Arial" w:hAnsi="Arial" w:cs="Arial"/>
-          <w:lang w:val="sv-SE"/>
-        </w:rPr>
-        <w:t>Alla länkar leder till rätt sida och information samt grafik följer med.</w:t>
-      </w:r>
-    </w:p>
-    <w:p>
-      <w:pPr>
-        <w:ind w:left="720"/>
-        <w:rPr>
-          <w:rFonts w:ascii="Arial" w:hAnsi="Arial" w:cs="Arial"/>
-          <w:lang w:val="sv-SE"/>
-        </w:rPr>
-      </w:pPr>
-    </w:p>
-    <w:p>
-      <w:pPr>
-        <w:pStyle w:val="Rubrik2"/>
+        <w:t>L</w:t>
+      </w:r>
+      <w:r>
         <w:rPr>
           <w:rFonts w:cs="Arial"/>
           <w:sz w:val="28"/>
@@ -1344,237 +1471,278 @@
           <w:highlight w:val="green"/>
           <w:u w:val="single"/>
         </w:rPr>
-      </w:pPr>
-      <w:r>
-        <w:rPr>
-          <w:rFonts w:cs="Arial"/>
+        <w:t>änkar</w:t>
+      </w:r>
+      <w:proofErr w:type="spellEnd"/>
+    </w:p>
+    <w:p>
+      <w:pPr>
+        <w:pStyle w:val="Rubrik3"/>
+        <w:rPr>
+          <w:rFonts w:cs="Arial"/>
+          <w:b/>
+        </w:rPr>
+      </w:pPr>
+      <w:proofErr w:type="spellStart"/>
+      <w:r>
+        <w:rPr>
+          <w:rFonts w:cs="Arial"/>
+          <w:b/>
+        </w:rPr>
+        <w:t>Krav</w:t>
+      </w:r>
+      <w:proofErr w:type="spellEnd"/>
+      <w:r>
+        <w:rPr>
+          <w:rFonts w:cs="Arial"/>
+          <w:b/>
+        </w:rPr>
+        <w:t xml:space="preserve"> </w:t>
+      </w:r>
+      <w:proofErr w:type="spellStart"/>
+      <w:r>
+        <w:rPr>
+          <w:rFonts w:cs="Arial"/>
+          <w:b/>
+        </w:rPr>
+        <w:t>som</w:t>
+      </w:r>
+      <w:proofErr w:type="spellEnd"/>
+      <w:r>
+        <w:rPr>
+          <w:rFonts w:cs="Arial"/>
+          <w:b/>
+        </w:rPr>
+        <w:t xml:space="preserve"> </w:t>
+      </w:r>
+      <w:proofErr w:type="spellStart"/>
+      <w:r>
+        <w:rPr>
+          <w:rFonts w:cs="Arial"/>
+          <w:b/>
+        </w:rPr>
+        <w:t>testas</w:t>
+      </w:r>
+      <w:proofErr w:type="spellEnd"/>
+    </w:p>
+    <w:p>
+      <w:pPr>
+        <w:ind w:left="720"/>
+        <w:rPr>
+          <w:rFonts w:ascii="Arial" w:hAnsi="Arial" w:cs="Arial"/>
+        </w:rPr>
+      </w:pPr>
+    </w:p>
+    <w:p>
+      <w:pPr>
+        <w:ind w:left="720"/>
+        <w:rPr>
+          <w:rFonts w:ascii="Arial" w:hAnsi="Arial" w:cs="Arial"/>
+          <w:b/>
+        </w:rPr>
+      </w:pPr>
+      <w:r>
+        <w:rPr>
+          <w:rFonts w:ascii="Arial" w:hAnsi="Arial" w:cs="Arial"/>
+          <w:b/>
+          <w:highlight w:val="yellow"/>
+        </w:rPr>
+        <w:t>F1b</w:t>
+      </w:r>
+    </w:p>
+    <w:p>
+      <w:pPr>
+        <w:pStyle w:val="Rubrik3"/>
+        <w:rPr>
+          <w:rFonts w:cs="Arial"/>
+          <w:b/>
+        </w:rPr>
+      </w:pPr>
+      <w:r>
+        <w:rPr>
+          <w:rFonts w:cs="Arial"/>
+          <w:b/>
+        </w:rPr>
+        <w:t xml:space="preserve">Steg </w:t>
+      </w:r>
+      <w:proofErr w:type="spellStart"/>
+      <w:r>
+        <w:rPr>
+          <w:rFonts w:cs="Arial"/>
+          <w:b/>
+        </w:rPr>
+        <w:t>i</w:t>
+      </w:r>
+      <w:proofErr w:type="spellEnd"/>
+      <w:r>
+        <w:rPr>
+          <w:rFonts w:cs="Arial"/>
+          <w:b/>
+        </w:rPr>
+        <w:t xml:space="preserve"> </w:t>
+      </w:r>
+      <w:proofErr w:type="spellStart"/>
+      <w:r>
+        <w:rPr>
+          <w:rFonts w:cs="Arial"/>
+          <w:b/>
+        </w:rPr>
+        <w:t>testning</w:t>
+      </w:r>
+      <w:proofErr w:type="spellEnd"/>
+    </w:p>
+    <w:p>
+      <w:pPr>
+        <w:ind w:left="720"/>
+        <w:rPr>
+          <w:rFonts w:ascii="Arial" w:hAnsi="Arial" w:cs="Arial"/>
+        </w:rPr>
+      </w:pPr>
+    </w:p>
+    <w:p>
+      <w:pPr>
+        <w:ind w:left="720"/>
+        <w:rPr>
+          <w:rFonts w:ascii="Arial" w:hAnsi="Arial" w:cs="Arial"/>
+          <w:lang w:val="sv-SE"/>
+        </w:rPr>
+      </w:pPr>
+      <w:r>
+        <w:rPr>
+          <w:rFonts w:ascii="Arial" w:hAnsi="Arial" w:cs="Arial"/>
+          <w:lang w:val="sv-SE"/>
+        </w:rPr>
+        <w:t>Alla länkar och knappar klickas på för att se</w:t>
+      </w:r>
+      <w:r>
+        <w:rPr>
+          <w:rFonts w:ascii="Arial" w:hAnsi="Arial" w:cs="Arial"/>
+          <w:lang w:val="sv-SE"/>
+        </w:rPr>
+        <w:t xml:space="preserve"> så de leder till korrekt sida och att korrekt information följer med</w:t>
+      </w:r>
+    </w:p>
+    <w:p>
+      <w:pPr>
+        <w:pStyle w:val="Rubrik3"/>
+        <w:rPr>
+          <w:rFonts w:cs="Arial"/>
+          <w:b/>
+        </w:rPr>
+      </w:pPr>
+      <w:proofErr w:type="spellStart"/>
+      <w:r>
+        <w:rPr>
+          <w:rFonts w:cs="Arial"/>
+          <w:b/>
+        </w:rPr>
+        <w:t>Förväntat</w:t>
+      </w:r>
+      <w:proofErr w:type="spellEnd"/>
+      <w:r>
+        <w:rPr>
+          <w:rFonts w:cs="Arial"/>
+          <w:b/>
+        </w:rPr>
+        <w:t xml:space="preserve"> </w:t>
+      </w:r>
+      <w:proofErr w:type="spellStart"/>
+      <w:r>
+        <w:rPr>
+          <w:rFonts w:cs="Arial"/>
+          <w:b/>
+        </w:rPr>
+        <w:t>resultat</w:t>
+      </w:r>
+      <w:proofErr w:type="spellEnd"/>
+    </w:p>
+    <w:p>
+      <w:pPr>
+        <w:ind w:left="720"/>
+        <w:rPr>
+          <w:rFonts w:ascii="Arial" w:hAnsi="Arial" w:cs="Arial"/>
+        </w:rPr>
+      </w:pPr>
+    </w:p>
+    <w:p>
+      <w:pPr>
+        <w:ind w:left="720"/>
+        <w:rPr>
+          <w:rFonts w:ascii="Arial" w:hAnsi="Arial" w:cs="Arial"/>
+          <w:lang w:val="sv-SE"/>
+        </w:rPr>
+      </w:pPr>
+      <w:r>
+        <w:rPr>
+          <w:rFonts w:ascii="Arial" w:hAnsi="Arial" w:cs="Arial"/>
+          <w:lang w:val="sv-SE"/>
+        </w:rPr>
+        <w:t>Alla länkar leder till rätt sida och inf</w:t>
+      </w:r>
+      <w:r>
+        <w:rPr>
+          <w:rFonts w:ascii="Arial" w:hAnsi="Arial" w:cs="Arial"/>
+          <w:lang w:val="sv-SE"/>
+        </w:rPr>
+        <w:t>ormation följer med.</w:t>
+      </w:r>
+    </w:p>
+    <w:p>
+      <w:pPr>
+        <w:ind w:left="720"/>
+        <w:rPr>
+          <w:rFonts w:ascii="Arial" w:hAnsi="Arial" w:cs="Arial"/>
+          <w:lang w:val="sv-SE"/>
+        </w:rPr>
+      </w:pPr>
+    </w:p>
+    <w:p>
+      <w:pPr>
+        <w:pStyle w:val="Rubrik2"/>
+        <w:rPr>
           <w:sz w:val="28"/>
           <w:szCs w:val="28"/>
           <w:highlight w:val="green"/>
           <w:u w:val="single"/>
-        </w:rPr>
-        <w:t xml:space="preserve">T2 </w:t>
-      </w:r>
-      <w:r>
-        <w:rPr>
-          <w:rFonts w:cs="Arial"/>
+          <w:lang w:val="sv-SE"/>
+        </w:rPr>
+      </w:pPr>
+      <w:r>
+        <w:rPr>
           <w:sz w:val="28"/>
           <w:szCs w:val="28"/>
           <w:highlight w:val="green"/>
           <w:u w:val="single"/>
-        </w:rPr>
-        <w:t>Kod och validering</w:t>
-      </w:r>
-    </w:p>
-    <w:p>
-      <w:pPr>
-        <w:rPr>
-          <w:rFonts w:ascii="Arial" w:hAnsi="Arial" w:cs="Arial"/>
-        </w:rPr>
-      </w:pPr>
-    </w:p>
-    <w:p>
-      <w:pPr>
-        <w:pStyle w:val="Rubrik3"/>
-        <w:rPr>
-          <w:rFonts w:cs="Arial"/>
-          <w:b/>
-        </w:rPr>
-      </w:pPr>
-      <w:r>
-        <w:rPr>
-          <w:rFonts w:cs="Arial"/>
-          <w:b/>
-        </w:rPr>
-        <w:t>Krav som testas</w:t>
-      </w:r>
-    </w:p>
-    <w:p>
-      <w:pPr>
-        <w:rPr>
-          <w:rFonts w:ascii="Arial" w:hAnsi="Arial" w:cs="Arial"/>
-        </w:rPr>
-      </w:pPr>
-    </w:p>
-    <w:p>
-      <w:pPr>
-        <w:ind w:left="720"/>
-        <w:rPr>
-          <w:rFonts w:ascii="Arial" w:hAnsi="Arial" w:cs="Arial"/>
-          <w:b/>
-          <w:lang w:val="sv-SE"/>
-        </w:rPr>
-      </w:pPr>
-      <w:r>
-        <w:rPr>
-          <w:rFonts w:ascii="Arial" w:hAnsi="Arial" w:cs="Arial"/>
-          <w:b/>
-          <w:highlight w:val="yellow"/>
-          <w:lang w:val="sv-SE"/>
-        </w:rPr>
-        <w:t>K7b, K7c, K7d, K7e</w:t>
-      </w:r>
-      <w:r>
-        <w:rPr>
-          <w:rFonts w:ascii="Arial" w:hAnsi="Arial" w:cs="Arial"/>
-          <w:b/>
-          <w:highlight w:val="yellow"/>
-          <w:lang w:val="sv-SE"/>
-        </w:rPr>
-        <w:t>, K7f, K7g, K7h, K7i, K7j</w:t>
-      </w:r>
-    </w:p>
-    <w:p>
-      <w:pPr>
-        <w:rPr>
-          <w:rFonts w:ascii="Arial" w:hAnsi="Arial" w:cs="Arial"/>
-          <w:b/>
-          <w:lang w:val="sv-SE"/>
-        </w:rPr>
-      </w:pPr>
-    </w:p>
-    <w:p>
-      <w:pPr>
-        <w:pStyle w:val="Rubrik3"/>
-        <w:rPr>
-          <w:rFonts w:cs="Arial"/>
-          <w:b/>
-        </w:rPr>
-      </w:pPr>
-      <w:r>
-        <w:rPr>
-          <w:rFonts w:cs="Arial"/>
-          <w:b/>
-        </w:rPr>
-        <w:t xml:space="preserve">Steg i </w:t>
-      </w:r>
-      <w:r>
-        <w:rPr>
-          <w:rFonts w:cs="Arial"/>
-          <w:b/>
-        </w:rPr>
-        <w:t>testning</w:t>
-      </w:r>
-    </w:p>
-    <w:p>
-      <w:pPr>
-        <w:ind w:left="720"/>
-        <w:rPr>
-          <w:rFonts w:ascii="Arial" w:hAnsi="Arial" w:cs="Arial"/>
-        </w:rPr>
-      </w:pPr>
-    </w:p>
-    <w:p>
-      <w:pPr>
-        <w:ind w:left="720"/>
-        <w:rPr>
-          <w:rFonts w:ascii="Arial" w:hAnsi="Arial" w:cs="Arial"/>
-          <w:lang w:val="sv-SE"/>
-        </w:rPr>
-      </w:pPr>
-      <w:r>
-        <w:rPr>
-          <w:rFonts w:ascii="Arial" w:hAnsi="Arial" w:cs="Arial"/>
-          <w:lang w:val="sv-SE"/>
-        </w:rPr>
-        <w:t>Alla dokument innehållandes kod kommer att ses över och se till så att de uppfyller de k</w:t>
-      </w:r>
-      <w:r>
-        <w:rPr>
-          <w:rFonts w:ascii="Arial" w:hAnsi="Arial" w:cs="Arial"/>
-          <w:lang w:val="sv-SE"/>
-        </w:rPr>
-        <w:t>rav som testas och att den typ</w:t>
-      </w:r>
-      <w:r>
-        <w:rPr>
-          <w:rFonts w:ascii="Arial" w:hAnsi="Arial" w:cs="Arial"/>
-          <w:lang w:val="sv-SE"/>
-        </w:rPr>
-        <w:t xml:space="preserve"> av kod som specificerats använts.</w:t>
-      </w:r>
-    </w:p>
-    <w:p>
-      <w:pPr>
-        <w:rPr>
-          <w:rFonts w:ascii="Arial" w:hAnsi="Arial" w:cs="Arial"/>
-          <w:lang w:val="sv-SE"/>
-        </w:rPr>
-      </w:pPr>
-    </w:p>
-    <w:p>
-      <w:pPr>
-        <w:pStyle w:val="Rubrik3"/>
-        <w:rPr>
-          <w:rFonts w:cs="Arial"/>
-          <w:b/>
-        </w:rPr>
-      </w:pPr>
-      <w:r>
-        <w:rPr>
-          <w:rFonts w:cs="Arial"/>
-          <w:b/>
-        </w:rPr>
-        <w:t>Förväntat resultat</w:t>
-      </w:r>
-    </w:p>
-    <w:p>
-      <w:pPr>
-        <w:rPr>
-          <w:rFonts w:ascii="Arial" w:hAnsi="Arial" w:cs="Arial"/>
-        </w:rPr>
-      </w:pPr>
-    </w:p>
-    <w:p>
-      <w:pPr>
-        <w:ind w:left="720"/>
-        <w:rPr>
-          <w:rFonts w:ascii="Arial" w:hAnsi="Arial" w:cs="Arial"/>
-          <w:lang w:val="sv-SE"/>
-        </w:rPr>
-      </w:pPr>
-      <w:r>
-        <w:rPr>
-          <w:rFonts w:ascii="Arial" w:hAnsi="Arial" w:cs="Arial"/>
-          <w:lang w:val="sv-SE"/>
-        </w:rPr>
-        <w:t>All kod validerar enligt kraven och har använts som specificerats.</w:t>
-      </w:r>
-    </w:p>
-    <w:p>
-      <w:pPr>
-        <w:rPr>
-          <w:rFonts w:ascii="Arial" w:hAnsi="Arial" w:cs="Arial"/>
-          <w:lang w:val="sv-SE"/>
-        </w:rPr>
-      </w:pPr>
-    </w:p>
-    <w:p>
-      <w:pPr>
-        <w:pStyle w:val="Rubrik2"/>
-        <w:rPr>
-          <w:rFonts w:cs="Arial"/>
+          <w:lang w:val="sv-SE"/>
+        </w:rPr>
+        <w:t>T2</w:t>
+      </w:r>
+      <w:r>
+        <w:rPr>
           <w:sz w:val="28"/>
           <w:szCs w:val="28"/>
           <w:highlight w:val="green"/>
           <w:u w:val="single"/>
-        </w:rPr>
-      </w:pPr>
-      <w:r>
-        <w:rPr>
-          <w:rFonts w:cs="Arial"/>
+          <w:lang w:val="sv-SE"/>
+        </w:rPr>
+        <w:t xml:space="preserve"> </w:t>
+      </w:r>
+      <w:r>
+        <w:rPr>
           <w:sz w:val="28"/>
           <w:szCs w:val="28"/>
           <w:highlight w:val="green"/>
           <w:u w:val="single"/>
-        </w:rPr>
-        <w:t>T3 Posta en tråd</w:t>
-      </w:r>
-    </w:p>
-    <w:p>
-      <w:pPr>
-        <w:rPr>
-          <w:rFonts w:ascii="Arial" w:hAnsi="Arial" w:cs="Arial"/>
+          <w:lang w:val="sv-SE"/>
+        </w:rPr>
+        <w:t>Grafik</w:t>
+      </w:r>
+    </w:p>
+    <w:p>
+      <w:pPr>
+        <w:rPr>
+          <w:highlight w:val="green"/>
+          <w:lang w:val="sv-SE"/>
         </w:rPr>
       </w:pPr>
     </w:p>
@@ -1586,26 +1754,61 @@
           <w:b/>
         </w:rPr>
       </w:pPr>
-      <w:r>
-        <w:rPr>
-          <w:rFonts w:cs="Arial"/>
-          <w:b/>
-        </w:rPr>
-        <w:t>Krav som testas</w:t>
-      </w:r>
-    </w:p>
-    <w:p>
-      <w:pPr>
-        <w:rPr>
-          <w:rFonts w:ascii="Arial" w:hAnsi="Arial" w:cs="Arial"/>
-        </w:rPr>
-      </w:pPr>
+      <w:proofErr w:type="spellStart"/>
+      <w:r>
+        <w:rPr>
+          <w:rFonts w:cs="Arial"/>
+          <w:b/>
+        </w:rPr>
+        <w:t>Krav</w:t>
+      </w:r>
+      <w:proofErr w:type="spellEnd"/>
+      <w:r>
+        <w:rPr>
+          <w:rFonts w:cs="Arial"/>
+          <w:b/>
+        </w:rPr>
+        <w:t xml:space="preserve"> </w:t>
+      </w:r>
+      <w:proofErr w:type="spellStart"/>
+      <w:r>
+        <w:rPr>
+          <w:rFonts w:cs="Arial"/>
+          <w:b/>
+        </w:rPr>
+        <w:t>som</w:t>
+      </w:r>
+      <w:proofErr w:type="spellEnd"/>
+      <w:r>
+        <w:rPr>
+          <w:rFonts w:cs="Arial"/>
+          <w:b/>
+        </w:rPr>
+        <w:t xml:space="preserve"> </w:t>
+      </w:r>
+      <w:proofErr w:type="spellStart"/>
+      <w:r>
+        <w:rPr>
+          <w:rFonts w:cs="Arial"/>
+          <w:b/>
+        </w:rPr>
+        <w:t>testas</w:t>
+      </w:r>
+      <w:proofErr w:type="spellEnd"/>
     </w:p>
     <w:p>
       <w:pPr>
         <w:ind w:left="720"/>
         <w:rPr>
           <w:rFonts w:ascii="Arial" w:hAnsi="Arial" w:cs="Arial"/>
+        </w:rPr>
+      </w:pPr>
+    </w:p>
+    <w:p>
+      <w:pPr>
+        <w:ind w:left="720"/>
+        <w:rPr>
+          <w:rFonts w:ascii="Arial" w:hAnsi="Arial" w:cs="Arial"/>
           <w:b/>
         </w:rPr>
       </w:pPr>
@@ -1615,19 +1818,19 @@
           <w:b/>
           <w:highlight w:val="yellow"/>
         </w:rPr>
-        <w:t xml:space="preserve">F2a, </w:t>
-      </w:r>
-      <w:r>
-        <w:rPr>
-          <w:rFonts w:ascii="Arial" w:hAnsi="Arial" w:cs="Arial"/>
-          <w:b/>
-          <w:highlight w:val="yellow"/>
-        </w:rPr>
-        <w:t>F2b, F2c, F2d</w:t>
-      </w:r>
-    </w:p>
-    <w:p>
-      <w:pPr>
+        <w:t>F4c, K0</w:t>
+      </w:r>
+      <w:r>
+        <w:rPr>
+          <w:rFonts w:ascii="Arial" w:hAnsi="Arial" w:cs="Arial"/>
+          <w:b/>
+        </w:rPr>
+        <w:t xml:space="preserve"> </w:t>
+      </w:r>
+    </w:p>
+    <w:p>
+      <w:pPr>
+        <w:ind w:left="720"/>
         <w:rPr>
           <w:rFonts w:ascii="Arial" w:hAnsi="Arial" w:cs="Arial"/>
           <w:b/>
@@ -1639,23 +1842,40 @@
         <w:pStyle w:val="Rubrik3"/>
         <w:rPr>
           <w:rFonts w:cs="Arial"/>
-          <w:b/>
-        </w:rPr>
-      </w:pPr>
-      <w:r>
-        <w:rPr>
-          <w:rFonts w:cs="Arial"/>
-          <w:b/>
-        </w:rPr>
-        <w:t>Steg i testning</w:t>
-      </w:r>
-    </w:p>
-    <w:p>
-      <w:pPr>
-        <w:rPr>
-          <w:rFonts w:ascii="Arial" w:hAnsi="Arial" w:cs="Arial"/>
-        </w:rPr>
-      </w:pPr>
+        </w:rPr>
+      </w:pPr>
+      <w:r>
+        <w:rPr>
+          <w:rFonts w:cs="Arial"/>
+          <w:b/>
+        </w:rPr>
+        <w:t xml:space="preserve">Steg </w:t>
+      </w:r>
+      <w:proofErr w:type="spellStart"/>
+      <w:r>
+        <w:rPr>
+          <w:rFonts w:cs="Arial"/>
+          <w:b/>
+        </w:rPr>
+        <w:t>i</w:t>
+      </w:r>
+      <w:proofErr w:type="spellEnd"/>
+      <w:r>
+        <w:rPr>
+          <w:rFonts w:cs="Arial"/>
+          <w:b/>
+        </w:rPr>
+        <w:t xml:space="preserve"> </w:t>
+      </w:r>
+      <w:proofErr w:type="spellStart"/>
+      <w:r>
+        <w:rPr>
+          <w:rFonts w:cs="Arial"/>
+          <w:b/>
+        </w:rPr>
+        <w:t>testning</w:t>
+      </w:r>
+      <w:proofErr w:type="spellEnd"/>
     </w:p>
     <w:p>
       <w:pPr>
@@ -1665,13 +1885,6 @@
           <w:lang w:val="sv-SE"/>
         </w:rPr>
       </w:pPr>
-      <w:r>
-        <w:rPr>
-          <w:rFonts w:ascii="Arial" w:hAnsi="Arial" w:cs="Arial"/>
-          <w:lang w:val="sv-SE"/>
-        </w:rPr>
-        <w:t>Testar att starta en tråd innehållandes de typer av filer och text som ska kunna laddas upp.</w:t>
-      </w:r>
     </w:p>
     <w:p>
       <w:pPr>
@@ -1681,6 +1894,20 @@
           <w:lang w:val="sv-SE"/>
         </w:rPr>
       </w:pPr>
+      <w:r>
+        <w:rPr>
+          <w:rFonts w:ascii="Arial" w:hAnsi="Arial" w:cs="Arial"/>
+          <w:lang w:val="sv-SE"/>
+        </w:rPr>
+        <w:t>Alla länkar och knappar klickas på för att se</w:t>
+      </w:r>
+      <w:r>
+        <w:rPr>
+          <w:rFonts w:ascii="Arial" w:hAnsi="Arial" w:cs="Arial"/>
+          <w:lang w:val="sv-SE"/>
+        </w:rPr>
+        <w:t xml:space="preserve"> så att designen stämmer överens på varje sida och är enhetlig.</w:t>
+      </w:r>
     </w:p>
     <w:p>
       <w:pPr>
@@ -1690,156 +1917,53 @@
           <w:b/>
         </w:rPr>
       </w:pPr>
-      <w:r>
-        <w:rPr>
-          <w:rFonts w:cs="Arial"/>
-          <w:b/>
-        </w:rPr>
-        <w:t>Förväntat resultat</w:t>
-      </w:r>
+      <w:proofErr w:type="spellStart"/>
+      <w:r>
+        <w:rPr>
+          <w:rFonts w:cs="Arial"/>
+          <w:b/>
+        </w:rPr>
+        <w:t>Förväntat</w:t>
+      </w:r>
+      <w:proofErr w:type="spellEnd"/>
+      <w:r>
+        <w:rPr>
+          <w:rFonts w:cs="Arial"/>
+          <w:b/>
+        </w:rPr>
+        <w:t xml:space="preserve"> </w:t>
+      </w:r>
+      <w:proofErr w:type="spellStart"/>
+      <w:r>
+        <w:rPr>
+          <w:rFonts w:cs="Arial"/>
+          <w:b/>
+        </w:rPr>
+        <w:t>resultat</w:t>
+      </w:r>
+      <w:proofErr w:type="spellEnd"/>
+    </w:p>
+    <w:p>
+      <w:pPr>
+        <w:rPr>
+          <w:rFonts w:ascii="Arial" w:hAnsi="Arial" w:cs="Arial"/>
+        </w:rPr>
+      </w:pPr>
     </w:p>
     <w:p>
       <w:pPr>
         <w:ind w:left="720"/>
         <w:rPr>
           <w:rFonts w:ascii="Arial" w:hAnsi="Arial" w:cs="Arial"/>
-        </w:rPr>
-      </w:pPr>
-    </w:p>
-    <w:p>
-      <w:pPr>
-        <w:ind w:left="720"/>
-        <w:rPr>
-          <w:rFonts w:ascii="Arial" w:hAnsi="Arial" w:cs="Arial"/>
-          <w:lang w:val="sv-SE"/>
-        </w:rPr>
-      </w:pPr>
-      <w:r>
-        <w:rPr>
-          <w:rFonts w:ascii="Arial" w:hAnsi="Arial" w:cs="Arial"/>
-          <w:lang w:val="sv-SE"/>
-        </w:rPr>
-        <w:t>Tråden skapas och visas på sidan</w:t>
-      </w:r>
-      <w:r>
-        <w:rPr>
-          <w:rFonts w:ascii="Arial" w:hAnsi="Arial" w:cs="Arial"/>
-          <w:lang w:val="sv-SE"/>
-        </w:rPr>
-        <w:t xml:space="preserve"> med innehållet som laddats upp samt är sparat korrekt.</w:t>
-      </w:r>
-    </w:p>
-    <w:p>
-      <w:pPr>
-        <w:ind w:left="720"/>
-        <w:rPr>
-          <w:rFonts w:ascii="Arial" w:hAnsi="Arial" w:cs="Arial"/>
-          <w:lang w:val="sv-SE"/>
-        </w:rPr>
-      </w:pPr>
-    </w:p>
-    <w:p>
-      <w:pPr>
-        <w:pStyle w:val="Rubrik2"/>
-        <w:rPr>
-          <w:rFonts w:cs="Arial"/>
-          <w:sz w:val="28"/>
-          <w:szCs w:val="28"/>
-          <w:highlight w:val="green"/>
-          <w:u w:val="single"/>
-        </w:rPr>
-      </w:pPr>
-      <w:r>
-        <w:rPr>
-          <w:rFonts w:cs="Arial"/>
-          <w:sz w:val="28"/>
-          <w:szCs w:val="28"/>
-          <w:highlight w:val="green"/>
-          <w:u w:val="single"/>
-        </w:rPr>
-        <w:t xml:space="preserve">T4 </w:t>
-      </w:r>
-      <w:r>
-        <w:rPr>
-          <w:rFonts w:cs="Arial"/>
-          <w:sz w:val="28"/>
-          <w:szCs w:val="28"/>
-          <w:highlight w:val="green"/>
-          <w:u w:val="single"/>
-        </w:rPr>
-        <w:t>Kommentarer</w:t>
-      </w:r>
-    </w:p>
-    <w:p>
-      <w:pPr>
-        <w:rPr>
-          <w:rFonts w:ascii="Arial" w:hAnsi="Arial" w:cs="Arial"/>
-        </w:rPr>
-      </w:pPr>
-    </w:p>
-    <w:p>
-      <w:pPr>
-        <w:pStyle w:val="Rubrik3"/>
-        <w:rPr>
-          <w:rFonts w:cs="Arial"/>
-          <w:b/>
-        </w:rPr>
-      </w:pPr>
-      <w:r>
-        <w:rPr>
-          <w:rFonts w:cs="Arial"/>
-          <w:b/>
-        </w:rPr>
-        <w:t>Krav som testas</w:t>
-      </w:r>
-    </w:p>
-    <w:p>
-      <w:pPr>
-        <w:ind w:left="720"/>
-        <w:rPr>
-          <w:rFonts w:ascii="Arial" w:hAnsi="Arial" w:cs="Arial"/>
-        </w:rPr>
-      </w:pPr>
-    </w:p>
-    <w:p>
-      <w:pPr>
-        <w:ind w:left="720"/>
-        <w:rPr>
-          <w:rFonts w:ascii="Arial" w:hAnsi="Arial" w:cs="Arial"/>
-          <w:b/>
-        </w:rPr>
-      </w:pPr>
-      <w:r>
-        <w:rPr>
-          <w:rFonts w:ascii="Arial" w:hAnsi="Arial" w:cs="Arial"/>
-          <w:b/>
-          <w:highlight w:val="yellow"/>
-        </w:rPr>
-        <w:t>F2e, F2f, F2g, F2h, F2i, F2j, F2k</w:t>
-      </w:r>
-    </w:p>
-    <w:p>
-      <w:pPr>
-        <w:ind w:left="720"/>
-        <w:rPr>
-          <w:rFonts w:ascii="Arial" w:hAnsi="Arial" w:cs="Arial"/>
-          <w:b/>
-        </w:rPr>
-      </w:pPr>
-    </w:p>
-    <w:p>
-      <w:pPr>
-        <w:pStyle w:val="Rubrik3"/>
-        <w:rPr>
-          <w:rFonts w:cs="Arial"/>
-        </w:rPr>
-      </w:pPr>
-      <w:r>
-        <w:rPr>
-          <w:rFonts w:cs="Arial"/>
-          <w:b/>
-        </w:rPr>
-        <w:t>Steg i testning</w:t>
+          <w:lang w:val="sv-SE"/>
+        </w:rPr>
+      </w:pPr>
+      <w:r>
+        <w:rPr>
+          <w:rFonts w:ascii="Arial" w:hAnsi="Arial" w:cs="Arial"/>
+          <w:lang w:val="sv-SE"/>
+        </w:rPr>
+        <w:t>Sidorna visas med korrekt grafik.</w:t>
       </w:r>
     </w:p>
     <w:p>
@@ -1852,49 +1976,16 @@
         <w:ind w:left="720"/>
         <w:rPr>
           <w:rFonts w:cs="Arial"/>
-          <w:i w:val="0"/>
-          <w:lang w:val="sv-SE"/>
-        </w:rPr>
-      </w:pPr>
-      <w:r>
-        <w:rPr>
-          <w:rFonts w:cs="Arial"/>
-          <w:i w:val="0"/>
-          <w:lang w:val="sv-SE"/>
-        </w:rPr>
-        <w:t>Först skapas en tråd, därefter skapas en kommentar till tråden för att se så den visas korrekt och sedan en kommentar till den första kommentaren för att se så den visas korrekt.</w:t>
-      </w:r>
-    </w:p>
-    <w:p>
-      <w:pPr>
-        <w:rPr>
-          <w:rFonts w:ascii="Arial" w:hAnsi="Arial" w:cs="Arial"/>
-          <w:lang w:val="sv-SE"/>
-        </w:rPr>
-      </w:pPr>
-    </w:p>
-    <w:p>
-      <w:pPr>
-        <w:pStyle w:val="Rubrik3"/>
-        <w:rPr>
-          <w:rFonts w:cs="Arial"/>
-          <w:b/>
-        </w:rPr>
-      </w:pPr>
-      <w:r>
-        <w:rPr>
-          <w:rFonts w:cs="Arial"/>
-          <w:b/>
-        </w:rPr>
-        <w:t>Förväntat resultat</w:t>
-      </w:r>
-    </w:p>
-    <w:p>
-      <w:pPr>
-        <w:rPr>
-          <w:rFonts w:ascii="Arial" w:hAnsi="Arial" w:cs="Arial"/>
-        </w:rPr>
-      </w:pPr>
+          <w:lang w:val="sv-SE"/>
+        </w:rPr>
+      </w:pPr>
+      <w:r>
+        <w:rPr>
+          <w:rFonts w:cs="Arial"/>
+          <w:lang w:val="sv-SE"/>
+        </w:rPr>
+        <w:t xml:space="preserve"> </w:t>
+      </w:r>
     </w:p>
     <w:p>
       <w:pPr>
@@ -1904,13 +1995,6 @@
           <w:lang w:val="sv-SE"/>
         </w:rPr>
       </w:pPr>
-      <w:r>
-        <w:rPr>
-          <w:rFonts w:ascii="Arial" w:hAnsi="Arial" w:cs="Arial"/>
-          <w:lang w:val="sv-SE"/>
-        </w:rPr>
-        <w:t>Tråden visas korrekt med tillhörande kommentarer och svar-på-svar.</w:t>
-      </w:r>
     </w:p>
     <w:p>
       <w:pPr>
@@ -1925,29 +2009,94 @@
       <w:pPr>
         <w:pStyle w:val="Rubrik2"/>
         <w:rPr>
+          <w:rFonts w:cs="Arial"/>
           <w:sz w:val="28"/>
           <w:szCs w:val="28"/>
           <w:highlight w:val="green"/>
           <w:u w:val="single"/>
-          <w:lang w:val="sv-SE"/>
-        </w:rPr>
-      </w:pPr>
-      <w:r>
-        <w:rPr>
+        </w:rPr>
+      </w:pPr>
+      <w:r>
+        <w:rPr>
+          <w:rFonts w:cs="Arial"/>
           <w:sz w:val="28"/>
           <w:szCs w:val="28"/>
           <w:highlight w:val="green"/>
           <w:u w:val="single"/>
-          <w:lang w:val="sv-SE"/>
-        </w:rPr>
-        <w:t>T5 Up-/Downvotes</w:t>
-      </w:r>
-    </w:p>
-    <w:p>
-      <w:pPr>
-        <w:rPr>
+        </w:rPr>
+        <w:t>T3</w:t>
+      </w:r>
+      <w:r>
+        <w:rPr>
+          <w:rFonts w:cs="Arial"/>
+          <w:sz w:val="28"/>
+          <w:szCs w:val="28"/>
           <w:highlight w:val="green"/>
-          <w:lang w:val="sv-SE"/>
+          <w:u w:val="single"/>
+        </w:rPr>
+        <w:t xml:space="preserve"> </w:t>
+      </w:r>
+      <w:proofErr w:type="spellStart"/>
+      <w:r>
+        <w:rPr>
+          <w:rFonts w:cs="Arial"/>
+          <w:sz w:val="28"/>
+          <w:szCs w:val="28"/>
+          <w:highlight w:val="green"/>
+          <w:u w:val="single"/>
+        </w:rPr>
+        <w:t>Kod</w:t>
+      </w:r>
+      <w:proofErr w:type="spellEnd"/>
+      <w:r>
+        <w:rPr>
+          <w:rFonts w:cs="Arial"/>
+          <w:sz w:val="28"/>
+          <w:szCs w:val="28"/>
+          <w:highlight w:val="green"/>
+          <w:u w:val="single"/>
+        </w:rPr>
+        <w:t xml:space="preserve"> </w:t>
+      </w:r>
+      <w:proofErr w:type="spellStart"/>
+      <w:r>
+        <w:rPr>
+          <w:rFonts w:cs="Arial"/>
+          <w:sz w:val="28"/>
+          <w:szCs w:val="28"/>
+          <w:highlight w:val="green"/>
+          <w:u w:val="single"/>
+        </w:rPr>
+        <w:t>och</w:t>
+      </w:r>
+      <w:proofErr w:type="spellEnd"/>
+      <w:r>
+        <w:rPr>
+          <w:rFonts w:cs="Arial"/>
+          <w:sz w:val="28"/>
+          <w:szCs w:val="28"/>
+          <w:highlight w:val="green"/>
+          <w:u w:val="single"/>
+        </w:rPr>
+        <w:t xml:space="preserve"> </w:t>
+      </w:r>
+      <w:proofErr w:type="spellStart"/>
+      <w:r>
+        <w:rPr>
+          <w:rFonts w:cs="Arial"/>
+          <w:sz w:val="28"/>
+          <w:szCs w:val="28"/>
+          <w:highlight w:val="green"/>
+          <w:u w:val="single"/>
+        </w:rPr>
+        <w:t>validering</w:t>
+      </w:r>
+      <w:proofErr w:type="spellEnd"/>
+    </w:p>
+    <w:p>
+      <w:pPr>
+        <w:rPr>
+          <w:rFonts w:ascii="Arial" w:hAnsi="Arial" w:cs="Arial"/>
         </w:rPr>
       </w:pPr>
     </w:p>
@@ -1959,27 +2108,380 @@
           <w:b/>
         </w:rPr>
       </w:pPr>
-      <w:r>
-        <w:rPr>
-          <w:rFonts w:cs="Arial"/>
-          <w:b/>
-        </w:rPr>
-        <w:t>Krav som testas</w:t>
-      </w:r>
+      <w:proofErr w:type="spellStart"/>
+      <w:r>
+        <w:rPr>
+          <w:rFonts w:cs="Arial"/>
+          <w:b/>
+        </w:rPr>
+        <w:t>Krav</w:t>
+      </w:r>
+      <w:proofErr w:type="spellEnd"/>
+      <w:r>
+        <w:rPr>
+          <w:rFonts w:cs="Arial"/>
+          <w:b/>
+        </w:rPr>
+        <w:t xml:space="preserve"> </w:t>
+      </w:r>
+      <w:proofErr w:type="spellStart"/>
+      <w:r>
+        <w:rPr>
+          <w:rFonts w:cs="Arial"/>
+          <w:b/>
+        </w:rPr>
+        <w:t>som</w:t>
+      </w:r>
+      <w:proofErr w:type="spellEnd"/>
+      <w:r>
+        <w:rPr>
+          <w:rFonts w:cs="Arial"/>
+          <w:b/>
+        </w:rPr>
+        <w:t xml:space="preserve"> </w:t>
+      </w:r>
+      <w:proofErr w:type="spellStart"/>
+      <w:r>
+        <w:rPr>
+          <w:rFonts w:cs="Arial"/>
+          <w:b/>
+        </w:rPr>
+        <w:t>testas</w:t>
+      </w:r>
+      <w:proofErr w:type="spellEnd"/>
+    </w:p>
+    <w:p>
+      <w:pPr>
+        <w:rPr>
+          <w:rFonts w:ascii="Arial" w:hAnsi="Arial" w:cs="Arial"/>
+        </w:rPr>
+      </w:pPr>
     </w:p>
     <w:p>
       <w:pPr>
         <w:ind w:left="720"/>
         <w:rPr>
           <w:rFonts w:ascii="Arial" w:hAnsi="Arial" w:cs="Arial"/>
-        </w:rPr>
-      </w:pPr>
+          <w:b/>
+          <w:lang w:val="sv-SE"/>
+        </w:rPr>
+      </w:pPr>
+      <w:r>
+        <w:rPr>
+          <w:rFonts w:ascii="Arial" w:hAnsi="Arial" w:cs="Arial"/>
+          <w:b/>
+          <w:highlight w:val="yellow"/>
+          <w:lang w:val="sv-SE"/>
+        </w:rPr>
+        <w:t>K7b, K7c, K7d, K7e</w:t>
+      </w:r>
+      <w:r>
+        <w:rPr>
+          <w:rFonts w:ascii="Arial" w:hAnsi="Arial" w:cs="Arial"/>
+          <w:b/>
+          <w:highlight w:val="yellow"/>
+          <w:lang w:val="sv-SE"/>
+        </w:rPr>
+        <w:t>, K7f, K7g, K7h, K7i, K7j</w:t>
+      </w:r>
+    </w:p>
+    <w:p>
+      <w:pPr>
+        <w:rPr>
+          <w:rFonts w:ascii="Arial" w:hAnsi="Arial" w:cs="Arial"/>
+          <w:b/>
+          <w:lang w:val="sv-SE"/>
+        </w:rPr>
+      </w:pPr>
+    </w:p>
+    <w:p>
+      <w:pPr>
+        <w:pStyle w:val="Rubrik3"/>
+        <w:rPr>
+          <w:rFonts w:cs="Arial"/>
+          <w:b/>
+        </w:rPr>
+      </w:pPr>
+      <w:r>
+        <w:rPr>
+          <w:rFonts w:cs="Arial"/>
+          <w:b/>
+        </w:rPr>
+        <w:lastRenderedPageBreak/>
+        <w:t xml:space="preserve">Steg </w:t>
+      </w:r>
+      <w:proofErr w:type="spellStart"/>
+      <w:r>
+        <w:rPr>
+          <w:rFonts w:cs="Arial"/>
+          <w:b/>
+        </w:rPr>
+        <w:t>i</w:t>
+      </w:r>
+      <w:proofErr w:type="spellEnd"/>
+      <w:r>
+        <w:rPr>
+          <w:rFonts w:cs="Arial"/>
+          <w:b/>
+        </w:rPr>
+        <w:t xml:space="preserve"> </w:t>
+      </w:r>
+      <w:proofErr w:type="spellStart"/>
+      <w:r>
+        <w:rPr>
+          <w:rFonts w:cs="Arial"/>
+          <w:b/>
+        </w:rPr>
+        <w:t>testning</w:t>
+      </w:r>
+      <w:proofErr w:type="spellEnd"/>
     </w:p>
     <w:p>
       <w:pPr>
         <w:ind w:left="720"/>
         <w:rPr>
           <w:rFonts w:ascii="Arial" w:hAnsi="Arial" w:cs="Arial"/>
+        </w:rPr>
+      </w:pPr>
+    </w:p>
+    <w:p>
+      <w:pPr>
+        <w:ind w:left="720"/>
+        <w:rPr>
+          <w:rFonts w:ascii="Arial" w:hAnsi="Arial" w:cs="Arial"/>
+          <w:lang w:val="sv-SE"/>
+        </w:rPr>
+      </w:pPr>
+      <w:r>
+        <w:rPr>
+          <w:rFonts w:ascii="Arial" w:hAnsi="Arial" w:cs="Arial"/>
+          <w:lang w:val="sv-SE"/>
+        </w:rPr>
+        <w:t>Alla dokument innehållandes kod kommer att ses över och se till så att de uppfyller de k</w:t>
+      </w:r>
+      <w:r>
+        <w:rPr>
+          <w:rFonts w:ascii="Arial" w:hAnsi="Arial" w:cs="Arial"/>
+          <w:lang w:val="sv-SE"/>
+        </w:rPr>
+        <w:t>rav som testas och att den typ</w:t>
+      </w:r>
+      <w:r>
+        <w:rPr>
+          <w:rFonts w:ascii="Arial" w:hAnsi="Arial" w:cs="Arial"/>
+          <w:lang w:val="sv-SE"/>
+        </w:rPr>
+        <w:t xml:space="preserve"> av kod som specificerats använts.</w:t>
+      </w:r>
+    </w:p>
+    <w:p>
+      <w:pPr>
+        <w:rPr>
+          <w:rFonts w:ascii="Arial" w:hAnsi="Arial" w:cs="Arial"/>
+          <w:lang w:val="sv-SE"/>
+        </w:rPr>
+      </w:pPr>
+    </w:p>
+    <w:p>
+      <w:pPr>
+        <w:pStyle w:val="Rubrik3"/>
+        <w:rPr>
+          <w:rFonts w:cs="Arial"/>
+          <w:b/>
+        </w:rPr>
+      </w:pPr>
+      <w:proofErr w:type="spellStart"/>
+      <w:r>
+        <w:rPr>
+          <w:rFonts w:cs="Arial"/>
+          <w:b/>
+        </w:rPr>
+        <w:t>Förväntat</w:t>
+      </w:r>
+      <w:proofErr w:type="spellEnd"/>
+      <w:r>
+        <w:rPr>
+          <w:rFonts w:cs="Arial"/>
+          <w:b/>
+        </w:rPr>
+        <w:t xml:space="preserve"> </w:t>
+      </w:r>
+      <w:proofErr w:type="spellStart"/>
+      <w:r>
+        <w:rPr>
+          <w:rFonts w:cs="Arial"/>
+          <w:b/>
+        </w:rPr>
+        <w:t>resultat</w:t>
+      </w:r>
+      <w:proofErr w:type="spellEnd"/>
+    </w:p>
+    <w:p>
+      <w:pPr>
+        <w:rPr>
+          <w:rFonts w:ascii="Arial" w:hAnsi="Arial" w:cs="Arial"/>
+        </w:rPr>
+      </w:pPr>
+    </w:p>
+    <w:p>
+      <w:pPr>
+        <w:ind w:left="720"/>
+        <w:rPr>
+          <w:rFonts w:ascii="Arial" w:hAnsi="Arial" w:cs="Arial"/>
+          <w:lang w:val="sv-SE"/>
+        </w:rPr>
+      </w:pPr>
+      <w:r>
+        <w:rPr>
+          <w:rFonts w:ascii="Arial" w:hAnsi="Arial" w:cs="Arial"/>
+          <w:lang w:val="sv-SE"/>
+        </w:rPr>
+        <w:t>All kod validerar enligt kraven och har använts som specificerats.</w:t>
+      </w:r>
+    </w:p>
+    <w:p>
+      <w:pPr>
+        <w:rPr>
+          <w:rFonts w:ascii="Arial" w:hAnsi="Arial" w:cs="Arial"/>
+          <w:lang w:val="sv-SE"/>
+        </w:rPr>
+      </w:pPr>
+    </w:p>
+    <w:p>
+      <w:pPr>
+        <w:pStyle w:val="Rubrik2"/>
+        <w:rPr>
+          <w:rFonts w:cs="Arial"/>
+          <w:sz w:val="28"/>
+          <w:szCs w:val="28"/>
+          <w:highlight w:val="green"/>
+          <w:u w:val="single"/>
+        </w:rPr>
+      </w:pPr>
+      <w:r>
+        <w:rPr>
+          <w:rFonts w:cs="Arial"/>
+          <w:sz w:val="28"/>
+          <w:szCs w:val="28"/>
+          <w:highlight w:val="green"/>
+          <w:u w:val="single"/>
+        </w:rPr>
+        <w:t>T4</w:t>
+      </w:r>
+      <w:r>
+        <w:rPr>
+          <w:rFonts w:cs="Arial"/>
+          <w:sz w:val="28"/>
+          <w:szCs w:val="28"/>
+          <w:highlight w:val="green"/>
+          <w:u w:val="single"/>
+        </w:rPr>
+        <w:t xml:space="preserve"> Posta </w:t>
+      </w:r>
+      <w:proofErr w:type="spellStart"/>
+      <w:r>
+        <w:rPr>
+          <w:rFonts w:cs="Arial"/>
+          <w:sz w:val="28"/>
+          <w:szCs w:val="28"/>
+          <w:highlight w:val="green"/>
+          <w:u w:val="single"/>
+        </w:rPr>
+        <w:t>en</w:t>
+      </w:r>
+      <w:proofErr w:type="spellEnd"/>
+      <w:r>
+        <w:rPr>
+          <w:rFonts w:cs="Arial"/>
+          <w:sz w:val="28"/>
+          <w:szCs w:val="28"/>
+          <w:highlight w:val="green"/>
+          <w:u w:val="single"/>
+        </w:rPr>
+        <w:t xml:space="preserve"> </w:t>
+      </w:r>
+      <w:proofErr w:type="spellStart"/>
+      <w:r>
+        <w:rPr>
+          <w:rFonts w:cs="Arial"/>
+          <w:sz w:val="28"/>
+          <w:szCs w:val="28"/>
+          <w:highlight w:val="green"/>
+          <w:u w:val="single"/>
+        </w:rPr>
+        <w:t>tråd</w:t>
+      </w:r>
+      <w:proofErr w:type="spellEnd"/>
+    </w:p>
+    <w:p>
+      <w:pPr>
+        <w:rPr>
+          <w:rFonts w:ascii="Arial" w:hAnsi="Arial" w:cs="Arial"/>
+        </w:rPr>
+      </w:pPr>
+    </w:p>
+    <w:p>
+      <w:pPr>
+        <w:pStyle w:val="Rubrik3"/>
+        <w:rPr>
+          <w:rFonts w:cs="Arial"/>
+          <w:b/>
+        </w:rPr>
+      </w:pPr>
+      <w:proofErr w:type="spellStart"/>
+      <w:r>
+        <w:rPr>
+          <w:rFonts w:cs="Arial"/>
+          <w:b/>
+        </w:rPr>
+        <w:t>Krav</w:t>
+      </w:r>
+      <w:proofErr w:type="spellEnd"/>
+      <w:r>
+        <w:rPr>
+          <w:rFonts w:cs="Arial"/>
+          <w:b/>
+        </w:rPr>
+        <w:t xml:space="preserve"> </w:t>
+      </w:r>
+      <w:proofErr w:type="spellStart"/>
+      <w:r>
+        <w:rPr>
+          <w:rFonts w:cs="Arial"/>
+          <w:b/>
+        </w:rPr>
+        <w:t>som</w:t>
+      </w:r>
+      <w:proofErr w:type="spellEnd"/>
+      <w:r>
+        <w:rPr>
+          <w:rFonts w:cs="Arial"/>
+          <w:b/>
+        </w:rPr>
+        <w:t xml:space="preserve"> </w:t>
+      </w:r>
+      <w:proofErr w:type="spellStart"/>
+      <w:r>
+        <w:rPr>
+          <w:rFonts w:cs="Arial"/>
+          <w:b/>
+        </w:rPr>
+        <w:t>testas</w:t>
+      </w:r>
+      <w:proofErr w:type="spellEnd"/>
+    </w:p>
+    <w:p>
+      <w:pPr>
+        <w:rPr>
+          <w:rFonts w:ascii="Arial" w:hAnsi="Arial" w:cs="Arial"/>
+        </w:rPr>
+      </w:pPr>
+    </w:p>
+    <w:p>
+      <w:pPr>
+        <w:ind w:left="720"/>
+        <w:rPr>
+          <w:rFonts w:ascii="Arial" w:hAnsi="Arial" w:cs="Arial"/>
           <w:b/>
         </w:rPr>
       </w:pPr>
@@ -1989,15 +2491,95 @@
           <w:b/>
           <w:highlight w:val="yellow"/>
         </w:rPr>
-        <w:t>H1, H2, H3, H4, H5, H6</w:t>
-      </w:r>
+        <w:t xml:space="preserve">F2a, </w:t>
+      </w:r>
+      <w:r>
+        <w:rPr>
+          <w:rFonts w:ascii="Arial" w:hAnsi="Arial" w:cs="Arial"/>
+          <w:b/>
+          <w:highlight w:val="yellow"/>
+        </w:rPr>
+        <w:t>F2b, F2c, F2d</w:t>
+      </w:r>
+    </w:p>
+    <w:p>
+      <w:pPr>
+        <w:rPr>
+          <w:rFonts w:ascii="Arial" w:hAnsi="Arial" w:cs="Arial"/>
+          <w:b/>
+        </w:rPr>
+      </w:pPr>
+    </w:p>
+    <w:p>
+      <w:pPr>
+        <w:pStyle w:val="Rubrik3"/>
+        <w:rPr>
+          <w:rFonts w:cs="Arial"/>
+          <w:b/>
+        </w:rPr>
+      </w:pPr>
+      <w:r>
+        <w:rPr>
+          <w:rFonts w:cs="Arial"/>
+          <w:b/>
+        </w:rPr>
+        <w:t xml:space="preserve">Steg </w:t>
+      </w:r>
+      <w:proofErr w:type="spellStart"/>
+      <w:r>
+        <w:rPr>
+          <w:rFonts w:cs="Arial"/>
+          <w:b/>
+        </w:rPr>
+        <w:t>i</w:t>
+      </w:r>
+      <w:proofErr w:type="spellEnd"/>
+      <w:r>
+        <w:rPr>
+          <w:rFonts w:cs="Arial"/>
+          <w:b/>
+        </w:rPr>
+        <w:t xml:space="preserve"> </w:t>
+      </w:r>
+      <w:proofErr w:type="spellStart"/>
+      <w:r>
+        <w:rPr>
+          <w:rFonts w:cs="Arial"/>
+          <w:b/>
+        </w:rPr>
+        <w:t>testning</w:t>
+      </w:r>
+      <w:proofErr w:type="spellEnd"/>
+    </w:p>
+    <w:p>
+      <w:pPr>
+        <w:rPr>
+          <w:rFonts w:ascii="Arial" w:hAnsi="Arial" w:cs="Arial"/>
+        </w:rPr>
+      </w:pPr>
     </w:p>
     <w:p>
       <w:pPr>
         <w:ind w:left="720"/>
         <w:rPr>
           <w:rFonts w:ascii="Arial" w:hAnsi="Arial" w:cs="Arial"/>
-          <w:b/>
+          <w:lang w:val="sv-SE"/>
+        </w:rPr>
+      </w:pPr>
+      <w:r>
+        <w:rPr>
+          <w:rFonts w:ascii="Arial" w:hAnsi="Arial" w:cs="Arial"/>
+          <w:lang w:val="sv-SE"/>
+        </w:rPr>
+        <w:t>Testar att starta en tråd innehållandes de typer av filer och text som ska kunna laddas upp.</w:t>
+      </w:r>
+    </w:p>
+    <w:p>
+      <w:pPr>
+        <w:ind w:left="720"/>
+        <w:rPr>
+          <w:rFonts w:ascii="Arial" w:hAnsi="Arial" w:cs="Arial"/>
+          <w:lang w:val="sv-SE"/>
         </w:rPr>
       </w:pPr>
     </w:p>
@@ -2006,22 +2588,40 @@
         <w:pStyle w:val="Rubrik3"/>
         <w:rPr>
           <w:rFonts w:cs="Arial"/>
-        </w:rPr>
-      </w:pPr>
-      <w:r>
-        <w:rPr>
-          <w:rFonts w:cs="Arial"/>
-          <w:b/>
-        </w:rPr>
-        <w:t>Steg i testning</w:t>
-      </w:r>
+          <w:b/>
+        </w:rPr>
+      </w:pPr>
+      <w:proofErr w:type="spellStart"/>
+      <w:r>
+        <w:rPr>
+          <w:rFonts w:cs="Arial"/>
+          <w:b/>
+        </w:rPr>
+        <w:t>Förväntat</w:t>
+      </w:r>
+      <w:proofErr w:type="spellEnd"/>
+      <w:r>
+        <w:rPr>
+          <w:rFonts w:cs="Arial"/>
+          <w:b/>
+        </w:rPr>
+        <w:t xml:space="preserve"> </w:t>
+      </w:r>
+      <w:proofErr w:type="spellStart"/>
+      <w:r>
+        <w:rPr>
+          <w:rFonts w:cs="Arial"/>
+          <w:b/>
+        </w:rPr>
+        <w:t>resultat</w:t>
+      </w:r>
+      <w:proofErr w:type="spellEnd"/>
     </w:p>
     <w:p>
       <w:pPr>
         <w:ind w:left="720"/>
         <w:rPr>
           <w:rFonts w:ascii="Arial" w:hAnsi="Arial" w:cs="Arial"/>
-          <w:lang w:val="sv-SE"/>
         </w:rPr>
       </w:pPr>
     </w:p>
@@ -2038,8 +2638,75 @@
           <w:rFonts w:ascii="Arial" w:hAnsi="Arial" w:cs="Arial"/>
           <w:lang w:val="sv-SE"/>
         </w:rPr>
-        <w:t>Efter att ha skapat en tråd testas att ge en tråd upvotes och downvotes för att se så det sparas och betygsätter tråden.</w:t>
-      </w:r>
+        <w:t>Tråden skapas och visas på sidan</w:t>
+      </w:r>
+      <w:r>
+        <w:rPr>
+          <w:rFonts w:ascii="Arial" w:hAnsi="Arial" w:cs="Arial"/>
+          <w:lang w:val="sv-SE"/>
+        </w:rPr>
+        <w:t xml:space="preserve"> med innehållet som laddats upp samt är sparat korrekt.</w:t>
+      </w:r>
+    </w:p>
+    <w:p>
+      <w:pPr>
+        <w:ind w:left="720"/>
+        <w:rPr>
+          <w:rFonts w:ascii="Arial" w:hAnsi="Arial" w:cs="Arial"/>
+          <w:lang w:val="sv-SE"/>
+        </w:rPr>
+      </w:pPr>
+    </w:p>
+    <w:p>
+      <w:pPr>
+        <w:pStyle w:val="Rubrik2"/>
+        <w:rPr>
+          <w:rFonts w:cs="Arial"/>
+          <w:sz w:val="28"/>
+          <w:szCs w:val="28"/>
+          <w:highlight w:val="green"/>
+          <w:u w:val="single"/>
+        </w:rPr>
+      </w:pPr>
+      <w:r>
+        <w:rPr>
+          <w:rFonts w:cs="Arial"/>
+          <w:sz w:val="28"/>
+          <w:szCs w:val="28"/>
+          <w:highlight w:val="green"/>
+          <w:u w:val="single"/>
+        </w:rPr>
+        <w:t>T5</w:t>
+      </w:r>
+      <w:r>
+        <w:rPr>
+          <w:rFonts w:cs="Arial"/>
+          <w:sz w:val="28"/>
+          <w:szCs w:val="28"/>
+          <w:highlight w:val="green"/>
+          <w:u w:val="single"/>
+        </w:rPr>
+        <w:t xml:space="preserve"> </w:t>
+      </w:r>
+      <w:proofErr w:type="spellStart"/>
+      <w:r>
+        <w:rPr>
+          <w:rFonts w:cs="Arial"/>
+          <w:sz w:val="28"/>
+          <w:szCs w:val="28"/>
+          <w:highlight w:val="green"/>
+          <w:u w:val="single"/>
+        </w:rPr>
+        <w:t>Kommentarer</w:t>
+      </w:r>
+      <w:proofErr w:type="spellEnd"/>
+    </w:p>
+    <w:p>
+      <w:pPr>
+        <w:rPr>
+          <w:rFonts w:ascii="Arial" w:hAnsi="Arial" w:cs="Arial"/>
+        </w:rPr>
+      </w:pPr>
     </w:p>
     <w:p>
       <w:pPr>
@@ -2049,26 +2716,794 @@
           <w:b/>
         </w:rPr>
       </w:pPr>
-      <w:r>
-        <w:rPr>
-          <w:rFonts w:cs="Arial"/>
-          <w:b/>
-        </w:rPr>
-        <w:t>Förväntat resultat</w:t>
-      </w:r>
-    </w:p>
-    <w:p>
-      <w:pPr>
-        <w:rPr>
-          <w:rFonts w:ascii="Arial" w:hAnsi="Arial" w:cs="Arial"/>
-        </w:rPr>
-      </w:pPr>
+      <w:proofErr w:type="spellStart"/>
+      <w:r>
+        <w:rPr>
+          <w:rFonts w:cs="Arial"/>
+          <w:b/>
+        </w:rPr>
+        <w:t>Krav</w:t>
+      </w:r>
+      <w:proofErr w:type="spellEnd"/>
+      <w:r>
+        <w:rPr>
+          <w:rFonts w:cs="Arial"/>
+          <w:b/>
+        </w:rPr>
+        <w:t xml:space="preserve"> </w:t>
+      </w:r>
+      <w:proofErr w:type="spellStart"/>
+      <w:r>
+        <w:rPr>
+          <w:rFonts w:cs="Arial"/>
+          <w:b/>
+        </w:rPr>
+        <w:t>som</w:t>
+      </w:r>
+      <w:proofErr w:type="spellEnd"/>
+      <w:r>
+        <w:rPr>
+          <w:rFonts w:cs="Arial"/>
+          <w:b/>
+        </w:rPr>
+        <w:t xml:space="preserve"> </w:t>
+      </w:r>
+      <w:proofErr w:type="spellStart"/>
+      <w:r>
+        <w:rPr>
+          <w:rFonts w:cs="Arial"/>
+          <w:b/>
+        </w:rPr>
+        <w:t>testas</w:t>
+      </w:r>
+      <w:proofErr w:type="spellEnd"/>
     </w:p>
     <w:p>
       <w:pPr>
         <w:ind w:left="720"/>
         <w:rPr>
           <w:rFonts w:ascii="Arial" w:hAnsi="Arial" w:cs="Arial"/>
+        </w:rPr>
+      </w:pPr>
+    </w:p>
+    <w:p>
+      <w:pPr>
+        <w:ind w:left="720"/>
+        <w:rPr>
+          <w:rFonts w:ascii="Arial" w:hAnsi="Arial" w:cs="Arial"/>
+          <w:b/>
+        </w:rPr>
+      </w:pPr>
+      <w:r>
+        <w:rPr>
+          <w:rFonts w:ascii="Arial" w:hAnsi="Arial" w:cs="Arial"/>
+          <w:b/>
+          <w:highlight w:val="yellow"/>
+        </w:rPr>
+        <w:t>F</w:t>
+      </w:r>
+      <w:r>
+        <w:rPr>
+          <w:rFonts w:ascii="Arial" w:hAnsi="Arial" w:cs="Arial"/>
+          <w:b/>
+          <w:highlight w:val="yellow"/>
+        </w:rPr>
+        <w:t>2e, F2f, F2g</w:t>
+      </w:r>
+    </w:p>
+    <w:p>
+      <w:pPr>
+        <w:ind w:left="720"/>
+        <w:rPr>
+          <w:rFonts w:ascii="Arial" w:hAnsi="Arial" w:cs="Arial"/>
+          <w:b/>
+        </w:rPr>
+      </w:pPr>
+    </w:p>
+    <w:p>
+      <w:pPr>
+        <w:pStyle w:val="Rubrik3"/>
+        <w:rPr>
+          <w:rFonts w:cs="Arial"/>
+        </w:rPr>
+      </w:pPr>
+      <w:r>
+        <w:rPr>
+          <w:rFonts w:cs="Arial"/>
+          <w:b/>
+        </w:rPr>
+        <w:t xml:space="preserve">Steg </w:t>
+      </w:r>
+      <w:proofErr w:type="spellStart"/>
+      <w:r>
+        <w:rPr>
+          <w:rFonts w:cs="Arial"/>
+          <w:b/>
+        </w:rPr>
+        <w:t>i</w:t>
+      </w:r>
+      <w:proofErr w:type="spellEnd"/>
+      <w:r>
+        <w:rPr>
+          <w:rFonts w:cs="Arial"/>
+          <w:b/>
+        </w:rPr>
+        <w:t xml:space="preserve"> </w:t>
+      </w:r>
+      <w:proofErr w:type="spellStart"/>
+      <w:r>
+        <w:rPr>
+          <w:rFonts w:cs="Arial"/>
+          <w:b/>
+        </w:rPr>
+        <w:t>testning</w:t>
+      </w:r>
+      <w:proofErr w:type="spellEnd"/>
+    </w:p>
+    <w:p>
+      <w:pPr>
+        <w:pStyle w:val="Rubrik3"/>
+        <w:numPr>
+          <w:ilvl w:val="0"/>
+          <w:numId w:val="0"/>
+        </w:numPr>
+        <w:ind w:left="720"/>
+        <w:rPr>
+          <w:rFonts w:cs="Arial"/>
+          <w:i w:val="0"/>
+          <w:lang w:val="sv-SE"/>
+        </w:rPr>
+      </w:pPr>
+      <w:r>
+        <w:rPr>
+          <w:rFonts w:cs="Arial"/>
+          <w:i w:val="0"/>
+          <w:lang w:val="sv-SE"/>
+        </w:rPr>
+        <w:t>Tråd skapas med de olika bildformaten och tillhörande text.</w:t>
+      </w:r>
+    </w:p>
+    <w:p>
+      <w:pPr>
+        <w:rPr>
+          <w:rFonts w:ascii="Arial" w:hAnsi="Arial" w:cs="Arial"/>
+          <w:lang w:val="sv-SE"/>
+        </w:rPr>
+      </w:pPr>
+    </w:p>
+    <w:p>
+      <w:pPr>
+        <w:pStyle w:val="Rubrik3"/>
+        <w:rPr>
+          <w:rFonts w:cs="Arial"/>
+          <w:b/>
+        </w:rPr>
+      </w:pPr>
+      <w:proofErr w:type="spellStart"/>
+      <w:r>
+        <w:rPr>
+          <w:rFonts w:cs="Arial"/>
+          <w:b/>
+        </w:rPr>
+        <w:t>Förväntat</w:t>
+      </w:r>
+      <w:proofErr w:type="spellEnd"/>
+      <w:r>
+        <w:rPr>
+          <w:rFonts w:cs="Arial"/>
+          <w:b/>
+        </w:rPr>
+        <w:t xml:space="preserve"> </w:t>
+      </w:r>
+      <w:proofErr w:type="spellStart"/>
+      <w:r>
+        <w:rPr>
+          <w:rFonts w:cs="Arial"/>
+          <w:b/>
+        </w:rPr>
+        <w:t>resultat</w:t>
+      </w:r>
+      <w:proofErr w:type="spellEnd"/>
+    </w:p>
+    <w:p>
+      <w:pPr>
+        <w:rPr>
+          <w:rFonts w:ascii="Arial" w:hAnsi="Arial" w:cs="Arial"/>
+        </w:rPr>
+      </w:pPr>
+    </w:p>
+    <w:p>
+      <w:pPr>
+        <w:ind w:left="720"/>
+        <w:rPr>
+          <w:rFonts w:ascii="Arial" w:hAnsi="Arial" w:cs="Arial"/>
+          <w:lang w:val="sv-SE"/>
+        </w:rPr>
+      </w:pPr>
+      <w:r>
+        <w:rPr>
+          <w:rFonts w:ascii="Arial" w:hAnsi="Arial" w:cs="Arial"/>
+          <w:lang w:val="sv-SE"/>
+        </w:rPr>
+        <w:t xml:space="preserve">Tråden visas korrekt </w:t>
+      </w:r>
+      <w:r>
+        <w:rPr>
+          <w:rFonts w:ascii="Arial" w:hAnsi="Arial" w:cs="Arial"/>
+          <w:lang w:val="sv-SE"/>
+        </w:rPr>
+        <w:t>med text och eventuella bilder.</w:t>
+      </w:r>
+    </w:p>
+    <w:p>
+      <w:pPr>
+        <w:ind w:left="720"/>
+        <w:rPr>
+          <w:rFonts w:ascii="Arial" w:hAnsi="Arial" w:cs="Arial"/>
+          <w:lang w:val="sv-SE"/>
+        </w:rPr>
+      </w:pPr>
+    </w:p>
+    <w:p>
+      <w:pPr>
+        <w:pStyle w:val="Rubrik2"/>
+        <w:rPr>
+          <w:sz w:val="28"/>
+          <w:szCs w:val="28"/>
+          <w:highlight w:val="green"/>
+          <w:u w:val="single"/>
+          <w:lang w:val="sv-SE"/>
+        </w:rPr>
+      </w:pPr>
+      <w:r>
+        <w:rPr>
+          <w:sz w:val="28"/>
+          <w:szCs w:val="28"/>
+          <w:highlight w:val="green"/>
+          <w:u w:val="single"/>
+          <w:lang w:val="sv-SE"/>
+        </w:rPr>
+        <w:t>T6</w:t>
+      </w:r>
+      <w:r>
+        <w:rPr>
+          <w:sz w:val="28"/>
+          <w:szCs w:val="28"/>
+          <w:highlight w:val="green"/>
+          <w:u w:val="single"/>
+          <w:lang w:val="sv-SE"/>
+        </w:rPr>
+        <w:t xml:space="preserve"> </w:t>
+      </w:r>
+      <w:r>
+        <w:rPr>
+          <w:sz w:val="28"/>
+          <w:szCs w:val="28"/>
+          <w:highlight w:val="green"/>
+          <w:u w:val="single"/>
+          <w:lang w:val="sv-SE"/>
+        </w:rPr>
+        <w:t>Svar-på-svar</w:t>
+      </w:r>
+    </w:p>
+    <w:p>
+      <w:pPr>
+        <w:rPr>
+          <w:highlight w:val="green"/>
+          <w:lang w:val="sv-SE"/>
+        </w:rPr>
+      </w:pPr>
+    </w:p>
+    <w:p>
+      <w:pPr>
+        <w:pStyle w:val="Rubrik3"/>
+        <w:rPr>
+          <w:rFonts w:cs="Arial"/>
+          <w:b/>
+        </w:rPr>
+      </w:pPr>
+      <w:proofErr w:type="spellStart"/>
+      <w:r>
+        <w:rPr>
+          <w:rFonts w:cs="Arial"/>
+          <w:b/>
+        </w:rPr>
+        <w:t>Krav</w:t>
+      </w:r>
+      <w:proofErr w:type="spellEnd"/>
+      <w:r>
+        <w:rPr>
+          <w:rFonts w:cs="Arial"/>
+          <w:b/>
+        </w:rPr>
+        <w:t xml:space="preserve"> </w:t>
+      </w:r>
+      <w:proofErr w:type="spellStart"/>
+      <w:r>
+        <w:rPr>
+          <w:rFonts w:cs="Arial"/>
+          <w:b/>
+        </w:rPr>
+        <w:t>som</w:t>
+      </w:r>
+      <w:proofErr w:type="spellEnd"/>
+      <w:r>
+        <w:rPr>
+          <w:rFonts w:cs="Arial"/>
+          <w:b/>
+        </w:rPr>
+        <w:t xml:space="preserve"> </w:t>
+      </w:r>
+      <w:proofErr w:type="spellStart"/>
+      <w:r>
+        <w:rPr>
+          <w:rFonts w:cs="Arial"/>
+          <w:b/>
+        </w:rPr>
+        <w:t>testas</w:t>
+      </w:r>
+      <w:proofErr w:type="spellEnd"/>
+    </w:p>
+    <w:p>
+      <w:pPr>
+        <w:ind w:left="720"/>
+        <w:rPr>
+          <w:rFonts w:ascii="Arial" w:hAnsi="Arial" w:cs="Arial"/>
+        </w:rPr>
+      </w:pPr>
+    </w:p>
+    <w:p>
+      <w:pPr>
+        <w:ind w:left="720"/>
+        <w:rPr>
+          <w:rFonts w:ascii="Arial" w:hAnsi="Arial" w:cs="Arial"/>
+          <w:b/>
+        </w:rPr>
+      </w:pPr>
+      <w:r>
+        <w:rPr>
+          <w:rFonts w:ascii="Arial" w:hAnsi="Arial" w:cs="Arial"/>
+          <w:b/>
+          <w:highlight w:val="yellow"/>
+        </w:rPr>
+        <w:t>F2h, F2i, F2j, F2h</w:t>
+      </w:r>
+    </w:p>
+    <w:p>
+      <w:pPr>
+        <w:ind w:left="720"/>
+        <w:rPr>
+          <w:rFonts w:ascii="Arial" w:hAnsi="Arial" w:cs="Arial"/>
+          <w:b/>
+        </w:rPr>
+      </w:pPr>
+    </w:p>
+    <w:p>
+      <w:pPr>
+        <w:pStyle w:val="Rubrik3"/>
+        <w:rPr>
+          <w:rFonts w:cs="Arial"/>
+        </w:rPr>
+      </w:pPr>
+      <w:r>
+        <w:rPr>
+          <w:rFonts w:cs="Arial"/>
+          <w:b/>
+        </w:rPr>
+        <w:lastRenderedPageBreak/>
+        <w:t xml:space="preserve">Steg </w:t>
+      </w:r>
+      <w:proofErr w:type="spellStart"/>
+      <w:r>
+        <w:rPr>
+          <w:rFonts w:cs="Arial"/>
+          <w:b/>
+        </w:rPr>
+        <w:t>i</w:t>
+      </w:r>
+      <w:proofErr w:type="spellEnd"/>
+      <w:r>
+        <w:rPr>
+          <w:rFonts w:cs="Arial"/>
+          <w:b/>
+        </w:rPr>
+        <w:t xml:space="preserve"> </w:t>
+      </w:r>
+      <w:proofErr w:type="spellStart"/>
+      <w:r>
+        <w:rPr>
+          <w:rFonts w:cs="Arial"/>
+          <w:b/>
+        </w:rPr>
+        <w:t>testning</w:t>
+      </w:r>
+      <w:proofErr w:type="spellEnd"/>
+    </w:p>
+    <w:p>
+      <w:pPr>
+        <w:ind w:left="720"/>
+        <w:rPr>
+          <w:rFonts w:ascii="Arial" w:hAnsi="Arial" w:cs="Arial"/>
+          <w:lang w:val="sv-SE"/>
+        </w:rPr>
+      </w:pPr>
+    </w:p>
+    <w:p>
+      <w:pPr>
+        <w:ind w:left="720"/>
+        <w:rPr>
+          <w:rFonts w:ascii="Arial" w:hAnsi="Arial" w:cs="Arial"/>
+          <w:lang w:val="sv-SE"/>
+        </w:rPr>
+      </w:pPr>
+      <w:r>
+        <w:rPr>
+          <w:rFonts w:ascii="Arial" w:hAnsi="Arial" w:cs="Arial"/>
+          <w:lang w:val="sv-SE"/>
+        </w:rPr>
+        <w:t>En tråd med kommentar testas genom att svara på en befintlig kommentar med bilder och text för att se så det visas korrekt.</w:t>
+      </w:r>
+    </w:p>
+    <w:p>
+      <w:pPr>
+        <w:pStyle w:val="Rubrik3"/>
+        <w:rPr>
+          <w:rFonts w:cs="Arial"/>
+          <w:b/>
+        </w:rPr>
+      </w:pPr>
+      <w:proofErr w:type="spellStart"/>
+      <w:r>
+        <w:rPr>
+          <w:rFonts w:cs="Arial"/>
+          <w:b/>
+        </w:rPr>
+        <w:t>Förväntat</w:t>
+      </w:r>
+      <w:proofErr w:type="spellEnd"/>
+      <w:r>
+        <w:rPr>
+          <w:rFonts w:cs="Arial"/>
+          <w:b/>
+        </w:rPr>
+        <w:t xml:space="preserve"> </w:t>
+      </w:r>
+      <w:proofErr w:type="spellStart"/>
+      <w:r>
+        <w:rPr>
+          <w:rFonts w:cs="Arial"/>
+          <w:b/>
+        </w:rPr>
+        <w:t>resultat</w:t>
+      </w:r>
+      <w:proofErr w:type="spellEnd"/>
+    </w:p>
+    <w:p>
+      <w:pPr>
+        <w:rPr>
+          <w:rFonts w:ascii="Arial" w:hAnsi="Arial" w:cs="Arial"/>
+        </w:rPr>
+      </w:pPr>
+    </w:p>
+    <w:p>
+      <w:pPr>
+        <w:ind w:left="720"/>
+        <w:rPr>
+          <w:rFonts w:ascii="Arial" w:hAnsi="Arial" w:cs="Arial"/>
+          <w:lang w:val="sv-SE"/>
+        </w:rPr>
+      </w:pPr>
+      <w:r>
+        <w:rPr>
+          <w:rFonts w:ascii="Arial" w:hAnsi="Arial" w:cs="Arial"/>
+          <w:lang w:val="sv-SE"/>
+        </w:rPr>
+        <w:t>Svar-på-svar visas korrekt med bilder och text.</w:t>
+      </w:r>
+    </w:p>
+    <w:p>
+      <w:pPr>
+        <w:pStyle w:val="Rubrik3"/>
+        <w:numPr>
+          <w:ilvl w:val="0"/>
+          <w:numId w:val="0"/>
+        </w:numPr>
+        <w:ind w:left="720"/>
+        <w:rPr>
+          <w:rFonts w:cs="Arial"/>
+          <w:lang w:val="sv-SE"/>
+        </w:rPr>
+      </w:pPr>
+      <w:r>
+        <w:rPr>
+          <w:rFonts w:cs="Arial"/>
+          <w:lang w:val="sv-SE"/>
+        </w:rPr>
+        <w:t xml:space="preserve"> </w:t>
+      </w:r>
+    </w:p>
+    <w:p>
+      <w:pPr>
+        <w:pStyle w:val="Rubrik2"/>
+        <w:rPr>
+          <w:sz w:val="28"/>
+          <w:szCs w:val="28"/>
+          <w:highlight w:val="green"/>
+          <w:lang w:val="sv-SE"/>
+        </w:rPr>
+      </w:pPr>
+      <w:r>
+        <w:rPr>
+          <w:sz w:val="28"/>
+          <w:szCs w:val="28"/>
+          <w:highlight w:val="green"/>
+          <w:lang w:val="sv-SE"/>
+        </w:rPr>
+        <w:t>T7</w:t>
+      </w:r>
+      <w:r>
+        <w:rPr>
+          <w:sz w:val="28"/>
+          <w:szCs w:val="28"/>
+          <w:highlight w:val="green"/>
+          <w:lang w:val="sv-SE"/>
+        </w:rPr>
+        <w:t xml:space="preserve"> </w:t>
+      </w:r>
+      <w:proofErr w:type="spellStart"/>
+      <w:r>
+        <w:rPr>
+          <w:sz w:val="28"/>
+          <w:szCs w:val="28"/>
+          <w:highlight w:val="green"/>
+          <w:lang w:val="sv-SE"/>
+        </w:rPr>
+        <w:t>Upvotes</w:t>
+      </w:r>
+      <w:proofErr w:type="spellEnd"/>
+    </w:p>
+    <w:p>
+      <w:pPr>
+        <w:rPr>
+          <w:highlight w:val="green"/>
+          <w:lang w:val="sv-SE"/>
+        </w:rPr>
+      </w:pPr>
+    </w:p>
+    <w:p>
+      <w:pPr>
+        <w:pStyle w:val="Rubrik3"/>
+        <w:rPr>
+          <w:rFonts w:cs="Arial"/>
+          <w:b/>
+        </w:rPr>
+      </w:pPr>
+      <w:proofErr w:type="spellStart"/>
+      <w:r>
+        <w:rPr>
+          <w:rFonts w:cs="Arial"/>
+          <w:b/>
+        </w:rPr>
+        <w:t>Krav</w:t>
+      </w:r>
+      <w:proofErr w:type="spellEnd"/>
+      <w:r>
+        <w:rPr>
+          <w:rFonts w:cs="Arial"/>
+          <w:b/>
+        </w:rPr>
+        <w:t xml:space="preserve"> </w:t>
+      </w:r>
+      <w:proofErr w:type="spellStart"/>
+      <w:r>
+        <w:rPr>
+          <w:rFonts w:cs="Arial"/>
+          <w:b/>
+        </w:rPr>
+        <w:t>som</w:t>
+      </w:r>
+      <w:proofErr w:type="spellEnd"/>
+      <w:r>
+        <w:rPr>
+          <w:rFonts w:cs="Arial"/>
+          <w:b/>
+        </w:rPr>
+        <w:t xml:space="preserve"> </w:t>
+      </w:r>
+      <w:proofErr w:type="spellStart"/>
+      <w:r>
+        <w:rPr>
+          <w:rFonts w:cs="Arial"/>
+          <w:b/>
+        </w:rPr>
+        <w:t>testas</w:t>
+      </w:r>
+      <w:proofErr w:type="spellEnd"/>
+    </w:p>
+    <w:p>
+      <w:pPr>
+        <w:ind w:left="720"/>
+        <w:rPr>
+          <w:rFonts w:ascii="Arial" w:hAnsi="Arial" w:cs="Arial"/>
+        </w:rPr>
+      </w:pPr>
+    </w:p>
+    <w:p>
+      <w:pPr>
+        <w:ind w:left="720"/>
+        <w:rPr>
+          <w:rFonts w:ascii="Arial" w:hAnsi="Arial" w:cs="Arial"/>
+          <w:b/>
+        </w:rPr>
+      </w:pPr>
+      <w:r>
+        <w:rPr>
+          <w:rFonts w:ascii="Arial" w:hAnsi="Arial" w:cs="Arial"/>
+          <w:b/>
+          <w:highlight w:val="yellow"/>
+        </w:rPr>
+        <w:t>H1, H3, H5</w:t>
+      </w:r>
+    </w:p>
+    <w:p>
+      <w:pPr>
+        <w:ind w:left="720"/>
+        <w:rPr>
+          <w:rFonts w:ascii="Arial" w:hAnsi="Arial" w:cs="Arial"/>
+          <w:b/>
+        </w:rPr>
+      </w:pPr>
+    </w:p>
+    <w:p>
+      <w:pPr>
+        <w:pStyle w:val="Rubrik3"/>
+        <w:rPr>
+          <w:rFonts w:cs="Arial"/>
+        </w:rPr>
+      </w:pPr>
+      <w:r>
+        <w:rPr>
+          <w:rFonts w:cs="Arial"/>
+          <w:b/>
+        </w:rPr>
+        <w:t xml:space="preserve">Steg </w:t>
+      </w:r>
+      <w:proofErr w:type="spellStart"/>
+      <w:r>
+        <w:rPr>
+          <w:rFonts w:cs="Arial"/>
+          <w:b/>
+        </w:rPr>
+        <w:t>i</w:t>
+      </w:r>
+      <w:proofErr w:type="spellEnd"/>
+      <w:r>
+        <w:rPr>
+          <w:rFonts w:cs="Arial"/>
+          <w:b/>
+        </w:rPr>
+        <w:t xml:space="preserve"> </w:t>
+      </w:r>
+      <w:proofErr w:type="spellStart"/>
+      <w:r>
+        <w:rPr>
+          <w:rFonts w:cs="Arial"/>
+          <w:b/>
+        </w:rPr>
+        <w:t>testning</w:t>
+      </w:r>
+      <w:proofErr w:type="spellEnd"/>
+    </w:p>
+    <w:p>
+      <w:pPr>
+        <w:ind w:left="720"/>
+        <w:rPr>
+          <w:rFonts w:ascii="Arial" w:hAnsi="Arial" w:cs="Arial"/>
+          <w:lang w:val="sv-SE"/>
+        </w:rPr>
+      </w:pPr>
+    </w:p>
+    <w:p>
+      <w:pPr>
+        <w:ind w:left="720"/>
+        <w:rPr>
+          <w:rFonts w:ascii="Arial" w:hAnsi="Arial" w:cs="Arial"/>
+          <w:lang w:val="sv-SE"/>
+        </w:rPr>
+      </w:pPr>
+      <w:r>
+        <w:rPr>
+          <w:rFonts w:ascii="Arial" w:hAnsi="Arial" w:cs="Arial"/>
+          <w:lang w:val="sv-SE"/>
+        </w:rPr>
+        <w:t>Efter att ha skapat en trå</w:t>
+      </w:r>
+      <w:r>
+        <w:rPr>
+          <w:rFonts w:ascii="Arial" w:hAnsi="Arial" w:cs="Arial"/>
+          <w:lang w:val="sv-SE"/>
+        </w:rPr>
+        <w:t xml:space="preserve">d testas att ge en tråd </w:t>
+      </w:r>
+      <w:proofErr w:type="spellStart"/>
+      <w:r>
+        <w:rPr>
+          <w:rFonts w:ascii="Arial" w:hAnsi="Arial" w:cs="Arial"/>
+          <w:lang w:val="sv-SE"/>
+        </w:rPr>
+        <w:t>upvotes</w:t>
+      </w:r>
+      <w:proofErr w:type="spellEnd"/>
+      <w:r>
+        <w:rPr>
+          <w:rFonts w:ascii="Arial" w:hAnsi="Arial" w:cs="Arial"/>
+          <w:lang w:val="sv-SE"/>
+        </w:rPr>
+        <w:t xml:space="preserve"> och även att ge </w:t>
+      </w:r>
+      <w:proofErr w:type="spellStart"/>
+      <w:r>
+        <w:rPr>
+          <w:rFonts w:ascii="Arial" w:hAnsi="Arial" w:cs="Arial"/>
+          <w:lang w:val="sv-SE"/>
+        </w:rPr>
+        <w:t>upvotes</w:t>
+      </w:r>
+      <w:proofErr w:type="spellEnd"/>
+      <w:r>
+        <w:rPr>
+          <w:rFonts w:ascii="Arial" w:hAnsi="Arial" w:cs="Arial"/>
+          <w:lang w:val="sv-SE"/>
+        </w:rPr>
+        <w:t xml:space="preserve"> till kommentarer i tråden samt svar-på-svar.</w:t>
+      </w:r>
+    </w:p>
+    <w:p>
+      <w:pPr>
+        <w:pStyle w:val="Rubrik3"/>
+        <w:rPr>
+          <w:rFonts w:cs="Arial"/>
+          <w:b/>
+        </w:rPr>
+      </w:pPr>
+      <w:proofErr w:type="spellStart"/>
+      <w:r>
+        <w:rPr>
+          <w:rFonts w:cs="Arial"/>
+          <w:b/>
+        </w:rPr>
+        <w:t>Förväntat</w:t>
+      </w:r>
+      <w:proofErr w:type="spellEnd"/>
+      <w:r>
+        <w:rPr>
+          <w:rFonts w:cs="Arial"/>
+          <w:b/>
+        </w:rPr>
+        <w:t xml:space="preserve"> </w:t>
+      </w:r>
+      <w:proofErr w:type="spellStart"/>
+      <w:r>
+        <w:rPr>
+          <w:rFonts w:cs="Arial"/>
+          <w:b/>
+        </w:rPr>
+        <w:t>resultat</w:t>
+      </w:r>
+      <w:proofErr w:type="spellEnd"/>
+    </w:p>
+    <w:p>
+      <w:pPr>
+        <w:rPr>
+          <w:rFonts w:ascii="Arial" w:hAnsi="Arial" w:cs="Arial"/>
+        </w:rPr>
+      </w:pPr>
+    </w:p>
+    <w:p>
+      <w:pPr>
+        <w:ind w:left="720"/>
+        <w:rPr>
+          <w:rFonts w:ascii="Arial" w:hAnsi="Arial" w:cs="Arial"/>
           <w:lang w:val="sv-SE"/>
         </w:rPr>
       </w:pPr>
@@ -2084,10 +3519,1532 @@
           <w:rFonts w:ascii="Arial" w:hAnsi="Arial" w:cs="Arial"/>
           <w:lang w:val="sv-SE"/>
         </w:rPr>
-        <w:t>n visas korrekt med tillhörande up- och downvotes.</w:t>
-      </w:r>
-      <w:bookmarkStart w:id="12" w:name="_GoBack"/>
-      <w:bookmarkEnd w:id="12"/>
+        <w:t xml:space="preserve">n visas korrekt med tillhörande </w:t>
+      </w:r>
+      <w:proofErr w:type="spellStart"/>
+      <w:r>
+        <w:rPr>
+          <w:rFonts w:ascii="Arial" w:hAnsi="Arial" w:cs="Arial"/>
+          <w:lang w:val="sv-SE"/>
+        </w:rPr>
+        <w:t>up</w:t>
+      </w:r>
+      <w:r>
+        <w:rPr>
+          <w:rFonts w:ascii="Arial" w:hAnsi="Arial" w:cs="Arial"/>
+          <w:lang w:val="sv-SE"/>
+        </w:rPr>
+        <w:t>votes</w:t>
+      </w:r>
+      <w:proofErr w:type="spellEnd"/>
+      <w:r>
+        <w:rPr>
+          <w:rFonts w:ascii="Arial" w:hAnsi="Arial" w:cs="Arial"/>
+          <w:lang w:val="sv-SE"/>
+        </w:rPr>
+        <w:t xml:space="preserve"> och de sparas på servern,</w:t>
+      </w:r>
+    </w:p>
+    <w:p>
+      <w:pPr>
+        <w:ind w:left="720"/>
+        <w:rPr>
+          <w:rFonts w:ascii="Arial" w:hAnsi="Arial" w:cs="Arial"/>
+          <w:lang w:val="sv-SE"/>
+        </w:rPr>
+      </w:pPr>
+    </w:p>
+    <w:p>
+      <w:pPr>
+        <w:pStyle w:val="Rubrik2"/>
+        <w:rPr>
+          <w:sz w:val="28"/>
+          <w:szCs w:val="28"/>
+          <w:highlight w:val="green"/>
+          <w:u w:val="single"/>
+          <w:lang w:val="sv-SE"/>
+        </w:rPr>
+      </w:pPr>
+      <w:r>
+        <w:rPr>
+          <w:sz w:val="28"/>
+          <w:szCs w:val="28"/>
+          <w:highlight w:val="green"/>
+          <w:u w:val="single"/>
+          <w:lang w:val="sv-SE"/>
+        </w:rPr>
+        <w:t>T8</w:t>
+      </w:r>
+      <w:r>
+        <w:rPr>
+          <w:sz w:val="28"/>
+          <w:szCs w:val="28"/>
+          <w:highlight w:val="green"/>
+          <w:u w:val="single"/>
+          <w:lang w:val="sv-SE"/>
+        </w:rPr>
+        <w:t xml:space="preserve"> </w:t>
+      </w:r>
+      <w:proofErr w:type="spellStart"/>
+      <w:r>
+        <w:rPr>
+          <w:sz w:val="28"/>
+          <w:szCs w:val="28"/>
+          <w:highlight w:val="green"/>
+          <w:u w:val="single"/>
+          <w:lang w:val="sv-SE"/>
+        </w:rPr>
+        <w:t>Downvotes</w:t>
+      </w:r>
+      <w:proofErr w:type="spellEnd"/>
+    </w:p>
+    <w:p>
+      <w:pPr>
+        <w:rPr>
+          <w:highlight w:val="green"/>
+          <w:lang w:val="sv-SE"/>
+        </w:rPr>
+      </w:pPr>
+    </w:p>
+    <w:p>
+      <w:pPr>
+        <w:pStyle w:val="Rubrik3"/>
+        <w:rPr>
+          <w:rFonts w:cs="Arial"/>
+          <w:b/>
+        </w:rPr>
+      </w:pPr>
+      <w:proofErr w:type="spellStart"/>
+      <w:r>
+        <w:rPr>
+          <w:rFonts w:cs="Arial"/>
+          <w:b/>
+        </w:rPr>
+        <w:t>Krav</w:t>
+      </w:r>
+      <w:proofErr w:type="spellEnd"/>
+      <w:r>
+        <w:rPr>
+          <w:rFonts w:cs="Arial"/>
+          <w:b/>
+        </w:rPr>
+        <w:t xml:space="preserve"> </w:t>
+      </w:r>
+      <w:proofErr w:type="spellStart"/>
+      <w:r>
+        <w:rPr>
+          <w:rFonts w:cs="Arial"/>
+          <w:b/>
+        </w:rPr>
+        <w:t>som</w:t>
+      </w:r>
+      <w:proofErr w:type="spellEnd"/>
+      <w:r>
+        <w:rPr>
+          <w:rFonts w:cs="Arial"/>
+          <w:b/>
+        </w:rPr>
+        <w:t xml:space="preserve"> </w:t>
+      </w:r>
+      <w:proofErr w:type="spellStart"/>
+      <w:r>
+        <w:rPr>
+          <w:rFonts w:cs="Arial"/>
+          <w:b/>
+        </w:rPr>
+        <w:t>testas</w:t>
+      </w:r>
+      <w:proofErr w:type="spellEnd"/>
+    </w:p>
+    <w:p>
+      <w:pPr>
+        <w:ind w:left="720"/>
+        <w:rPr>
+          <w:rFonts w:ascii="Arial" w:hAnsi="Arial" w:cs="Arial"/>
+        </w:rPr>
+      </w:pPr>
+    </w:p>
+    <w:p>
+      <w:pPr>
+        <w:ind w:left="720"/>
+        <w:rPr>
+          <w:rFonts w:ascii="Arial" w:hAnsi="Arial" w:cs="Arial"/>
+          <w:b/>
+        </w:rPr>
+      </w:pPr>
+      <w:r>
+        <w:rPr>
+          <w:rFonts w:ascii="Arial" w:hAnsi="Arial" w:cs="Arial"/>
+          <w:b/>
+          <w:highlight w:val="yellow"/>
+        </w:rPr>
+        <w:t xml:space="preserve">H2, H4, </w:t>
+      </w:r>
+      <w:r>
+        <w:rPr>
+          <w:rFonts w:ascii="Arial" w:hAnsi="Arial" w:cs="Arial"/>
+          <w:b/>
+          <w:highlight w:val="yellow"/>
+        </w:rPr>
+        <w:t>H6</w:t>
+      </w:r>
+    </w:p>
+    <w:p>
+      <w:pPr>
+        <w:ind w:left="720"/>
+        <w:rPr>
+          <w:rFonts w:ascii="Arial" w:hAnsi="Arial" w:cs="Arial"/>
+          <w:b/>
+        </w:rPr>
+      </w:pPr>
+    </w:p>
+    <w:p>
+      <w:pPr>
+        <w:pStyle w:val="Rubrik3"/>
+        <w:rPr>
+          <w:rFonts w:cs="Arial"/>
+        </w:rPr>
+      </w:pPr>
+      <w:r>
+        <w:rPr>
+          <w:rFonts w:cs="Arial"/>
+          <w:b/>
+        </w:rPr>
+        <w:t xml:space="preserve">Steg </w:t>
+      </w:r>
+      <w:proofErr w:type="spellStart"/>
+      <w:r>
+        <w:rPr>
+          <w:rFonts w:cs="Arial"/>
+          <w:b/>
+        </w:rPr>
+        <w:t>i</w:t>
+      </w:r>
+      <w:proofErr w:type="spellEnd"/>
+      <w:r>
+        <w:rPr>
+          <w:rFonts w:cs="Arial"/>
+          <w:b/>
+        </w:rPr>
+        <w:t xml:space="preserve"> </w:t>
+      </w:r>
+      <w:proofErr w:type="spellStart"/>
+      <w:r>
+        <w:rPr>
+          <w:rFonts w:cs="Arial"/>
+          <w:b/>
+        </w:rPr>
+        <w:t>testning</w:t>
+      </w:r>
+      <w:proofErr w:type="spellEnd"/>
+    </w:p>
+    <w:p>
+      <w:pPr>
+        <w:ind w:left="720"/>
+        <w:rPr>
+          <w:rFonts w:ascii="Arial" w:hAnsi="Arial" w:cs="Arial"/>
+          <w:lang w:val="sv-SE"/>
+        </w:rPr>
+      </w:pPr>
+    </w:p>
+    <w:p>
+      <w:pPr>
+        <w:ind w:left="720"/>
+        <w:rPr>
+          <w:rFonts w:ascii="Arial" w:hAnsi="Arial" w:cs="Arial"/>
+          <w:lang w:val="sv-SE"/>
+        </w:rPr>
+      </w:pPr>
+      <w:r>
+        <w:rPr>
+          <w:rFonts w:ascii="Arial" w:hAnsi="Arial" w:cs="Arial"/>
+          <w:lang w:val="sv-SE"/>
+        </w:rPr>
+        <w:t>Efter att ha skapat en trå</w:t>
+      </w:r>
+      <w:r>
+        <w:rPr>
+          <w:rFonts w:ascii="Arial" w:hAnsi="Arial" w:cs="Arial"/>
+          <w:lang w:val="sv-SE"/>
+        </w:rPr>
+        <w:t xml:space="preserve">d testas att ge en tråd </w:t>
+      </w:r>
+      <w:proofErr w:type="spellStart"/>
+      <w:r>
+        <w:rPr>
+          <w:rFonts w:ascii="Arial" w:hAnsi="Arial" w:cs="Arial"/>
+          <w:lang w:val="sv-SE"/>
+        </w:rPr>
+        <w:t>downvotes</w:t>
+      </w:r>
+      <w:proofErr w:type="spellEnd"/>
+      <w:r>
+        <w:rPr>
+          <w:rFonts w:ascii="Arial" w:hAnsi="Arial" w:cs="Arial"/>
+          <w:lang w:val="sv-SE"/>
+        </w:rPr>
+        <w:t xml:space="preserve"> och även att ge </w:t>
+      </w:r>
+      <w:proofErr w:type="spellStart"/>
+      <w:r>
+        <w:rPr>
+          <w:rFonts w:ascii="Arial" w:hAnsi="Arial" w:cs="Arial"/>
+          <w:lang w:val="sv-SE"/>
+        </w:rPr>
+        <w:t>downvotes</w:t>
+      </w:r>
+      <w:proofErr w:type="spellEnd"/>
+      <w:r>
+        <w:rPr>
+          <w:rFonts w:ascii="Arial" w:hAnsi="Arial" w:cs="Arial"/>
+          <w:lang w:val="sv-SE"/>
+        </w:rPr>
+        <w:t xml:space="preserve"> till kommentarer i tråden samt svar-på-svar.</w:t>
+      </w:r>
+    </w:p>
+    <w:p>
+      <w:pPr>
+        <w:ind w:left="720"/>
+        <w:rPr>
+          <w:rFonts w:ascii="Arial" w:hAnsi="Arial" w:cs="Arial"/>
+          <w:lang w:val="sv-SE"/>
+        </w:rPr>
+      </w:pPr>
+    </w:p>
+    <w:p>
+      <w:pPr>
+        <w:pStyle w:val="Rubrik3"/>
+        <w:rPr>
+          <w:rFonts w:cs="Arial"/>
+          <w:b/>
+        </w:rPr>
+      </w:pPr>
+      <w:proofErr w:type="spellStart"/>
+      <w:r>
+        <w:rPr>
+          <w:rFonts w:cs="Arial"/>
+          <w:b/>
+        </w:rPr>
+        <w:t>Förväntat</w:t>
+      </w:r>
+      <w:proofErr w:type="spellEnd"/>
+      <w:r>
+        <w:rPr>
+          <w:rFonts w:cs="Arial"/>
+          <w:b/>
+        </w:rPr>
+        <w:t xml:space="preserve"> </w:t>
+      </w:r>
+      <w:proofErr w:type="spellStart"/>
+      <w:r>
+        <w:rPr>
+          <w:rFonts w:cs="Arial"/>
+          <w:b/>
+        </w:rPr>
+        <w:t>resultat</w:t>
+      </w:r>
+      <w:proofErr w:type="spellEnd"/>
+    </w:p>
+    <w:p>
+      <w:pPr>
+        <w:rPr>
+          <w:rFonts w:ascii="Arial" w:hAnsi="Arial" w:cs="Arial"/>
+        </w:rPr>
+      </w:pPr>
+    </w:p>
+    <w:p>
+      <w:pPr>
+        <w:ind w:left="720"/>
+        <w:rPr>
+          <w:rFonts w:ascii="Arial" w:hAnsi="Arial" w:cs="Arial"/>
+          <w:lang w:val="sv-SE"/>
+        </w:rPr>
+      </w:pPr>
+      <w:r>
+        <w:rPr>
+          <w:rFonts w:ascii="Arial" w:hAnsi="Arial" w:cs="Arial"/>
+          <w:lang w:val="sv-SE"/>
+        </w:rPr>
+        <w:t>Tråde</w:t>
+      </w:r>
+      <w:r>
+        <w:rPr>
+          <w:rFonts w:ascii="Arial" w:hAnsi="Arial" w:cs="Arial"/>
+          <w:lang w:val="sv-SE"/>
+        </w:rPr>
+        <w:t xml:space="preserve">n visas </w:t>
+      </w:r>
+      <w:r>
+        <w:rPr>
+          <w:rFonts w:ascii="Arial" w:hAnsi="Arial" w:cs="Arial"/>
+          <w:lang w:val="sv-SE"/>
+        </w:rPr>
+        <w:t xml:space="preserve">korrekt med tillhörande </w:t>
+      </w:r>
+      <w:proofErr w:type="spellStart"/>
+      <w:r>
+        <w:rPr>
+          <w:rFonts w:ascii="Arial" w:hAnsi="Arial" w:cs="Arial"/>
+          <w:lang w:val="sv-SE"/>
+        </w:rPr>
+        <w:t>downvotes</w:t>
+      </w:r>
+      <w:proofErr w:type="spellEnd"/>
+      <w:r>
+        <w:rPr>
+          <w:rFonts w:ascii="Arial" w:hAnsi="Arial" w:cs="Arial"/>
+          <w:lang w:val="sv-SE"/>
+        </w:rPr>
+        <w:t xml:space="preserve"> och de sparas på servern.</w:t>
+      </w:r>
+    </w:p>
+    <w:p>
+      <w:pPr>
+        <w:ind w:left="720"/>
+        <w:rPr>
+          <w:rFonts w:ascii="Arial" w:hAnsi="Arial" w:cs="Arial"/>
+          <w:lang w:val="sv-SE"/>
+        </w:rPr>
+      </w:pPr>
+    </w:p>
+    <w:p>
+      <w:pPr>
+        <w:ind w:left="720"/>
+        <w:rPr>
+          <w:rFonts w:ascii="Arial" w:hAnsi="Arial" w:cs="Arial"/>
+          <w:lang w:val="sv-SE"/>
+        </w:rPr>
+      </w:pPr>
+    </w:p>
+    <w:p>
+      <w:pPr>
+        <w:ind w:left="720"/>
+        <w:rPr>
+          <w:rFonts w:ascii="Arial" w:hAnsi="Arial" w:cs="Arial"/>
+          <w:lang w:val="sv-SE"/>
+        </w:rPr>
+      </w:pPr>
+    </w:p>
+    <w:p>
+      <w:pPr>
+        <w:ind w:left="720"/>
+        <w:rPr>
+          <w:rFonts w:ascii="Arial" w:hAnsi="Arial" w:cs="Arial"/>
+          <w:lang w:val="sv-SE"/>
+        </w:rPr>
+      </w:pPr>
+    </w:p>
+    <w:p>
+      <w:pPr>
+        <w:ind w:left="720"/>
+        <w:rPr>
+          <w:rFonts w:ascii="Arial" w:hAnsi="Arial" w:cs="Arial"/>
+          <w:lang w:val="sv-SE"/>
+        </w:rPr>
+      </w:pPr>
+    </w:p>
+    <w:p>
+      <w:pPr>
+        <w:ind w:left="720"/>
+        <w:rPr>
+          <w:rFonts w:ascii="Arial" w:hAnsi="Arial" w:cs="Arial"/>
+          <w:lang w:val="sv-SE"/>
+        </w:rPr>
+      </w:pPr>
+    </w:p>
+    <w:p>
+      <w:pPr>
+        <w:ind w:left="720"/>
+        <w:rPr>
+          <w:rFonts w:ascii="Arial" w:hAnsi="Arial" w:cs="Arial"/>
+          <w:lang w:val="sv-SE"/>
+        </w:rPr>
+      </w:pPr>
+    </w:p>
+    <w:p>
+      <w:pPr>
+        <w:ind w:left="720"/>
+        <w:rPr>
+          <w:rFonts w:ascii="Arial" w:hAnsi="Arial" w:cs="Arial"/>
+          <w:lang w:val="sv-SE"/>
+        </w:rPr>
+      </w:pPr>
+    </w:p>
+    <w:p>
+      <w:pPr>
+        <w:ind w:left="720"/>
+        <w:rPr>
+          <w:rFonts w:ascii="Arial" w:hAnsi="Arial" w:cs="Arial"/>
+          <w:lang w:val="sv-SE"/>
+        </w:rPr>
+      </w:pPr>
+    </w:p>
+    <w:p>
+      <w:pPr>
+        <w:pStyle w:val="Rubrik1"/>
+        <w:rPr>
+          <w:lang w:val="sv-SE"/>
+        </w:rPr>
+      </w:pPr>
+      <w:r>
+        <w:rPr>
+          <w:sz w:val="28"/>
+          <w:szCs w:val="28"/>
+          <w:lang w:val="sv-SE"/>
+        </w:rPr>
+        <w:lastRenderedPageBreak/>
+        <w:t>Testmatris</w:t>
+      </w:r>
+    </w:p>
+    <w:p>
+      <w:pPr>
+        <w:ind w:left="720"/>
+        <w:rPr>
+          <w:rFonts w:ascii="Arial" w:hAnsi="Arial" w:cs="Arial"/>
+          <w:lang w:val="sv-SE"/>
+        </w:rPr>
+      </w:pPr>
+    </w:p>
+    <w:tbl>
+      <w:tblPr>
+        <w:tblStyle w:val="Tabellrutnt"/>
+        <w:tblW w:w="0" w:type="auto"/>
+        <w:tblLook w:val="04A0" w:firstRow="1" w:lastRow="0" w:firstColumn="1" w:lastColumn="0" w:noHBand="0" w:noVBand="1"/>
+      </w:tblPr>
+      <w:tblGrid>
+        <w:gridCol w:w="2245"/>
+        <w:gridCol w:w="3058"/>
+        <w:gridCol w:w="1799"/>
+        <w:gridCol w:w="2248"/>
+      </w:tblGrid>
+      <w:tr>
+        <w:tc>
+          <w:tcPr>
+            <w:tcW w:w="2245" w:type="dxa"/>
+          </w:tcPr>
+          <w:p>
+            <w:r>
+              <w:t>Test ID</w:t>
+            </w:r>
+          </w:p>
+        </w:tc>
+        <w:tc>
+          <w:tcPr>
+            <w:tcW w:w="3058" w:type="dxa"/>
+          </w:tcPr>
+          <w:p>
+            <w:proofErr w:type="spellStart"/>
+            <w:r>
+              <w:t>Krav</w:t>
+            </w:r>
+            <w:proofErr w:type="spellEnd"/>
+            <w:r>
+              <w:t xml:space="preserve"> </w:t>
+            </w:r>
+            <w:proofErr w:type="spellStart"/>
+            <w:r>
+              <w:t>som</w:t>
+            </w:r>
+            <w:proofErr w:type="spellEnd"/>
+            <w:r>
+              <w:t xml:space="preserve"> </w:t>
+            </w:r>
+            <w:proofErr w:type="spellStart"/>
+            <w:r>
+              <w:t>testats</w:t>
+            </w:r>
+            <w:proofErr w:type="spellEnd"/>
+          </w:p>
+        </w:tc>
+        <w:tc>
+          <w:tcPr>
+            <w:tcW w:w="1799" w:type="dxa"/>
+          </w:tcPr>
+          <w:p>
+            <w:proofErr w:type="spellStart"/>
+            <w:r>
+              <w:t>Lyckat</w:t>
+            </w:r>
+            <w:proofErr w:type="spellEnd"/>
+            <w:r>
+              <w:t>/</w:t>
+            </w:r>
+            <w:proofErr w:type="spellStart"/>
+            <w:r>
+              <w:t>Misslyckat</w:t>
+            </w:r>
+            <w:proofErr w:type="spellEnd"/>
+          </w:p>
+        </w:tc>
+        <w:tc>
+          <w:tcPr>
+            <w:tcW w:w="2248" w:type="dxa"/>
+          </w:tcPr>
+          <w:p>
+            <w:proofErr w:type="spellStart"/>
+            <w:r>
+              <w:t>Kommentar</w:t>
+            </w:r>
+            <w:proofErr w:type="spellEnd"/>
+          </w:p>
+        </w:tc>
+      </w:tr>
+      <w:tr>
+        <w:tc>
+          <w:tcPr>
+            <w:tcW w:w="2245" w:type="dxa"/>
+          </w:tcPr>
+          <w:p>
+            <w:pPr>
+              <w:rPr>
+                <w:b/>
+              </w:rPr>
+            </w:pPr>
+            <w:r>
+              <w:rPr>
+                <w:b/>
+              </w:rPr>
+              <w:t xml:space="preserve">T1 </w:t>
+            </w:r>
+            <w:proofErr w:type="spellStart"/>
+            <w:r>
+              <w:rPr>
+                <w:b/>
+              </w:rPr>
+              <w:t>Länkar</w:t>
+            </w:r>
+            <w:proofErr w:type="spellEnd"/>
+          </w:p>
+          <w:p>
+            <w:pPr>
+              <w:rPr>
+                <w:b/>
+              </w:rPr>
+            </w:pPr>
+          </w:p>
+          <w:p>
+            <w:pPr>
+              <w:rPr>
+                <w:b/>
+              </w:rPr>
+            </w:pPr>
+          </w:p>
+          <w:p>
+            <w:pPr>
+              <w:rPr>
+                <w:b/>
+              </w:rPr>
+            </w:pPr>
+          </w:p>
+        </w:tc>
+        <w:tc>
+          <w:tcPr>
+            <w:tcW w:w="3058" w:type="dxa"/>
+          </w:tcPr>
+          <w:p>
+            <w:pPr>
+              <w:rPr>
+                <w:rFonts w:ascii="Arial" w:hAnsi="Arial" w:cs="Arial"/>
+                <w:b/>
+              </w:rPr>
+            </w:pPr>
+            <w:r>
+              <w:rPr>
+                <w:rFonts w:ascii="Arial" w:hAnsi="Arial" w:cs="Arial"/>
+                <w:b/>
+              </w:rPr>
+              <w:t>F1b</w:t>
+            </w:r>
+          </w:p>
+          <w:p>
+            <w:pPr>
+              <w:rPr>
+                <w:rFonts w:ascii="Arial" w:hAnsi="Arial" w:cs="Arial"/>
+                <w:b/>
+              </w:rPr>
+            </w:pPr>
+          </w:p>
+        </w:tc>
+        <w:tc>
+          <w:tcPr>
+            <w:tcW w:w="1799" w:type="dxa"/>
+          </w:tcPr>
+          <w:p>
+            <w:pPr>
+              <w:rPr>
+                <w:highlight w:val="red"/>
+              </w:rPr>
+            </w:pPr>
+            <w:proofErr w:type="spellStart"/>
+            <w:r>
+              <w:rPr>
+                <w:highlight w:val="red"/>
+              </w:rPr>
+              <w:t>Misslyckat</w:t>
+            </w:r>
+            <w:proofErr w:type="spellEnd"/>
+          </w:p>
+        </w:tc>
+        <w:tc>
+          <w:tcPr>
+            <w:tcW w:w="2248" w:type="dxa"/>
+          </w:tcPr>
+          <w:p>
+            <w:pPr>
+              <w:rPr>
+                <w:lang w:val="sv-SE"/>
+              </w:rPr>
+            </w:pPr>
+            <w:r>
+              <w:rPr>
+                <w:lang w:val="sv-SE"/>
+              </w:rPr>
+              <w:t>Sidan är ännu ofullständig och alla knappar är ej kopplade än.</w:t>
+            </w:r>
+          </w:p>
+        </w:tc>
+      </w:tr>
+      <w:tr>
+        <w:tc>
+          <w:tcPr>
+            <w:tcW w:w="2245" w:type="dxa"/>
+          </w:tcPr>
+          <w:p>
+            <w:pPr>
+              <w:rPr>
+                <w:b/>
+              </w:rPr>
+            </w:pPr>
+            <w:r>
+              <w:rPr>
+                <w:b/>
+              </w:rPr>
+              <w:t xml:space="preserve">T2 </w:t>
+            </w:r>
+            <w:proofErr w:type="spellStart"/>
+            <w:r>
+              <w:rPr>
+                <w:b/>
+              </w:rPr>
+              <w:t>Grafik</w:t>
+            </w:r>
+            <w:proofErr w:type="spellEnd"/>
+          </w:p>
+          <w:p/>
+          <w:p/>
+          <w:p/>
+        </w:tc>
+        <w:tc>
+          <w:tcPr>
+            <w:tcW w:w="3058" w:type="dxa"/>
+          </w:tcPr>
+          <w:p>
+            <w:pPr>
+              <w:rPr>
+                <w:rFonts w:ascii="Arial" w:hAnsi="Arial" w:cs="Arial"/>
+                <w:b/>
+                <w:lang w:val="sv-SE"/>
+              </w:rPr>
+            </w:pPr>
+            <w:r>
+              <w:rPr>
+                <w:rFonts w:ascii="Arial" w:hAnsi="Arial" w:cs="Arial"/>
+                <w:b/>
+                <w:lang w:val="sv-SE"/>
+              </w:rPr>
+              <w:t>F4c, K0</w:t>
+            </w:r>
+          </w:p>
+          <w:p>
+            <w:pPr>
+              <w:rPr>
+                <w:lang w:val="sv-SE"/>
+              </w:rPr>
+            </w:pPr>
+          </w:p>
+        </w:tc>
+        <w:tc>
+          <w:tcPr>
+            <w:tcW w:w="1799" w:type="dxa"/>
+          </w:tcPr>
+          <w:p>
+            <w:proofErr w:type="spellStart"/>
+            <w:r>
+              <w:rPr>
+                <w:highlight w:val="red"/>
+              </w:rPr>
+              <w:t>Misslyckat</w:t>
+            </w:r>
+            <w:proofErr w:type="spellEnd"/>
+          </w:p>
+        </w:tc>
+        <w:tc>
+          <w:tcPr>
+            <w:tcW w:w="2248" w:type="dxa"/>
+          </w:tcPr>
+          <w:p>
+            <w:pPr>
+              <w:rPr>
+                <w:lang w:val="sv-SE"/>
+              </w:rPr>
+            </w:pPr>
+            <w:r>
+              <w:rPr>
+                <w:lang w:val="sv-SE"/>
+              </w:rPr>
+              <w:t>Designen är ofullständig och sidan är ej enhetlig</w:t>
+            </w:r>
+          </w:p>
+        </w:tc>
+      </w:tr>
+      <w:tr>
+        <w:tc>
+          <w:tcPr>
+            <w:tcW w:w="2245" w:type="dxa"/>
+          </w:tcPr>
+          <w:p>
+            <w:pPr>
+              <w:rPr>
+                <w:b/>
+              </w:rPr>
+            </w:pPr>
+            <w:r>
+              <w:rPr>
+                <w:b/>
+              </w:rPr>
+              <w:t xml:space="preserve">T3 </w:t>
+            </w:r>
+            <w:proofErr w:type="spellStart"/>
+            <w:r>
+              <w:rPr>
+                <w:b/>
+              </w:rPr>
+              <w:t>Kod</w:t>
+            </w:r>
+            <w:proofErr w:type="spellEnd"/>
+            <w:r>
+              <w:rPr>
+                <w:b/>
+              </w:rPr>
+              <w:t xml:space="preserve"> </w:t>
+            </w:r>
+            <w:proofErr w:type="spellStart"/>
+            <w:r>
+              <w:rPr>
+                <w:b/>
+              </w:rPr>
+              <w:t>och</w:t>
+            </w:r>
+            <w:proofErr w:type="spellEnd"/>
+            <w:r>
+              <w:rPr>
+                <w:b/>
+              </w:rPr>
+              <w:t xml:space="preserve"> </w:t>
+            </w:r>
+            <w:proofErr w:type="spellStart"/>
+            <w:r>
+              <w:rPr>
+                <w:b/>
+              </w:rPr>
+              <w:t>validering</w:t>
+            </w:r>
+            <w:proofErr w:type="spellEnd"/>
+          </w:p>
+          <w:p/>
+          <w:p/>
+          <w:p/>
+        </w:tc>
+        <w:tc>
+          <w:tcPr>
+            <w:tcW w:w="3058" w:type="dxa"/>
+          </w:tcPr>
+          <w:p>
+            <w:pPr>
+              <w:rPr>
+                <w:rFonts w:ascii="Arial" w:hAnsi="Arial" w:cs="Arial"/>
+                <w:b/>
+                <w:lang w:val="sv-SE"/>
+              </w:rPr>
+            </w:pPr>
+            <w:r>
+              <w:rPr>
+                <w:rFonts w:ascii="Arial" w:hAnsi="Arial" w:cs="Arial"/>
+                <w:b/>
+                <w:lang w:val="sv-SE"/>
+              </w:rPr>
+              <w:t>K7b, K7c, K7d, K7e, K7f, K7g, K7h, K7i, K7j</w:t>
+            </w:r>
+          </w:p>
+          <w:p>
+            <w:pPr>
+              <w:rPr>
+                <w:lang w:val="sv-SE"/>
+              </w:rPr>
+            </w:pPr>
+          </w:p>
+        </w:tc>
+        <w:tc>
+          <w:tcPr>
+            <w:tcW w:w="1799" w:type="dxa"/>
+          </w:tcPr>
+          <w:p>
+            <w:proofErr w:type="spellStart"/>
+            <w:r>
+              <w:rPr>
+                <w:highlight w:val="red"/>
+              </w:rPr>
+              <w:t>Misslyckat</w:t>
+            </w:r>
+            <w:proofErr w:type="spellEnd"/>
+          </w:p>
+        </w:tc>
+        <w:tc>
+          <w:tcPr>
+            <w:tcW w:w="2248" w:type="dxa"/>
+          </w:tcPr>
+          <w:p>
+            <w:pPr>
+              <w:rPr>
+                <w:lang w:val="sv-SE"/>
+              </w:rPr>
+            </w:pPr>
+            <w:r>
+              <w:rPr>
+                <w:lang w:val="sv-SE"/>
+              </w:rPr>
+              <w:t>Delar av koden validerar inte ännu.</w:t>
+            </w:r>
+          </w:p>
+        </w:tc>
+      </w:tr>
+      <w:tr>
+        <w:tc>
+          <w:tcPr>
+            <w:tcW w:w="2245" w:type="dxa"/>
+          </w:tcPr>
+          <w:p>
+            <w:pPr>
+              <w:rPr>
+                <w:b/>
+              </w:rPr>
+            </w:pPr>
+            <w:r>
+              <w:rPr>
+                <w:b/>
+              </w:rPr>
+              <w:t xml:space="preserve">T4 Posta </w:t>
+            </w:r>
+            <w:proofErr w:type="spellStart"/>
+            <w:r>
+              <w:rPr>
+                <w:b/>
+              </w:rPr>
+              <w:t>en</w:t>
+            </w:r>
+            <w:proofErr w:type="spellEnd"/>
+            <w:r>
+              <w:rPr>
+                <w:b/>
+              </w:rPr>
+              <w:t xml:space="preserve"> </w:t>
+            </w:r>
+            <w:proofErr w:type="spellStart"/>
+            <w:r>
+              <w:rPr>
+                <w:b/>
+              </w:rPr>
+              <w:t>tråd</w:t>
+            </w:r>
+            <w:proofErr w:type="spellEnd"/>
+          </w:p>
+          <w:p/>
+          <w:p/>
+          <w:p/>
+          <w:p/>
+        </w:tc>
+        <w:tc>
+          <w:tcPr>
+            <w:tcW w:w="3058" w:type="dxa"/>
+          </w:tcPr>
+          <w:p>
+            <w:pPr>
+              <w:rPr>
+                <w:rFonts w:ascii="Arial" w:hAnsi="Arial" w:cs="Arial"/>
+                <w:b/>
+              </w:rPr>
+            </w:pPr>
+            <w:r>
+              <w:rPr>
+                <w:rFonts w:ascii="Arial" w:hAnsi="Arial" w:cs="Arial"/>
+                <w:b/>
+              </w:rPr>
+              <w:t>F2a, F2b, F2c, F2d</w:t>
+            </w:r>
+          </w:p>
+          <w:p>
+            <w:pPr>
+              <w:rPr>
+                <w:rFonts w:ascii="Arial" w:hAnsi="Arial" w:cs="Arial"/>
+                <w:b/>
+              </w:rPr>
+            </w:pPr>
+          </w:p>
+          <w:p>
+            <w:pPr>
+              <w:rPr>
+                <w:rFonts w:ascii="Arial" w:hAnsi="Arial" w:cs="Arial"/>
+                <w:b/>
+              </w:rPr>
+            </w:pPr>
+          </w:p>
+          <w:p/>
+        </w:tc>
+        <w:tc>
+          <w:tcPr>
+            <w:tcW w:w="1799" w:type="dxa"/>
+          </w:tcPr>
+          <w:p>
+            <w:proofErr w:type="spellStart"/>
+            <w:r>
+              <w:rPr>
+                <w:highlight w:val="green"/>
+              </w:rPr>
+              <w:t>Lyckat</w:t>
+            </w:r>
+            <w:proofErr w:type="spellEnd"/>
+          </w:p>
+        </w:tc>
+        <w:tc>
+          <w:tcPr>
+            <w:tcW w:w="2248" w:type="dxa"/>
+          </w:tcPr>
+          <w:p>
+            <w:pPr>
+              <w:rPr>
+                <w:lang w:val="sv-SE"/>
+              </w:rPr>
+            </w:pPr>
+            <w:r>
+              <w:rPr>
+                <w:lang w:val="sv-SE"/>
+              </w:rPr>
+              <w:t>Allting fungerar korrekt.</w:t>
+            </w:r>
+          </w:p>
+        </w:tc>
+      </w:tr>
+      <w:tr>
+        <w:tc>
+          <w:tcPr>
+            <w:tcW w:w="2245" w:type="dxa"/>
+          </w:tcPr>
+          <w:p>
+            <w:pPr>
+              <w:rPr>
+                <w:b/>
+              </w:rPr>
+            </w:pPr>
+            <w:r>
+              <w:rPr>
+                <w:b/>
+              </w:rPr>
+              <w:t xml:space="preserve">T5 </w:t>
+            </w:r>
+            <w:proofErr w:type="spellStart"/>
+            <w:r>
+              <w:rPr>
+                <w:b/>
+              </w:rPr>
+              <w:t>Kommentarer</w:t>
+            </w:r>
+            <w:proofErr w:type="spellEnd"/>
+          </w:p>
+          <w:p>
+            <w:pPr>
+              <w:rPr>
+                <w:b/>
+              </w:rPr>
+            </w:pPr>
+          </w:p>
+          <w:p>
+            <w:pPr>
+              <w:rPr>
+                <w:b/>
+              </w:rPr>
+            </w:pPr>
+          </w:p>
+          <w:p>
+            <w:pPr>
+              <w:rPr>
+                <w:b/>
+              </w:rPr>
+            </w:pPr>
+          </w:p>
+          <w:p>
+            <w:pPr>
+              <w:rPr>
+                <w:b/>
+              </w:rPr>
+            </w:pPr>
+          </w:p>
+        </w:tc>
+        <w:tc>
+          <w:tcPr>
+            <w:tcW w:w="3058" w:type="dxa"/>
+          </w:tcPr>
+          <w:p>
+            <w:pPr>
+              <w:rPr>
+                <w:rFonts w:ascii="Arial" w:hAnsi="Arial" w:cs="Arial"/>
+                <w:b/>
+              </w:rPr>
+            </w:pPr>
+            <w:r>
+              <w:rPr>
+                <w:rFonts w:ascii="Arial" w:hAnsi="Arial" w:cs="Arial"/>
+                <w:b/>
+              </w:rPr>
+              <w:t>F2e</w:t>
+            </w:r>
+            <w:r>
+              <w:rPr>
+                <w:rFonts w:ascii="Arial" w:hAnsi="Arial" w:cs="Arial"/>
+                <w:b/>
+              </w:rPr>
+              <w:t xml:space="preserve">, </w:t>
+            </w:r>
+            <w:r>
+              <w:rPr>
+                <w:rFonts w:ascii="Arial" w:hAnsi="Arial" w:cs="Arial"/>
+                <w:b/>
+              </w:rPr>
+              <w:t>F2f, F2g</w:t>
+            </w:r>
+          </w:p>
+          <w:p>
+            <w:pPr>
+              <w:rPr>
+                <w:rFonts w:ascii="Arial" w:hAnsi="Arial" w:cs="Arial"/>
+                <w:b/>
+              </w:rPr>
+            </w:pPr>
+          </w:p>
+        </w:tc>
+        <w:tc>
+          <w:tcPr>
+            <w:tcW w:w="1799" w:type="dxa"/>
+          </w:tcPr>
+          <w:p>
+            <w:pPr>
+              <w:rPr>
+                <w:highlight w:val="green"/>
+              </w:rPr>
+            </w:pPr>
+            <w:proofErr w:type="spellStart"/>
+            <w:r>
+              <w:rPr>
+                <w:highlight w:val="green"/>
+              </w:rPr>
+              <w:t>Lyckat</w:t>
+            </w:r>
+            <w:proofErr w:type="spellEnd"/>
+          </w:p>
+        </w:tc>
+        <w:tc>
+          <w:tcPr>
+            <w:tcW w:w="2248" w:type="dxa"/>
+          </w:tcPr>
+          <w:p>
+            <w:pPr>
+              <w:rPr>
+                <w:lang w:val="sv-SE"/>
+              </w:rPr>
+            </w:pPr>
+            <w:r>
+              <w:rPr>
+                <w:lang w:val="sv-SE"/>
+              </w:rPr>
+              <w:t>Allting fungerar korrekt.</w:t>
+            </w:r>
+          </w:p>
+        </w:tc>
+      </w:tr>
+      <w:tr>
+        <w:tc>
+          <w:tcPr>
+            <w:tcW w:w="2245" w:type="dxa"/>
+          </w:tcPr>
+          <w:p>
+            <w:pPr>
+              <w:rPr>
+                <w:b/>
+              </w:rPr>
+            </w:pPr>
+            <w:r>
+              <w:rPr>
+                <w:b/>
+              </w:rPr>
+              <w:t xml:space="preserve">T6 </w:t>
+            </w:r>
+            <w:proofErr w:type="spellStart"/>
+            <w:r>
+              <w:rPr>
+                <w:b/>
+              </w:rPr>
+              <w:t>Svar-på-svar</w:t>
+            </w:r>
+            <w:proofErr w:type="spellEnd"/>
+          </w:p>
+          <w:p>
+            <w:pPr>
+              <w:rPr>
+                <w:b/>
+              </w:rPr>
+            </w:pPr>
+          </w:p>
+          <w:p>
+            <w:pPr>
+              <w:rPr>
+                <w:b/>
+              </w:rPr>
+            </w:pPr>
+          </w:p>
+          <w:p>
+            <w:pPr>
+              <w:rPr>
+                <w:b/>
+              </w:rPr>
+            </w:pPr>
+          </w:p>
+          <w:p>
+            <w:pPr>
+              <w:rPr>
+                <w:b/>
+              </w:rPr>
+            </w:pPr>
+          </w:p>
+        </w:tc>
+        <w:tc>
+          <w:tcPr>
+            <w:tcW w:w="3058" w:type="dxa"/>
+          </w:tcPr>
+          <w:p>
+            <w:pPr>
+              <w:rPr>
+                <w:rFonts w:ascii="Arial" w:hAnsi="Arial" w:cs="Arial"/>
+                <w:b/>
+              </w:rPr>
+            </w:pPr>
+            <w:r>
+              <w:rPr>
+                <w:rFonts w:ascii="Arial" w:hAnsi="Arial" w:cs="Arial"/>
+                <w:b/>
+              </w:rPr>
+              <w:t>F2h, F2i, F2j, F2h</w:t>
+            </w:r>
+          </w:p>
+          <w:p>
+            <w:pPr>
+              <w:rPr>
+                <w:rFonts w:ascii="Arial" w:hAnsi="Arial" w:cs="Arial"/>
+                <w:b/>
+              </w:rPr>
+            </w:pPr>
+          </w:p>
+        </w:tc>
+        <w:tc>
+          <w:tcPr>
+            <w:tcW w:w="1799" w:type="dxa"/>
+          </w:tcPr>
+          <w:p>
+            <w:pPr>
+              <w:rPr>
+                <w:highlight w:val="green"/>
+              </w:rPr>
+            </w:pPr>
+            <w:proofErr w:type="spellStart"/>
+            <w:r>
+              <w:rPr>
+                <w:highlight w:val="green"/>
+              </w:rPr>
+              <w:t>Lyckat</w:t>
+            </w:r>
+            <w:proofErr w:type="spellEnd"/>
+          </w:p>
+        </w:tc>
+        <w:tc>
+          <w:tcPr>
+            <w:tcW w:w="2248" w:type="dxa"/>
+          </w:tcPr>
+          <w:p>
+            <w:pPr>
+              <w:rPr>
+                <w:lang w:val="sv-SE"/>
+              </w:rPr>
+            </w:pPr>
+            <w:r>
+              <w:rPr>
+                <w:lang w:val="sv-SE"/>
+              </w:rPr>
+              <w:t>Allting fungerar korrekt.</w:t>
+            </w:r>
+          </w:p>
+        </w:tc>
+      </w:tr>
+      <w:tr>
+        <w:tc>
+          <w:tcPr>
+            <w:tcW w:w="2245" w:type="dxa"/>
+          </w:tcPr>
+          <w:p>
+            <w:pPr>
+              <w:rPr>
+                <w:b/>
+              </w:rPr>
+            </w:pPr>
+            <w:r>
+              <w:rPr>
+                <w:b/>
+              </w:rPr>
+              <w:t xml:space="preserve">T7 </w:t>
+            </w:r>
+            <w:proofErr w:type="spellStart"/>
+            <w:r>
+              <w:rPr>
+                <w:b/>
+              </w:rPr>
+              <w:t>Upvotes</w:t>
+            </w:r>
+            <w:proofErr w:type="spellEnd"/>
+          </w:p>
+          <w:p>
+            <w:pPr>
+              <w:rPr>
+                <w:b/>
+              </w:rPr>
+            </w:pPr>
+          </w:p>
+          <w:p>
+            <w:pPr>
+              <w:rPr>
+                <w:b/>
+              </w:rPr>
+            </w:pPr>
+          </w:p>
+          <w:p>
+            <w:pPr>
+              <w:rPr>
+                <w:b/>
+              </w:rPr>
+            </w:pPr>
+          </w:p>
+          <w:p>
+            <w:pPr>
+              <w:rPr>
+                <w:b/>
+              </w:rPr>
+            </w:pPr>
+          </w:p>
+        </w:tc>
+        <w:tc>
+          <w:tcPr>
+            <w:tcW w:w="3058" w:type="dxa"/>
+          </w:tcPr>
+          <w:p>
+            <w:pPr>
+              <w:rPr>
+                <w:rFonts w:ascii="Arial" w:hAnsi="Arial" w:cs="Arial"/>
+                <w:b/>
+              </w:rPr>
+            </w:pPr>
+            <w:r>
+              <w:rPr>
+                <w:rFonts w:ascii="Arial" w:hAnsi="Arial" w:cs="Arial"/>
+                <w:b/>
+              </w:rPr>
+              <w:t>H1, H3, H5</w:t>
+            </w:r>
+          </w:p>
+        </w:tc>
+        <w:tc>
+          <w:tcPr>
+            <w:tcW w:w="1799" w:type="dxa"/>
+          </w:tcPr>
+          <w:p>
+            <w:pPr>
+              <w:rPr>
+                <w:highlight w:val="green"/>
+              </w:rPr>
+            </w:pPr>
+          </w:p>
+        </w:tc>
+        <w:tc>
+          <w:tcPr>
+            <w:tcW w:w="2248" w:type="dxa"/>
+          </w:tcPr>
+          <w:p>
+            <w:pPr>
+              <w:rPr>
+                <w:lang w:val="sv-SE"/>
+              </w:rPr>
+            </w:pPr>
+            <w:r>
+              <w:rPr>
+                <w:lang w:val="sv-SE"/>
+              </w:rPr>
+              <w:t>Ej testat, inte implementerat.</w:t>
+            </w:r>
+          </w:p>
+        </w:tc>
+      </w:tr>
+      <w:tr>
+        <w:tc>
+          <w:tcPr>
+            <w:tcW w:w="2245" w:type="dxa"/>
+          </w:tcPr>
+          <w:p>
+            <w:pPr>
+              <w:rPr>
+                <w:b/>
+              </w:rPr>
+            </w:pPr>
+            <w:r>
+              <w:rPr>
+                <w:b/>
+              </w:rPr>
+              <w:t xml:space="preserve">T8 </w:t>
+            </w:r>
+            <w:proofErr w:type="spellStart"/>
+            <w:r>
+              <w:rPr>
+                <w:b/>
+              </w:rPr>
+              <w:t>Downvotes</w:t>
+            </w:r>
+            <w:proofErr w:type="spellEnd"/>
+          </w:p>
+          <w:p>
+            <w:pPr>
+              <w:rPr>
+                <w:b/>
+              </w:rPr>
+            </w:pPr>
+          </w:p>
+          <w:p>
+            <w:pPr>
+              <w:rPr>
+                <w:b/>
+              </w:rPr>
+            </w:pPr>
+          </w:p>
+          <w:p>
+            <w:pPr>
+              <w:rPr>
+                <w:b/>
+              </w:rPr>
+            </w:pPr>
+          </w:p>
+          <w:p>
+            <w:pPr>
+              <w:rPr>
+                <w:b/>
+              </w:rPr>
+            </w:pPr>
+          </w:p>
+        </w:tc>
+        <w:tc>
+          <w:tcPr>
+            <w:tcW w:w="3058" w:type="dxa"/>
+          </w:tcPr>
+          <w:p>
+            <w:pPr>
+              <w:rPr>
+                <w:rFonts w:ascii="Arial" w:hAnsi="Arial" w:cs="Arial"/>
+                <w:b/>
+              </w:rPr>
+            </w:pPr>
+            <w:r>
+              <w:rPr>
+                <w:rFonts w:ascii="Arial" w:hAnsi="Arial" w:cs="Arial"/>
+                <w:b/>
+              </w:rPr>
+              <w:t>H2, H4, H6</w:t>
+            </w:r>
+          </w:p>
+        </w:tc>
+        <w:tc>
+          <w:tcPr>
+            <w:tcW w:w="1799" w:type="dxa"/>
+          </w:tcPr>
+          <w:p>
+            <w:pPr>
+              <w:rPr>
+                <w:highlight w:val="green"/>
+              </w:rPr>
+            </w:pPr>
+          </w:p>
+        </w:tc>
+        <w:tc>
+          <w:tcPr>
+            <w:tcW w:w="2248" w:type="dxa"/>
+          </w:tcPr>
+          <w:p>
+            <w:pPr>
+              <w:rPr>
+                <w:lang w:val="sv-SE"/>
+              </w:rPr>
+            </w:pPr>
+            <w:r>
+              <w:rPr>
+                <w:lang w:val="sv-SE"/>
+              </w:rPr>
+              <w:t>Ej testat, inte implementerat.</w:t>
+            </w:r>
+            <w:bookmarkStart w:id="12" w:name="_GoBack"/>
+            <w:bookmarkEnd w:id="12"/>
+          </w:p>
+        </w:tc>
+      </w:tr>
+    </w:tbl>
+    <w:p>
+      <w:pPr>
+        <w:ind w:left="720"/>
+        <w:rPr>
+          <w:rFonts w:ascii="Arial" w:hAnsi="Arial" w:cs="Arial"/>
+          <w:lang w:val="sv-SE"/>
+        </w:rPr>
+      </w:pPr>
+    </w:p>
+    <w:p>
+      <w:pPr>
+        <w:pStyle w:val="Rubrik3"/>
+        <w:numPr>
+          <w:ilvl w:val="0"/>
+          <w:numId w:val="0"/>
+        </w:numPr>
+        <w:ind w:left="720"/>
+        <w:rPr>
+          <w:rFonts w:cs="Arial"/>
+          <w:lang w:val="sv-SE"/>
+        </w:rPr>
+      </w:pPr>
+      <w:r>
+        <w:rPr>
+          <w:rFonts w:cs="Arial"/>
+          <w:lang w:val="sv-SE"/>
+        </w:rPr>
+        <w:t xml:space="preserve"> </w:t>
+      </w:r>
+    </w:p>
+    <w:p>
+      <w:pPr>
+        <w:ind w:left="720"/>
+        <w:rPr>
+          <w:rFonts w:ascii="Arial" w:hAnsi="Arial" w:cs="Arial"/>
+          <w:lang w:val="sv-SE"/>
+        </w:rPr>
+      </w:pPr>
     </w:p>
     <w:p>
       <w:pPr>
@@ -2262,7 +5219,15 @@
             <w:sym w:font="Symbol" w:char="F0D3"/>
           </w:r>
           <w:r>
-            <w:t xml:space="preserve"> sidetracK, </w:t>
+            <w:t xml:space="preserve"> </w:t>
+          </w:r>
+          <w:proofErr w:type="spellStart"/>
+          <w:r>
+            <w:t>sidetracK</w:t>
+          </w:r>
+          <w:proofErr w:type="spellEnd"/>
+          <w:r>
+            <w:t xml:space="preserve">, </w:t>
           </w:r>
           <w:r>
             <w:fldChar w:fldCharType="begin"/>
@@ -2324,7 +5289,7 @@
               <w:rStyle w:val="Sidnummer"/>
               <w:noProof/>
             </w:rPr>
-            <w:t>5</w:t>
+            <w:t>2</w:t>
           </w:r>
           <w:r>
             <w:rPr>
@@ -2361,7 +5326,7 @@
               <w:rStyle w:val="Sidnummer"/>
               <w:noProof/>
             </w:rPr>
-            <w:t>5</w:t>
+            <w:t>7</w:t>
           </w:r>
           <w:r>
             <w:rPr>
@@ -4130,7 +7095,7 @@
     <w:lsdException w:name="Table Web 2" w:semiHidden="1" w:unhideWhenUsed="1"/>
     <w:lsdException w:name="Table Web 3" w:semiHidden="1" w:unhideWhenUsed="1"/>
     <w:lsdException w:name="Balloon Text" w:semiHidden="1" w:unhideWhenUsed="1"/>
-    <w:lsdException w:name="Table Grid" w:uiPriority="59"/>
+    <w:lsdException w:name="Table Grid" w:uiPriority="39"/>
     <w:lsdException w:name="Table Theme" w:semiHidden="1" w:unhideWhenUsed="1"/>
     <w:lsdException w:name="Placeholder Text" w:semiHidden="1"/>
     <w:lsdException w:name="No Spacing" w:uiPriority="1" w:qFormat="1"/>
@@ -4934,6 +7899,28 @@
       <w:lang w:val="en-US" w:eastAsia="en-US"/>
     </w:rPr>
   </w:style>
+  <w:style w:type="table" w:styleId="Tabellrutnt">
+    <w:name w:val="Table Grid"/>
+    <w:basedOn w:val="Normaltabell"/>
+    <w:uiPriority w:val="39"/>
+    <w:rsid w:val="00206DD7"/>
+    <w:rPr>
+      <w:rFonts w:asciiTheme="minorHAnsi" w:eastAsiaTheme="minorHAnsi" w:hAnsiTheme="minorHAnsi" w:cstheme="minorBidi"/>
+      <w:sz w:val="22"/>
+      <w:szCs w:val="22"/>
+      <w:lang w:eastAsia="en-US"/>
+    </w:rPr>
+    <w:tblPr>
+      <w:tblBorders>
+        <w:top w:val="single" w:sz="4" w:space="0" w:color="auto"/>
+        <w:left w:val="single" w:sz="4" w:space="0" w:color="auto"/>
+        <w:bottom w:val="single" w:sz="4" w:space="0" w:color="auto"/>
+        <w:right w:val="single" w:sz="4" w:space="0" w:color="auto"/>
+        <w:insideH w:val="single" w:sz="4" w:space="0" w:color="auto"/>
+        <w:insideV w:val="single" w:sz="4" w:space="0" w:color="auto"/>
+      </w:tblBorders>
+    </w:tblPr>
+  </w:style>
 </w:styles>
 </file>
 

</xml_diff>